<commit_message>
Adding latest version of testplan, this requires final review and final test case of LCD screen.
</commit_message>
<xml_diff>
--- a/411_assignments/TestPlan.docx
+++ b/411_assignments/TestPlan.docx
@@ -598,13 +598,6 @@
     <w:p/>
     <w:sdt>
       <w:sdtPr>
-        <w:id w:val="24231448"/>
-        <w:docPartObj>
-          <w:docPartGallery w:val="Table of Contents"/>
-          <w:docPartUnique/>
-        </w:docPartObj>
-      </w:sdtPr>
-      <w:sdtEndPr>
         <w:rPr>
           <w:rFonts w:asciiTheme="minorHAnsi" w:eastAsiaTheme="minorEastAsia" w:hAnsiTheme="minorHAnsi" w:cstheme="minorBidi"/>
           <w:b w:val="0"/>
@@ -613,7 +606,12 @@
           <w:sz w:val="24"/>
           <w:szCs w:val="24"/>
         </w:rPr>
-      </w:sdtEndPr>
+        <w:id w:val="24231448"/>
+        <w:docPartObj>
+          <w:docPartGallery w:val="Table of Contents"/>
+          <w:docPartUnique/>
+        </w:docPartObj>
+      </w:sdtPr>
       <w:sdtContent>
         <w:p>
           <w:pPr>
@@ -669,7 +667,7 @@
             <w:rPr>
               <w:noProof/>
             </w:rPr>
-            <w:instrText xml:space="preserve"> PAGEREF _Toc278357597 \h </w:instrText>
+            <w:instrText xml:space="preserve"> PAGEREF _Toc278439998 \h </w:instrText>
           </w:r>
           <w:r>
             <w:rPr>
@@ -686,7 +684,7 @@
             <w:rPr>
               <w:noProof/>
             </w:rPr>
-            <w:t>2</w:t>
+            <w:t>3</w:t>
           </w:r>
           <w:r>
             <w:rPr>
@@ -730,7 +728,7 @@
             <w:rPr>
               <w:noProof/>
             </w:rPr>
-            <w:instrText xml:space="preserve"> PAGEREF _Toc278357598 \h </w:instrText>
+            <w:instrText xml:space="preserve"> PAGEREF _Toc278439999 \h </w:instrText>
           </w:r>
           <w:r>
             <w:rPr>
@@ -789,7 +787,7 @@
             <w:rPr>
               <w:noProof/>
             </w:rPr>
-            <w:instrText xml:space="preserve"> PAGEREF _Toc278357599 \h </w:instrText>
+            <w:instrText xml:space="preserve"> PAGEREF _Toc278440000 \h </w:instrText>
           </w:r>
           <w:r>
             <w:rPr>
@@ -848,7 +846,7 @@
             <w:rPr>
               <w:noProof/>
             </w:rPr>
-            <w:instrText xml:space="preserve"> PAGEREF _Toc278357600 \h </w:instrText>
+            <w:instrText xml:space="preserve"> PAGEREF _Toc278440001 \h </w:instrText>
           </w:r>
           <w:r>
             <w:rPr>
@@ -907,7 +905,7 @@
             <w:rPr>
               <w:noProof/>
             </w:rPr>
-            <w:instrText xml:space="preserve"> PAGEREF _Toc278357601 \h </w:instrText>
+            <w:instrText xml:space="preserve"> PAGEREF _Toc278440002 \h </w:instrText>
           </w:r>
           <w:r>
             <w:rPr>
@@ -966,7 +964,7 @@
             <w:rPr>
               <w:noProof/>
             </w:rPr>
-            <w:instrText xml:space="preserve"> PAGEREF _Toc278357602 \h </w:instrText>
+            <w:instrText xml:space="preserve"> PAGEREF _Toc278440003 \h </w:instrText>
           </w:r>
           <w:r>
             <w:rPr>
@@ -983,7 +981,7 @@
             <w:rPr>
               <w:noProof/>
             </w:rPr>
-            <w:t>3</w:t>
+            <w:t>4</w:t>
           </w:r>
           <w:r>
             <w:rPr>
@@ -1027,7 +1025,7 @@
             <w:rPr>
               <w:noProof/>
             </w:rPr>
-            <w:instrText xml:space="preserve"> PAGEREF _Toc278357603 \h </w:instrText>
+            <w:instrText xml:space="preserve"> PAGEREF _Toc278440004 \h </w:instrText>
           </w:r>
           <w:r>
             <w:rPr>
@@ -1044,7 +1042,7 @@
             <w:rPr>
               <w:noProof/>
             </w:rPr>
-            <w:t>3</w:t>
+            <w:t>4</w:t>
           </w:r>
           <w:r>
             <w:rPr>
@@ -1088,7 +1086,7 @@
             <w:rPr>
               <w:noProof/>
             </w:rPr>
-            <w:instrText xml:space="preserve"> PAGEREF _Toc278357604 \h </w:instrText>
+            <w:instrText xml:space="preserve"> PAGEREF _Toc278440005 \h </w:instrText>
           </w:r>
           <w:r>
             <w:rPr>
@@ -1105,7 +1103,7 @@
             <w:rPr>
               <w:noProof/>
             </w:rPr>
-            <w:t>3</w:t>
+            <w:t>4</w:t>
           </w:r>
           <w:r>
             <w:rPr>
@@ -1149,7 +1147,7 @@
             <w:rPr>
               <w:noProof/>
             </w:rPr>
-            <w:instrText xml:space="preserve"> PAGEREF _Toc278357605 \h </w:instrText>
+            <w:instrText xml:space="preserve"> PAGEREF _Toc278440006 \h </w:instrText>
           </w:r>
           <w:r>
             <w:rPr>
@@ -1210,7 +1208,7 @@
             <w:rPr>
               <w:noProof/>
             </w:rPr>
-            <w:instrText xml:space="preserve"> PAGEREF _Toc278357606 \h </w:instrText>
+            <w:instrText xml:space="preserve"> PAGEREF _Toc278440007 \h </w:instrText>
           </w:r>
           <w:r>
             <w:rPr>
@@ -1271,7 +1269,66 @@
             <w:rPr>
               <w:noProof/>
             </w:rPr>
-            <w:instrText xml:space="preserve"> PAGEREF _Toc278357607 \h </w:instrText>
+            <w:instrText xml:space="preserve"> PAGEREF _Toc278440008 \h </w:instrText>
+          </w:r>
+          <w:r>
+            <w:rPr>
+              <w:noProof/>
+            </w:rPr>
+          </w:r>
+          <w:r>
+            <w:rPr>
+              <w:noProof/>
+            </w:rPr>
+            <w:fldChar w:fldCharType="separate"/>
+          </w:r>
+          <w:r>
+            <w:rPr>
+              <w:noProof/>
+            </w:rPr>
+            <w:t>4</w:t>
+          </w:r>
+          <w:r>
+            <w:rPr>
+              <w:noProof/>
+            </w:rPr>
+            <w:fldChar w:fldCharType="end"/>
+          </w:r>
+        </w:p>
+        <w:p>
+          <w:pPr>
+            <w:pStyle w:val="TOC1"/>
+            <w:tabs>
+              <w:tab w:val="right" w:leader="dot" w:pos="9350"/>
+            </w:tabs>
+            <w:rPr>
+              <w:b w:val="0"/>
+              <w:noProof/>
+            </w:rPr>
+          </w:pPr>
+          <w:r>
+            <w:rPr>
+              <w:noProof/>
+            </w:rPr>
+            <w:t>Test Cases</w:t>
+          </w:r>
+          <w:r>
+            <w:rPr>
+              <w:noProof/>
+            </w:rPr>
+            <w:tab/>
+          </w:r>
+          <w:r>
+            <w:rPr>
+              <w:noProof/>
+            </w:rPr>
+            <w:fldChar w:fldCharType="begin"/>
+          </w:r>
+          <w:r>
+            <w:rPr>
+              <w:noProof/>
+            </w:rPr>
+            <w:instrText xml:space="preserve"> PAGEREF _Toc278440009 \h </w:instrText>
           </w:r>
           <w:r>
             <w:rPr>
@@ -1328,21 +1385,20 @@
     <w:p/>
     <w:p/>
     <w:p/>
-    <w:p>
-      <w:bookmarkStart w:id="1" w:name="_Toc278357597"/>
-    </w:p>
+    <w:p/>
     <w:p/>
     <w:p>
       <w:pPr>
         <w:pStyle w:val="Heading1"/>
         <w:numPr>
-          <w:ins w:id="2" w:author="Unknown"/>
+          <w:ins w:id="1" w:author="Unknown"/>
         </w:numPr>
       </w:pPr>
+      <w:bookmarkStart w:id="2" w:name="_Toc278439998"/>
       <w:r>
         <w:t>Introduction</w:t>
       </w:r>
-      <w:bookmarkEnd w:id="1"/>
+      <w:bookmarkEnd w:id="2"/>
     </w:p>
     <w:p/>
     <w:p>
@@ -1379,7 +1435,7 @@
       <w:pPr>
         <w:pStyle w:val="Heading2"/>
       </w:pPr>
-      <w:bookmarkStart w:id="3" w:name="_Toc278357598"/>
+      <w:bookmarkStart w:id="3" w:name="_Toc278439999"/>
       <w:r>
         <w:t>Objective</w:t>
       </w:r>
@@ -1394,7 +1450,7 @@
       <w:pPr>
         <w:pStyle w:val="Heading1"/>
       </w:pPr>
-      <w:bookmarkStart w:id="4" w:name="_Toc278357599"/>
+      <w:bookmarkStart w:id="4" w:name="_Toc278440000"/>
       <w:r>
         <w:t>Testing Equipment</w:t>
       </w:r>
@@ -1463,7 +1519,7 @@
       <w:pPr>
         <w:pStyle w:val="Heading1"/>
       </w:pPr>
-      <w:bookmarkStart w:id="5" w:name="_Toc278357600"/>
+      <w:bookmarkStart w:id="5" w:name="_Toc278440001"/>
       <w:r>
         <w:t>Test Methods</w:t>
       </w:r>
@@ -1485,7 +1541,7 @@
       <w:pPr>
         <w:pStyle w:val="Heading1"/>
       </w:pPr>
-      <w:bookmarkStart w:id="6" w:name="_Toc278357601"/>
+      <w:bookmarkStart w:id="6" w:name="_Toc278440002"/>
       <w:r>
         <w:t>Reference Documents</w:t>
       </w:r>
@@ -1512,6 +1568,19 @@
       <w:pPr>
         <w:pStyle w:val="ListParagraph"/>
       </w:pPr>
+      <w:hyperlink r:id="rId9" w:history="1">
+        <w:r>
+          <w:rPr>
+            <w:rStyle w:val="Hyperlink"/>
+          </w:rPr>
+          <w:t>http://www.atmel.com/Images/doc8161.pdf</w:t>
+        </w:r>
+      </w:hyperlink>
+    </w:p>
+    <w:p>
+      <w:pPr>
+        <w:pStyle w:val="ListParagraph"/>
+      </w:pPr>
     </w:p>
     <w:p>
       <w:pPr>
@@ -1529,7 +1598,16 @@
       <w:pPr>
         <w:ind w:left="720"/>
       </w:pPr>
+      <w:hyperlink r:id="rId10" w:history="1">
+        <w:r>
+          <w:rPr>
+            <w:rStyle w:val="Hyperlink"/>
+          </w:rPr>
+          <w:t>http://www.newhavendisplay.com/specs/NHD-C0220BiZ-FSRGB-FBW-3VM.pdf</w:t>
+        </w:r>
+      </w:hyperlink>
     </w:p>
+    <w:p/>
     <w:p>
       <w:pPr>
         <w:pStyle w:val="ListParagraph"/>
@@ -1539,12 +1617,28 @@
         </w:numPr>
       </w:pPr>
       <w:r>
-        <w:t>Solenoid Info sheet</w:t>
+        <w:t xml:space="preserve">NES controller </w:t>
+      </w:r>
+      <w:r>
+        <w:t>Information</w:t>
       </w:r>
     </w:p>
     <w:p>
       <w:pPr>
-        <w:ind w:left="720"/>
+        <w:pStyle w:val="ListParagraph"/>
+      </w:pPr>
+      <w:hyperlink r:id="rId11" w:history="1">
+        <w:r>
+          <w:rPr>
+            <w:rStyle w:val="Hyperlink"/>
+          </w:rPr>
+          <w:t>https://github.com/jalcok1/practicum/tree/master/parts/controller</w:t>
+        </w:r>
+      </w:hyperlink>
+    </w:p>
+    <w:p>
+      <w:pPr>
+        <w:pStyle w:val="ListParagraph"/>
       </w:pPr>
     </w:p>
     <w:p>
@@ -1556,19 +1650,63 @@
         </w:numPr>
       </w:pPr>
       <w:r>
-        <w:t>NES controller schematic</w:t>
+        <w:t>Encoder Datasheet</w:t>
       </w:r>
     </w:p>
     <w:p>
       <w:pPr>
-        <w:ind w:left="720"/>
-      </w:pPr>
+        <w:pStyle w:val="ListParagraph"/>
+      </w:pPr>
+      <w:hyperlink r:id="rId12" w:history="1">
+        <w:r>
+          <w:rPr>
+            <w:rStyle w:val="Hyperlink"/>
+          </w:rPr>
+          <w:t>http://www.ti.com/lit/ds/symlink/sn74hc148.pdf</w:t>
+        </w:r>
+      </w:hyperlink>
     </w:p>
     <w:p>
       <w:pPr>
+        <w:ind w:left="720"/>
+      </w:pPr>
+    </w:p>
+    <w:p>
+      <w:pPr>
+        <w:pStyle w:val="ListParagraph"/>
+        <w:numPr>
+          <w:ilvl w:val="0"/>
+          <w:numId w:val="32"/>
+        </w:numPr>
+      </w:pPr>
+      <w:r>
+        <w:t>Solenoid Info Sheet</w:t>
+      </w:r>
+    </w:p>
+    <w:p>
+      <w:pPr>
+        <w:ind w:left="720"/>
+      </w:pPr>
+      <w:hyperlink r:id="rId13" w:history="1">
+        <w:r>
+          <w:rPr>
+            <w:rStyle w:val="Hyperlink"/>
+          </w:rPr>
+          <w:t>https://github.com/jalcok1/practicum/blob/master/parts/lock/solenoid_driver.pdf</w:t>
+        </w:r>
+      </w:hyperlink>
+    </w:p>
+    <w:p>
+      <w:pPr>
+        <w:ind w:left="720"/>
+      </w:pPr>
+    </w:p>
+    <w:p/>
+    <w:p>
+      <w:pPr>
         <w:pStyle w:val="Heading1"/>
       </w:pPr>
-      <w:bookmarkStart w:id="7" w:name="_Toc278357602"/>
+      <w:bookmarkStart w:id="7" w:name="_Toc278440003"/>
       <w:r>
         <w:t>System Tests</w:t>
       </w:r>
@@ -1578,7 +1716,7 @@
       <w:pPr>
         <w:pStyle w:val="Heading2"/>
       </w:pPr>
-      <w:bookmarkStart w:id="8" w:name="_Toc278357603"/>
+      <w:bookmarkStart w:id="8" w:name="_Toc278440004"/>
       <w:r>
         <w:t>Module Tests</w:t>
       </w:r>
@@ -1593,7 +1731,10 @@
         </w:numPr>
       </w:pPr>
       <w:r>
-        <w:t>Each button on controller outputs correct voltage when pressed</w:t>
+        <w:t xml:space="preserve">Each button on controller outputs </w:t>
+      </w:r>
+      <w:r>
+        <w:t>correct 3-bit binary code from encoder</w:t>
       </w:r>
     </w:p>
     <w:p>
@@ -1648,7 +1789,7 @@
       <w:pPr>
         <w:pStyle w:val="Heading2"/>
       </w:pPr>
-      <w:bookmarkStart w:id="9" w:name="_Toc278357604"/>
+      <w:bookmarkStart w:id="9" w:name="_Toc278440005"/>
       <w:r>
         <w:t>Stress Tests</w:t>
       </w:r>
@@ -1682,7 +1823,7 @@
       <w:pPr>
         <w:pStyle w:val="Heading2"/>
       </w:pPr>
-      <w:bookmarkStart w:id="10" w:name="_Toc278357605"/>
+      <w:bookmarkStart w:id="10" w:name="_Toc278440006"/>
       <w:r>
         <w:t>Integration Tests</w:t>
       </w:r>
@@ -1716,7 +1857,7 @@
       <w:pPr>
         <w:pStyle w:val="Heading2"/>
       </w:pPr>
-      <w:bookmarkStart w:id="11" w:name="_Toc278357606"/>
+      <w:bookmarkStart w:id="11" w:name="_Toc278440007"/>
       <w:r>
         <w:t>Error Tests</w:t>
       </w:r>
@@ -1738,7 +1879,7 @@
       <w:pPr>
         <w:pStyle w:val="Heading2"/>
       </w:pPr>
-      <w:bookmarkStart w:id="12" w:name="_Toc278357607"/>
+      <w:bookmarkStart w:id="12" w:name="_Toc278440008"/>
       <w:r>
         <w:t>Use Test</w:t>
       </w:r>
@@ -1794,56 +1935,3895 @@
     </w:p>
     <w:p>
       <w:pPr>
-        <w:widowControl w:val="0"/>
-        <w:autoSpaceDE w:val="0"/>
-        <w:autoSpaceDN w:val="0"/>
-        <w:adjustRightInd w:val="0"/>
-        <w:rPr>
-          <w:rFonts w:cs="Helvetica"/>
-        </w:rPr>
-      </w:pPr>
+        <w:pStyle w:val="Heading1"/>
+      </w:pPr>
+      <w:bookmarkStart w:id="13" w:name="_Toc278440009"/>
+      <w:r>
+        <w:t>Test Cases</w:t>
+      </w:r>
+      <w:bookmarkEnd w:id="13"/>
     </w:p>
+    <w:p/>
+    <w:tbl>
+      <w:tblPr>
+        <w:tblStyle w:val="TableGrid1"/>
+        <w:tblW w:w="0" w:type="auto"/>
+        <w:tblLayout w:type="fixed"/>
+        <w:tblLook w:val="04A0"/>
+      </w:tblPr>
+      <w:tblGrid>
+        <w:gridCol w:w="468"/>
+        <w:gridCol w:w="1800"/>
+        <w:gridCol w:w="3870"/>
+        <w:gridCol w:w="360"/>
+        <w:gridCol w:w="270"/>
+        <w:gridCol w:w="72"/>
+        <w:gridCol w:w="378"/>
+        <w:gridCol w:w="630"/>
+        <w:gridCol w:w="1728"/>
+      </w:tblGrid>
+      <w:tr>
+        <w:tc>
+          <w:tcPr>
+            <w:tcW w:w="9576" w:type="dxa"/>
+            <w:gridSpan w:val="9"/>
+          </w:tcPr>
+          <w:p>
+            <w:r>
+              <w:rPr>
+                <w:b/>
+              </w:rPr>
+              <w:t xml:space="preserve">Test Writer:  </w:t>
+            </w:r>
+            <w:r>
+              <w:rPr>
+                <w:b/>
+              </w:rPr>
+              <w:t>Chelsea Throop</w:t>
+            </w:r>
+          </w:p>
+        </w:tc>
+      </w:tr>
+      <w:tr>
+        <w:tc>
+          <w:tcPr>
+            <w:tcW w:w="2268" w:type="dxa"/>
+            <w:gridSpan w:val="2"/>
+            <w:shd w:val="clear" w:color="auto" w:fill="D9D9D9" w:themeFill="background1" w:themeFillShade="D9"/>
+          </w:tcPr>
+          <w:p>
+            <w:pPr>
+              <w:rPr>
+                <w:b/>
+              </w:rPr>
+            </w:pPr>
+            <w:r>
+              <w:rPr>
+                <w:b/>
+              </w:rPr>
+              <w:t>Test Case Name:</w:t>
+            </w:r>
+          </w:p>
+        </w:tc>
+        <w:tc>
+          <w:tcPr>
+            <w:tcW w:w="4500" w:type="dxa"/>
+            <w:gridSpan w:val="3"/>
+          </w:tcPr>
+          <w:p>
+            <w:pPr>
+              <w:rPr>
+                <w:rFonts w:cs="Times New Roman"/>
+                <w:sz w:val="24"/>
+              </w:rPr>
+            </w:pPr>
+            <w:r>
+              <w:rPr>
+                <w:rFonts w:cs="Times New Roman"/>
+                <w:sz w:val="24"/>
+              </w:rPr>
+              <w:t>Controller/LCD Verification</w:t>
+            </w:r>
+          </w:p>
+        </w:tc>
+        <w:tc>
+          <w:tcPr>
+            <w:tcW w:w="1080" w:type="dxa"/>
+            <w:gridSpan w:val="3"/>
+            <w:shd w:val="clear" w:color="auto" w:fill="D9D9D9" w:themeFill="background1" w:themeFillShade="D9"/>
+          </w:tcPr>
+          <w:p>
+            <w:pPr>
+              <w:rPr>
+                <w:b/>
+              </w:rPr>
+            </w:pPr>
+            <w:r>
+              <w:rPr>
+                <w:b/>
+              </w:rPr>
+              <w:t>Test ID #:</w:t>
+            </w:r>
+          </w:p>
+        </w:tc>
+        <w:tc>
+          <w:tcPr>
+            <w:tcW w:w="1728" w:type="dxa"/>
+          </w:tcPr>
+          <w:p>
+            <w:pPr>
+              <w:rPr>
+                <w:rFonts w:cs="Times New Roman"/>
+                <w:sz w:val="24"/>
+              </w:rPr>
+            </w:pPr>
+            <w:r>
+              <w:rPr>
+                <w:rFonts w:cs="Times New Roman"/>
+                <w:sz w:val="24"/>
+              </w:rPr>
+              <w:t>NES_1</w:t>
+            </w:r>
+          </w:p>
+        </w:tc>
+      </w:tr>
+      <w:tr>
+        <w:tc>
+          <w:tcPr>
+            <w:tcW w:w="2268" w:type="dxa"/>
+            <w:gridSpan w:val="2"/>
+            <w:shd w:val="clear" w:color="auto" w:fill="D9D9D9" w:themeFill="background1" w:themeFillShade="D9"/>
+          </w:tcPr>
+          <w:p>
+            <w:pPr>
+              <w:rPr>
+                <w:b/>
+              </w:rPr>
+            </w:pPr>
+            <w:r>
+              <w:rPr>
+                <w:b/>
+              </w:rPr>
+              <w:t>Description:</w:t>
+            </w:r>
+          </w:p>
+        </w:tc>
+        <w:tc>
+          <w:tcPr>
+            <w:tcW w:w="4500" w:type="dxa"/>
+            <w:gridSpan w:val="3"/>
+          </w:tcPr>
+          <w:p>
+            <w:pPr>
+              <w:rPr>
+                <w:rFonts w:cs="Times New Roman"/>
+                <w:sz w:val="24"/>
+              </w:rPr>
+            </w:pPr>
+            <w:r>
+              <w:rPr>
+                <w:rFonts w:cs="Times New Roman"/>
+                <w:sz w:val="24"/>
+              </w:rPr>
+              <w:t>Test correct decoding of NES controller buttons to their symbol display on LCD</w:t>
+            </w:r>
+            <w:r>
+              <w:rPr>
+                <w:rFonts w:cs="Times New Roman"/>
+                <w:sz w:val="24"/>
+              </w:rPr>
+              <w:t xml:space="preserve"> and LCD output</w:t>
+            </w:r>
+          </w:p>
+        </w:tc>
+        <w:tc>
+          <w:tcPr>
+            <w:tcW w:w="1080" w:type="dxa"/>
+            <w:gridSpan w:val="3"/>
+            <w:shd w:val="clear" w:color="auto" w:fill="D9D9D9" w:themeFill="background1" w:themeFillShade="D9"/>
+          </w:tcPr>
+          <w:p>
+            <w:pPr>
+              <w:rPr>
+                <w:b/>
+              </w:rPr>
+            </w:pPr>
+            <w:r>
+              <w:rPr>
+                <w:b/>
+              </w:rPr>
+              <w:t>Type:</w:t>
+            </w:r>
+          </w:p>
+        </w:tc>
+        <w:tc>
+          <w:tcPr>
+            <w:tcW w:w="1728" w:type="dxa"/>
+          </w:tcPr>
+          <w:p>
+            <w:pPr>
+              <w:jc w:val="center"/>
+              <w:rPr>
+                <w:rFonts w:cs="Times New Roman"/>
+                <w:sz w:val="24"/>
+              </w:rPr>
+            </w:pPr>
+            <w:r>
+              <w:rPr>
+                <w:rFonts w:cs="Times New Roman"/>
+                <w:sz w:val="24"/>
+              </w:rPr>
+              <w:t>Black Box</w:t>
+            </w:r>
+          </w:p>
+        </w:tc>
+      </w:tr>
+      <w:tr>
+        <w:tc>
+          <w:tcPr>
+            <w:tcW w:w="9576" w:type="dxa"/>
+            <w:gridSpan w:val="9"/>
+          </w:tcPr>
+          <w:p>
+            <w:pPr>
+              <w:rPr>
+                <w:b/>
+              </w:rPr>
+            </w:pPr>
+            <w:r>
+              <w:rPr>
+                <w:b/>
+              </w:rPr>
+              <w:t>Tester information</w:t>
+            </w:r>
+          </w:p>
+        </w:tc>
+      </w:tr>
+      <w:tr>
+        <w:tc>
+          <w:tcPr>
+            <w:tcW w:w="468" w:type="dxa"/>
+            <w:shd w:val="clear" w:color="auto" w:fill="D9D9D9" w:themeFill="background1" w:themeFillShade="D9"/>
+          </w:tcPr>
+          <w:p/>
+        </w:tc>
+        <w:tc>
+          <w:tcPr>
+            <w:tcW w:w="1800" w:type="dxa"/>
+            <w:shd w:val="clear" w:color="auto" w:fill="D9D9D9" w:themeFill="background1" w:themeFillShade="D9"/>
+          </w:tcPr>
+          <w:p>
+            <w:pPr>
+              <w:rPr>
+                <w:b/>
+              </w:rPr>
+            </w:pPr>
+            <w:r>
+              <w:rPr>
+                <w:b/>
+              </w:rPr>
+              <w:t>Name of tester:</w:t>
+            </w:r>
+          </w:p>
+        </w:tc>
+        <w:tc>
+          <w:tcPr>
+            <w:tcW w:w="4500" w:type="dxa"/>
+            <w:gridSpan w:val="3"/>
+          </w:tcPr>
+          <w:p/>
+        </w:tc>
+        <w:tc>
+          <w:tcPr>
+            <w:tcW w:w="1080" w:type="dxa"/>
+            <w:gridSpan w:val="3"/>
+            <w:shd w:val="clear" w:color="auto" w:fill="D9D9D9" w:themeFill="background1" w:themeFillShade="D9"/>
+          </w:tcPr>
+          <w:p>
+            <w:pPr>
+              <w:rPr>
+                <w:b/>
+              </w:rPr>
+            </w:pPr>
+            <w:r>
+              <w:rPr>
+                <w:b/>
+              </w:rPr>
+              <w:t>Date:</w:t>
+            </w:r>
+          </w:p>
+        </w:tc>
+        <w:tc>
+          <w:tcPr>
+            <w:tcW w:w="1728" w:type="dxa"/>
+            <w:vAlign w:val="center"/>
+          </w:tcPr>
+          <w:p>
+            <w:pPr>
+              <w:jc w:val="center"/>
+            </w:pPr>
+          </w:p>
+        </w:tc>
+      </w:tr>
+      <w:tr>
+        <w:tc>
+          <w:tcPr>
+            <w:tcW w:w="2268" w:type="dxa"/>
+            <w:gridSpan w:val="2"/>
+            <w:shd w:val="clear" w:color="auto" w:fill="D9D9D9" w:themeFill="background1" w:themeFillShade="D9"/>
+          </w:tcPr>
+          <w:p>
+            <w:pPr>
+              <w:rPr>
+                <w:b/>
+              </w:rPr>
+            </w:pPr>
+            <w:r>
+              <w:rPr>
+                <w:b/>
+              </w:rPr>
+              <w:t>Hardware Version:</w:t>
+            </w:r>
+          </w:p>
+        </w:tc>
+        <w:tc>
+          <w:tcPr>
+            <w:tcW w:w="4500" w:type="dxa"/>
+            <w:gridSpan w:val="3"/>
+          </w:tcPr>
+          <w:p>
+            <w:r>
+              <w:t>1.0</w:t>
+            </w:r>
+          </w:p>
+        </w:tc>
+        <w:tc>
+          <w:tcPr>
+            <w:tcW w:w="1080" w:type="dxa"/>
+            <w:gridSpan w:val="3"/>
+            <w:shd w:val="clear" w:color="auto" w:fill="D9D9D9" w:themeFill="background1" w:themeFillShade="D9"/>
+          </w:tcPr>
+          <w:p>
+            <w:pPr>
+              <w:rPr>
+                <w:b/>
+              </w:rPr>
+            </w:pPr>
+            <w:r>
+              <w:rPr>
+                <w:b/>
+              </w:rPr>
+              <w:t>Time:</w:t>
+            </w:r>
+          </w:p>
+        </w:tc>
+        <w:tc>
+          <w:tcPr>
+            <w:tcW w:w="1728" w:type="dxa"/>
+            <w:vAlign w:val="center"/>
+          </w:tcPr>
+          <w:p>
+            <w:pPr>
+              <w:jc w:val="center"/>
+            </w:pPr>
+          </w:p>
+        </w:tc>
+      </w:tr>
+      <w:tr>
+        <w:tc>
+          <w:tcPr>
+            <w:tcW w:w="2268" w:type="dxa"/>
+            <w:gridSpan w:val="2"/>
+            <w:shd w:val="clear" w:color="auto" w:fill="D9D9D9" w:themeFill="background1" w:themeFillShade="D9"/>
+          </w:tcPr>
+          <w:p>
+            <w:pPr>
+              <w:rPr>
+                <w:b/>
+              </w:rPr>
+            </w:pPr>
+            <w:r>
+              <w:rPr>
+                <w:b/>
+              </w:rPr>
+              <w:t>Setup:</w:t>
+            </w:r>
+          </w:p>
+        </w:tc>
+        <w:tc>
+          <w:tcPr>
+            <w:tcW w:w="7308" w:type="dxa"/>
+            <w:gridSpan w:val="7"/>
+          </w:tcPr>
+          <w:p>
+            <w:pPr>
+              <w:rPr>
+                <w:rFonts w:cs="Times New Roman"/>
+              </w:rPr>
+            </w:pPr>
+            <w:r>
+              <w:rPr>
+                <w:rFonts w:cs="Times New Roman"/>
+              </w:rPr>
+              <w:t>Microcontroller, NES controller, and LCD are powered on. LCD and controller are connected to microcontroller.</w:t>
+            </w:r>
+          </w:p>
+        </w:tc>
+      </w:tr>
+      <w:tr>
+        <w:trPr>
+          <w:cantSplit/>
+          <w:trHeight w:val="710"/>
+        </w:trPr>
+        <w:tc>
+          <w:tcPr>
+            <w:tcW w:w="468" w:type="dxa"/>
+            <w:shd w:val="clear" w:color="auto" w:fill="D9D9D9" w:themeFill="background1" w:themeFillShade="D9"/>
+            <w:textDirection w:val="tbRl"/>
+            <w:vAlign w:val="center"/>
+          </w:tcPr>
+          <w:p>
+            <w:pPr>
+              <w:ind w:left="113" w:right="113"/>
+              <w:jc w:val="center"/>
+              <w:rPr>
+                <w:b/>
+              </w:rPr>
+            </w:pPr>
+            <w:r>
+              <w:rPr>
+                <w:b/>
+              </w:rPr>
+              <w:t>Step</w:t>
+            </w:r>
+          </w:p>
+        </w:tc>
+        <w:tc>
+          <w:tcPr>
+            <w:tcW w:w="1800" w:type="dxa"/>
+            <w:shd w:val="clear" w:color="auto" w:fill="D9D9D9" w:themeFill="background1" w:themeFillShade="D9"/>
+          </w:tcPr>
+          <w:p>
+            <w:pPr>
+              <w:rPr>
+                <w:b/>
+              </w:rPr>
+            </w:pPr>
+            <w:r>
+              <w:rPr>
+                <w:b/>
+              </w:rPr>
+              <w:t>Action</w:t>
+            </w:r>
+          </w:p>
+        </w:tc>
+        <w:tc>
+          <w:tcPr>
+            <w:tcW w:w="3870" w:type="dxa"/>
+            <w:shd w:val="clear" w:color="auto" w:fill="D9D9D9" w:themeFill="background1" w:themeFillShade="D9"/>
+          </w:tcPr>
+          <w:p>
+            <w:pPr>
+              <w:rPr>
+                <w:b/>
+              </w:rPr>
+            </w:pPr>
+            <w:r>
+              <w:rPr>
+                <w:b/>
+              </w:rPr>
+              <w:t>Expected result</w:t>
+            </w:r>
+          </w:p>
+        </w:tc>
+        <w:tc>
+          <w:tcPr>
+            <w:tcW w:w="360" w:type="dxa"/>
+            <w:shd w:val="clear" w:color="auto" w:fill="D9D9D9" w:themeFill="background1" w:themeFillShade="D9"/>
+            <w:textDirection w:val="tbRl"/>
+            <w:vAlign w:val="center"/>
+          </w:tcPr>
+          <w:p>
+            <w:pPr>
+              <w:ind w:left="113" w:right="113"/>
+              <w:jc w:val="center"/>
+              <w:rPr>
+                <w:b/>
+              </w:rPr>
+            </w:pPr>
+            <w:r>
+              <w:rPr>
+                <w:b/>
+              </w:rPr>
+              <w:t>Pass</w:t>
+            </w:r>
+          </w:p>
+        </w:tc>
+        <w:tc>
+          <w:tcPr>
+            <w:tcW w:w="342" w:type="dxa"/>
+            <w:gridSpan w:val="2"/>
+            <w:shd w:val="clear" w:color="auto" w:fill="D9D9D9" w:themeFill="background1" w:themeFillShade="D9"/>
+            <w:textDirection w:val="tbRl"/>
+            <w:vAlign w:val="center"/>
+          </w:tcPr>
+          <w:p>
+            <w:pPr>
+              <w:ind w:left="113" w:right="113"/>
+              <w:jc w:val="center"/>
+              <w:rPr>
+                <w:b/>
+              </w:rPr>
+            </w:pPr>
+            <w:r>
+              <w:rPr>
+                <w:b/>
+              </w:rPr>
+              <w:t>Fail</w:t>
+            </w:r>
+          </w:p>
+        </w:tc>
+        <w:tc>
+          <w:tcPr>
+            <w:tcW w:w="378" w:type="dxa"/>
+            <w:shd w:val="clear" w:color="auto" w:fill="D9D9D9" w:themeFill="background1" w:themeFillShade="D9"/>
+            <w:textDirection w:val="tbRl"/>
+            <w:vAlign w:val="center"/>
+          </w:tcPr>
+          <w:p>
+            <w:pPr>
+              <w:ind w:left="113" w:right="113"/>
+              <w:jc w:val="center"/>
+              <w:rPr>
+                <w:b/>
+              </w:rPr>
+            </w:pPr>
+            <w:r>
+              <w:rPr>
+                <w:b/>
+              </w:rPr>
+              <w:t>N/A</w:t>
+            </w:r>
+          </w:p>
+        </w:tc>
+        <w:tc>
+          <w:tcPr>
+            <w:tcW w:w="2358" w:type="dxa"/>
+            <w:gridSpan w:val="2"/>
+            <w:shd w:val="clear" w:color="auto" w:fill="D9D9D9" w:themeFill="background1" w:themeFillShade="D9"/>
+          </w:tcPr>
+          <w:p>
+            <w:pPr>
+              <w:rPr>
+                <w:b/>
+              </w:rPr>
+            </w:pPr>
+            <w:r>
+              <w:rPr>
+                <w:b/>
+              </w:rPr>
+              <w:t>Comments</w:t>
+            </w:r>
+          </w:p>
+        </w:tc>
+      </w:tr>
+      <w:tr>
+        <w:tc>
+          <w:tcPr>
+            <w:tcW w:w="468" w:type="dxa"/>
+            <w:vAlign w:val="center"/>
+          </w:tcPr>
+          <w:p>
+            <w:pPr>
+              <w:jc w:val="center"/>
+              <w:rPr>
+                <w:rFonts w:cs="Times New Roman"/>
+              </w:rPr>
+            </w:pPr>
+            <w:r>
+              <w:rPr>
+                <w:rFonts w:cs="Times New Roman"/>
+              </w:rPr>
+              <w:t>1</w:t>
+            </w:r>
+          </w:p>
+        </w:tc>
+        <w:tc>
+          <w:tcPr>
+            <w:tcW w:w="1800" w:type="dxa"/>
+          </w:tcPr>
+          <w:p>
+            <w:pPr>
+              <w:rPr>
+                <w:rFonts w:cs="Times New Roman"/>
+              </w:rPr>
+            </w:pPr>
+            <w:r>
+              <w:rPr>
+                <w:rFonts w:cs="Times New Roman"/>
+              </w:rPr>
+              <w:t>Power on components</w:t>
+            </w:r>
+          </w:p>
+        </w:tc>
+        <w:tc>
+          <w:tcPr>
+            <w:tcW w:w="3870" w:type="dxa"/>
+          </w:tcPr>
+          <w:p>
+            <w:pPr>
+              <w:rPr>
+                <w:rFonts w:cs="Times New Roman"/>
+              </w:rPr>
+            </w:pPr>
+            <w:r>
+              <w:rPr>
+                <w:rFonts w:cs="Times New Roman"/>
+              </w:rPr>
+              <w:t xml:space="preserve">LCD should have blue back light on and should say, “Press start to </w:t>
+            </w:r>
+            <w:r>
+              <w:rPr>
+                <w:rFonts w:cs="Times New Roman"/>
+              </w:rPr>
+              <w:t>Begin</w:t>
+            </w:r>
+            <w:r>
+              <w:rPr>
+                <w:rFonts w:cs="Times New Roman"/>
+              </w:rPr>
+              <w:t>”</w:t>
+            </w:r>
+          </w:p>
+        </w:tc>
+        <w:tc>
+          <w:tcPr>
+            <w:tcW w:w="360" w:type="dxa"/>
+          </w:tcPr>
+          <w:p/>
+        </w:tc>
+        <w:tc>
+          <w:tcPr>
+            <w:tcW w:w="342" w:type="dxa"/>
+            <w:gridSpan w:val="2"/>
+          </w:tcPr>
+          <w:p/>
+        </w:tc>
+        <w:tc>
+          <w:tcPr>
+            <w:tcW w:w="378" w:type="dxa"/>
+          </w:tcPr>
+          <w:p/>
+        </w:tc>
+        <w:tc>
+          <w:tcPr>
+            <w:tcW w:w="2358" w:type="dxa"/>
+            <w:gridSpan w:val="2"/>
+          </w:tcPr>
+          <w:p/>
+        </w:tc>
+      </w:tr>
+      <w:tr>
+        <w:tc>
+          <w:tcPr>
+            <w:tcW w:w="468" w:type="dxa"/>
+            <w:vAlign w:val="center"/>
+          </w:tcPr>
+          <w:p>
+            <w:pPr>
+              <w:jc w:val="center"/>
+              <w:rPr>
+                <w:rFonts w:cs="Times New Roman"/>
+              </w:rPr>
+            </w:pPr>
+            <w:r>
+              <w:rPr>
+                <w:rFonts w:cs="Times New Roman"/>
+              </w:rPr>
+              <w:t>2</w:t>
+            </w:r>
+          </w:p>
+        </w:tc>
+        <w:tc>
+          <w:tcPr>
+            <w:tcW w:w="1800" w:type="dxa"/>
+          </w:tcPr>
+          <w:p>
+            <w:pPr>
+              <w:rPr>
+                <w:rFonts w:cs="Times New Roman"/>
+              </w:rPr>
+            </w:pPr>
+            <w:r>
+              <w:rPr>
+                <w:rFonts w:cs="Times New Roman"/>
+              </w:rPr>
+              <w:t>Press Start button on controller</w:t>
+            </w:r>
+          </w:p>
+        </w:tc>
+        <w:tc>
+          <w:tcPr>
+            <w:tcW w:w="3870" w:type="dxa"/>
+          </w:tcPr>
+          <w:p>
+            <w:pPr>
+              <w:rPr>
+                <w:rFonts w:cs="Times New Roman"/>
+              </w:rPr>
+            </w:pPr>
+            <w:r>
+              <w:rPr>
+                <w:rFonts w:cs="Times New Roman"/>
+              </w:rPr>
+              <w:t>LCD displays “Enter Code KONAMI”</w:t>
+            </w:r>
+          </w:p>
+        </w:tc>
+        <w:tc>
+          <w:tcPr>
+            <w:tcW w:w="360" w:type="dxa"/>
+          </w:tcPr>
+          <w:p/>
+        </w:tc>
+        <w:tc>
+          <w:tcPr>
+            <w:tcW w:w="342" w:type="dxa"/>
+            <w:gridSpan w:val="2"/>
+          </w:tcPr>
+          <w:p/>
+        </w:tc>
+        <w:tc>
+          <w:tcPr>
+            <w:tcW w:w="378" w:type="dxa"/>
+          </w:tcPr>
+          <w:p/>
+        </w:tc>
+        <w:tc>
+          <w:tcPr>
+            <w:tcW w:w="2358" w:type="dxa"/>
+            <w:gridSpan w:val="2"/>
+          </w:tcPr>
+          <w:p/>
+          <w:p/>
+          <w:p/>
+        </w:tc>
+      </w:tr>
+      <w:tr>
+        <w:tc>
+          <w:tcPr>
+            <w:tcW w:w="468" w:type="dxa"/>
+          </w:tcPr>
+          <w:p>
+            <w:pPr>
+              <w:jc w:val="center"/>
+              <w:rPr>
+                <w:rFonts w:cs="Times New Roman"/>
+              </w:rPr>
+            </w:pPr>
+            <w:r>
+              <w:rPr>
+                <w:rFonts w:cs="Times New Roman"/>
+              </w:rPr>
+              <w:t>3</w:t>
+            </w:r>
+          </w:p>
+        </w:tc>
+        <w:tc>
+          <w:tcPr>
+            <w:tcW w:w="1800" w:type="dxa"/>
+          </w:tcPr>
+          <w:p>
+            <w:pPr>
+              <w:rPr>
+                <w:rFonts w:cs="Times New Roman"/>
+              </w:rPr>
+            </w:pPr>
+            <w:r>
+              <w:rPr>
+                <w:rFonts w:cs="Times New Roman"/>
+              </w:rPr>
+              <w:t>Press and release each button on NES controller, except start or select. Using the incorrect code.</w:t>
+            </w:r>
+          </w:p>
+        </w:tc>
+        <w:tc>
+          <w:tcPr>
+            <w:tcW w:w="3870" w:type="dxa"/>
+          </w:tcPr>
+          <w:p>
+            <w:pPr>
+              <w:rPr>
+                <w:rFonts w:cs="Times New Roman"/>
+              </w:rPr>
+            </w:pPr>
+            <w:r>
+              <w:rPr>
+                <w:rFonts w:cs="Times New Roman"/>
+              </w:rPr>
+              <w:t>Each button should display its corresponding symbol on LCD screen. Ten buttons must be pressed.</w:t>
+            </w:r>
+            <w:r>
+              <w:rPr>
+                <w:rFonts w:cs="Times New Roman"/>
+              </w:rPr>
+              <w:t xml:space="preserve"> This is the incorrect code. Screen should turn red and display, “</w:t>
+            </w:r>
+            <w:r>
+              <w:rPr>
+                <w:rFonts w:cs="Times New Roman"/>
+              </w:rPr>
+              <w:t xml:space="preserve">Try Again </w:t>
+            </w:r>
+            <w:r>
+              <w:rPr>
+                <w:rFonts w:cs="Times New Roman"/>
+              </w:rPr>
+              <w:sym w:font="Wingdings" w:char="F04C"/>
+            </w:r>
+            <w:r>
+              <w:rPr>
+                <w:rFonts w:cs="Times New Roman"/>
+              </w:rPr>
+              <w:t>”</w:t>
+            </w:r>
+          </w:p>
+        </w:tc>
+        <w:tc>
+          <w:tcPr>
+            <w:tcW w:w="360" w:type="dxa"/>
+          </w:tcPr>
+          <w:p/>
+        </w:tc>
+        <w:tc>
+          <w:tcPr>
+            <w:tcW w:w="342" w:type="dxa"/>
+            <w:gridSpan w:val="2"/>
+          </w:tcPr>
+          <w:p/>
+        </w:tc>
+        <w:tc>
+          <w:tcPr>
+            <w:tcW w:w="378" w:type="dxa"/>
+          </w:tcPr>
+          <w:p/>
+        </w:tc>
+        <w:tc>
+          <w:tcPr>
+            <w:tcW w:w="2358" w:type="dxa"/>
+            <w:gridSpan w:val="2"/>
+          </w:tcPr>
+          <w:p/>
+          <w:p/>
+          <w:p/>
+          <w:p/>
+          <w:p/>
+          <w:p/>
+          <w:p/>
+        </w:tc>
+      </w:tr>
+      <w:tr>
+        <w:tc>
+          <w:tcPr>
+            <w:tcW w:w="468" w:type="dxa"/>
+          </w:tcPr>
+          <w:p>
+            <w:pPr>
+              <w:jc w:val="center"/>
+              <w:rPr>
+                <w:rFonts w:cs="Times New Roman"/>
+              </w:rPr>
+            </w:pPr>
+            <w:r>
+              <w:rPr>
+                <w:rFonts w:cs="Times New Roman"/>
+              </w:rPr>
+              <w:t>4</w:t>
+            </w:r>
+          </w:p>
+        </w:tc>
+        <w:tc>
+          <w:tcPr>
+            <w:tcW w:w="1800" w:type="dxa"/>
+          </w:tcPr>
+          <w:p>
+            <w:pPr>
+              <w:rPr>
+                <w:rFonts w:cs="Times New Roman"/>
+              </w:rPr>
+            </w:pPr>
+            <w:r>
+              <w:rPr>
+                <w:rFonts w:cs="Times New Roman"/>
+              </w:rPr>
+              <w:t>Enter correct code.</w:t>
+            </w:r>
+          </w:p>
+        </w:tc>
+        <w:tc>
+          <w:tcPr>
+            <w:tcW w:w="3870" w:type="dxa"/>
+          </w:tcPr>
+          <w:p>
+            <w:pPr>
+              <w:rPr>
+                <w:rFonts w:cs="Times New Roman"/>
+              </w:rPr>
+            </w:pPr>
+            <w:r>
+              <w:rPr>
+                <w:rFonts w:cs="Times New Roman"/>
+              </w:rPr>
+              <w:t>LCD screen should turn gree</w:t>
+            </w:r>
+            <w:r>
+              <w:rPr>
+                <w:rFonts w:cs="Times New Roman"/>
+              </w:rPr>
+              <w:t>n, and display, “</w:t>
+            </w:r>
+            <w:r>
+              <w:rPr>
+                <w:rFonts w:cs="Times New Roman"/>
+              </w:rPr>
+              <w:t xml:space="preserve">Open </w:t>
+            </w:r>
+            <w:proofErr w:type="gramStart"/>
+            <w:r>
+              <w:rPr>
+                <w:rFonts w:cs="Times New Roman"/>
+              </w:rPr>
+              <w:t>Sesame !</w:t>
+            </w:r>
+            <w:proofErr w:type="gramEnd"/>
+            <w:r>
+              <w:rPr>
+                <w:rFonts w:cs="Times New Roman"/>
+              </w:rPr>
+              <w:t>!!</w:t>
+            </w:r>
+            <w:r>
+              <w:rPr>
+                <w:rFonts w:cs="Times New Roman"/>
+              </w:rPr>
+              <w:t>”</w:t>
+            </w:r>
+          </w:p>
+        </w:tc>
+        <w:tc>
+          <w:tcPr>
+            <w:tcW w:w="360" w:type="dxa"/>
+          </w:tcPr>
+          <w:p/>
+        </w:tc>
+        <w:tc>
+          <w:tcPr>
+            <w:tcW w:w="342" w:type="dxa"/>
+            <w:gridSpan w:val="2"/>
+          </w:tcPr>
+          <w:p/>
+        </w:tc>
+        <w:tc>
+          <w:tcPr>
+            <w:tcW w:w="378" w:type="dxa"/>
+          </w:tcPr>
+          <w:p/>
+        </w:tc>
+        <w:tc>
+          <w:tcPr>
+            <w:tcW w:w="2358" w:type="dxa"/>
+            <w:gridSpan w:val="2"/>
+          </w:tcPr>
+          <w:p/>
+        </w:tc>
+      </w:tr>
+    </w:tbl>
+    <w:p/>
+    <w:p/>
+    <w:p/>
+    <w:p/>
+    <w:tbl>
+      <w:tblPr>
+        <w:tblStyle w:val="TableGrid1"/>
+        <w:tblW w:w="0" w:type="auto"/>
+        <w:tblLayout w:type="fixed"/>
+        <w:tblLook w:val="04A0"/>
+      </w:tblPr>
+      <w:tblGrid>
+        <w:gridCol w:w="468"/>
+        <w:gridCol w:w="1800"/>
+        <w:gridCol w:w="3870"/>
+        <w:gridCol w:w="360"/>
+        <w:gridCol w:w="270"/>
+        <w:gridCol w:w="72"/>
+        <w:gridCol w:w="378"/>
+        <w:gridCol w:w="630"/>
+        <w:gridCol w:w="1728"/>
+      </w:tblGrid>
+      <w:tr>
+        <w:tc>
+          <w:tcPr>
+            <w:tcW w:w="9576" w:type="dxa"/>
+            <w:gridSpan w:val="9"/>
+          </w:tcPr>
+          <w:p>
+            <w:r>
+              <w:rPr>
+                <w:b/>
+              </w:rPr>
+              <w:t xml:space="preserve">Test Writer:  </w:t>
+            </w:r>
+            <w:r>
+              <w:rPr>
+                <w:b/>
+              </w:rPr>
+              <w:t>Chelsea Throop</w:t>
+            </w:r>
+          </w:p>
+        </w:tc>
+      </w:tr>
+      <w:tr>
+        <w:tc>
+          <w:tcPr>
+            <w:tcW w:w="2268" w:type="dxa"/>
+            <w:gridSpan w:val="2"/>
+            <w:shd w:val="clear" w:color="auto" w:fill="D9D9D9" w:themeFill="background1" w:themeFillShade="D9"/>
+          </w:tcPr>
+          <w:p>
+            <w:pPr>
+              <w:rPr>
+                <w:b/>
+              </w:rPr>
+            </w:pPr>
+            <w:r>
+              <w:rPr>
+                <w:b/>
+              </w:rPr>
+              <w:t>Test Case Name:</w:t>
+            </w:r>
+          </w:p>
+        </w:tc>
+        <w:tc>
+          <w:tcPr>
+            <w:tcW w:w="4500" w:type="dxa"/>
+            <w:gridSpan w:val="3"/>
+          </w:tcPr>
+          <w:p>
+            <w:pPr>
+              <w:rPr>
+                <w:rFonts w:cs="Times New Roman"/>
+                <w:sz w:val="24"/>
+              </w:rPr>
+            </w:pPr>
+            <w:r>
+              <w:rPr>
+                <w:rFonts w:cs="Times New Roman"/>
+                <w:sz w:val="24"/>
+              </w:rPr>
+              <w:t>Solenoid Stress Test</w:t>
+            </w:r>
+          </w:p>
+        </w:tc>
+        <w:tc>
+          <w:tcPr>
+            <w:tcW w:w="1080" w:type="dxa"/>
+            <w:gridSpan w:val="3"/>
+            <w:shd w:val="clear" w:color="auto" w:fill="D9D9D9" w:themeFill="background1" w:themeFillShade="D9"/>
+          </w:tcPr>
+          <w:p>
+            <w:pPr>
+              <w:rPr>
+                <w:b/>
+              </w:rPr>
+            </w:pPr>
+            <w:r>
+              <w:rPr>
+                <w:b/>
+              </w:rPr>
+              <w:t>Test ID #:</w:t>
+            </w:r>
+          </w:p>
+        </w:tc>
+        <w:tc>
+          <w:tcPr>
+            <w:tcW w:w="1728" w:type="dxa"/>
+          </w:tcPr>
+          <w:p>
+            <w:pPr>
+              <w:rPr>
+                <w:rFonts w:cs="Times New Roman"/>
+                <w:sz w:val="24"/>
+              </w:rPr>
+            </w:pPr>
+            <w:r>
+              <w:rPr>
+                <w:rFonts w:cs="Times New Roman"/>
+                <w:sz w:val="24"/>
+              </w:rPr>
+              <w:t>NES_2</w:t>
+            </w:r>
+          </w:p>
+        </w:tc>
+      </w:tr>
+      <w:tr>
+        <w:tc>
+          <w:tcPr>
+            <w:tcW w:w="2268" w:type="dxa"/>
+            <w:gridSpan w:val="2"/>
+            <w:shd w:val="clear" w:color="auto" w:fill="D9D9D9" w:themeFill="background1" w:themeFillShade="D9"/>
+          </w:tcPr>
+          <w:p>
+            <w:pPr>
+              <w:rPr>
+                <w:b/>
+              </w:rPr>
+            </w:pPr>
+            <w:r>
+              <w:rPr>
+                <w:b/>
+              </w:rPr>
+              <w:t>Description:</w:t>
+            </w:r>
+          </w:p>
+        </w:tc>
+        <w:tc>
+          <w:tcPr>
+            <w:tcW w:w="4500" w:type="dxa"/>
+            <w:gridSpan w:val="3"/>
+          </w:tcPr>
+          <w:p>
+            <w:pPr>
+              <w:rPr>
+                <w:rFonts w:cs="Times New Roman"/>
+                <w:sz w:val="24"/>
+              </w:rPr>
+            </w:pPr>
+            <w:r>
+              <w:rPr>
+                <w:rFonts w:cs="Times New Roman"/>
+                <w:sz w:val="24"/>
+              </w:rPr>
+              <w:t>Will test solenoid ability to open and close rapidly</w:t>
+            </w:r>
+          </w:p>
+        </w:tc>
+        <w:tc>
+          <w:tcPr>
+            <w:tcW w:w="1080" w:type="dxa"/>
+            <w:gridSpan w:val="3"/>
+            <w:shd w:val="clear" w:color="auto" w:fill="D9D9D9" w:themeFill="background1" w:themeFillShade="D9"/>
+          </w:tcPr>
+          <w:p>
+            <w:pPr>
+              <w:rPr>
+                <w:b/>
+              </w:rPr>
+            </w:pPr>
+            <w:r>
+              <w:rPr>
+                <w:b/>
+              </w:rPr>
+              <w:t>Type:</w:t>
+            </w:r>
+          </w:p>
+        </w:tc>
+        <w:tc>
+          <w:tcPr>
+            <w:tcW w:w="1728" w:type="dxa"/>
+          </w:tcPr>
+          <w:p>
+            <w:pPr>
+              <w:jc w:val="center"/>
+              <w:rPr>
+                <w:rFonts w:cs="Times New Roman"/>
+                <w:sz w:val="24"/>
+              </w:rPr>
+            </w:pPr>
+            <w:r>
+              <w:rPr>
+                <w:rFonts w:cs="Times New Roman"/>
+                <w:sz w:val="24"/>
+              </w:rPr>
+              <w:t>White Box</w:t>
+            </w:r>
+          </w:p>
+        </w:tc>
+      </w:tr>
+      <w:tr>
+        <w:tc>
+          <w:tcPr>
+            <w:tcW w:w="9576" w:type="dxa"/>
+            <w:gridSpan w:val="9"/>
+          </w:tcPr>
+          <w:p>
+            <w:pPr>
+              <w:rPr>
+                <w:b/>
+              </w:rPr>
+            </w:pPr>
+            <w:r>
+              <w:rPr>
+                <w:b/>
+              </w:rPr>
+              <w:t>Tester information</w:t>
+            </w:r>
+          </w:p>
+        </w:tc>
+      </w:tr>
+      <w:tr>
+        <w:tc>
+          <w:tcPr>
+            <w:tcW w:w="468" w:type="dxa"/>
+            <w:shd w:val="clear" w:color="auto" w:fill="D9D9D9" w:themeFill="background1" w:themeFillShade="D9"/>
+          </w:tcPr>
+          <w:p/>
+        </w:tc>
+        <w:tc>
+          <w:tcPr>
+            <w:tcW w:w="1800" w:type="dxa"/>
+            <w:shd w:val="clear" w:color="auto" w:fill="D9D9D9" w:themeFill="background1" w:themeFillShade="D9"/>
+          </w:tcPr>
+          <w:p>
+            <w:pPr>
+              <w:rPr>
+                <w:b/>
+              </w:rPr>
+            </w:pPr>
+            <w:r>
+              <w:rPr>
+                <w:b/>
+              </w:rPr>
+              <w:t>Name of tester:</w:t>
+            </w:r>
+          </w:p>
+        </w:tc>
+        <w:tc>
+          <w:tcPr>
+            <w:tcW w:w="4500" w:type="dxa"/>
+            <w:gridSpan w:val="3"/>
+          </w:tcPr>
+          <w:p/>
+        </w:tc>
+        <w:tc>
+          <w:tcPr>
+            <w:tcW w:w="1080" w:type="dxa"/>
+            <w:gridSpan w:val="3"/>
+            <w:shd w:val="clear" w:color="auto" w:fill="D9D9D9" w:themeFill="background1" w:themeFillShade="D9"/>
+          </w:tcPr>
+          <w:p>
+            <w:pPr>
+              <w:rPr>
+                <w:b/>
+              </w:rPr>
+            </w:pPr>
+            <w:r>
+              <w:rPr>
+                <w:b/>
+              </w:rPr>
+              <w:t>Date:</w:t>
+            </w:r>
+          </w:p>
+        </w:tc>
+        <w:tc>
+          <w:tcPr>
+            <w:tcW w:w="1728" w:type="dxa"/>
+            <w:vAlign w:val="center"/>
+          </w:tcPr>
+          <w:p>
+            <w:pPr>
+              <w:jc w:val="center"/>
+            </w:pPr>
+          </w:p>
+        </w:tc>
+      </w:tr>
+      <w:tr>
+        <w:tc>
+          <w:tcPr>
+            <w:tcW w:w="2268" w:type="dxa"/>
+            <w:gridSpan w:val="2"/>
+            <w:shd w:val="clear" w:color="auto" w:fill="D9D9D9" w:themeFill="background1" w:themeFillShade="D9"/>
+          </w:tcPr>
+          <w:p>
+            <w:pPr>
+              <w:rPr>
+                <w:b/>
+              </w:rPr>
+            </w:pPr>
+            <w:r>
+              <w:rPr>
+                <w:b/>
+              </w:rPr>
+              <w:t>Hardware Version:</w:t>
+            </w:r>
+          </w:p>
+        </w:tc>
+        <w:tc>
+          <w:tcPr>
+            <w:tcW w:w="4500" w:type="dxa"/>
+            <w:gridSpan w:val="3"/>
+          </w:tcPr>
+          <w:p>
+            <w:r>
+              <w:t>1.0</w:t>
+            </w:r>
+          </w:p>
+        </w:tc>
+        <w:tc>
+          <w:tcPr>
+            <w:tcW w:w="1080" w:type="dxa"/>
+            <w:gridSpan w:val="3"/>
+            <w:shd w:val="clear" w:color="auto" w:fill="D9D9D9" w:themeFill="background1" w:themeFillShade="D9"/>
+          </w:tcPr>
+          <w:p>
+            <w:pPr>
+              <w:rPr>
+                <w:b/>
+              </w:rPr>
+            </w:pPr>
+            <w:r>
+              <w:rPr>
+                <w:b/>
+              </w:rPr>
+              <w:t>Time:</w:t>
+            </w:r>
+          </w:p>
+        </w:tc>
+        <w:tc>
+          <w:tcPr>
+            <w:tcW w:w="1728" w:type="dxa"/>
+            <w:vAlign w:val="center"/>
+          </w:tcPr>
+          <w:p>
+            <w:pPr>
+              <w:jc w:val="center"/>
+            </w:pPr>
+          </w:p>
+        </w:tc>
+      </w:tr>
+      <w:tr>
+        <w:tc>
+          <w:tcPr>
+            <w:tcW w:w="2268" w:type="dxa"/>
+            <w:gridSpan w:val="2"/>
+            <w:shd w:val="clear" w:color="auto" w:fill="D9D9D9" w:themeFill="background1" w:themeFillShade="D9"/>
+          </w:tcPr>
+          <w:p>
+            <w:pPr>
+              <w:rPr>
+                <w:b/>
+              </w:rPr>
+            </w:pPr>
+            <w:r>
+              <w:rPr>
+                <w:b/>
+              </w:rPr>
+              <w:t>Setup:</w:t>
+            </w:r>
+          </w:p>
+        </w:tc>
+        <w:tc>
+          <w:tcPr>
+            <w:tcW w:w="7308" w:type="dxa"/>
+            <w:gridSpan w:val="7"/>
+          </w:tcPr>
+          <w:p>
+            <w:pPr>
+              <w:rPr>
+                <w:rFonts w:cs="Times New Roman"/>
+              </w:rPr>
+            </w:pPr>
+            <w:r>
+              <w:rPr>
+                <w:rFonts w:cs="Times New Roman"/>
+              </w:rPr>
+              <w:t xml:space="preserve">Solenoid must have power and 3.3 volts to input labeled </w:t>
+            </w:r>
+            <w:proofErr w:type="spellStart"/>
+            <w:r>
+              <w:rPr>
+                <w:rFonts w:cs="Times New Roman"/>
+              </w:rPr>
+              <w:t>Arduino_digital_out</w:t>
+            </w:r>
+            <w:proofErr w:type="spellEnd"/>
+            <w:r>
+              <w:rPr>
+                <w:rFonts w:cs="Times New Roman"/>
+              </w:rPr>
+              <w:t xml:space="preserve"> to lock and unlock. </w:t>
+            </w:r>
+            <w:r>
+              <w:rPr>
+                <w:rFonts w:cs="Times New Roman"/>
+              </w:rPr>
+              <w:t>Solenoid must have</w:t>
+            </w:r>
+            <w:r>
+              <w:rPr>
+                <w:rFonts w:cs="Times New Roman"/>
+              </w:rPr>
+              <w:t xml:space="preserve"> transistors set up for switch</w:t>
+            </w:r>
+            <w:r>
+              <w:rPr>
+                <w:rFonts w:cs="Times New Roman"/>
+              </w:rPr>
+              <w:t>. Involves reference document 5.</w:t>
+            </w:r>
+          </w:p>
+        </w:tc>
+      </w:tr>
+      <w:tr>
+        <w:trPr>
+          <w:cantSplit/>
+          <w:trHeight w:val="710"/>
+        </w:trPr>
+        <w:tc>
+          <w:tcPr>
+            <w:tcW w:w="468" w:type="dxa"/>
+            <w:shd w:val="clear" w:color="auto" w:fill="D9D9D9" w:themeFill="background1" w:themeFillShade="D9"/>
+            <w:textDirection w:val="tbRl"/>
+            <w:vAlign w:val="center"/>
+          </w:tcPr>
+          <w:p>
+            <w:pPr>
+              <w:ind w:left="113" w:right="113"/>
+              <w:jc w:val="center"/>
+              <w:rPr>
+                <w:b/>
+              </w:rPr>
+            </w:pPr>
+            <w:r>
+              <w:rPr>
+                <w:b/>
+              </w:rPr>
+              <w:t>Step</w:t>
+            </w:r>
+          </w:p>
+        </w:tc>
+        <w:tc>
+          <w:tcPr>
+            <w:tcW w:w="1800" w:type="dxa"/>
+            <w:shd w:val="clear" w:color="auto" w:fill="D9D9D9" w:themeFill="background1" w:themeFillShade="D9"/>
+          </w:tcPr>
+          <w:p>
+            <w:pPr>
+              <w:rPr>
+                <w:b/>
+              </w:rPr>
+            </w:pPr>
+            <w:r>
+              <w:rPr>
+                <w:b/>
+              </w:rPr>
+              <w:t>Action</w:t>
+            </w:r>
+          </w:p>
+        </w:tc>
+        <w:tc>
+          <w:tcPr>
+            <w:tcW w:w="3870" w:type="dxa"/>
+            <w:shd w:val="clear" w:color="auto" w:fill="D9D9D9" w:themeFill="background1" w:themeFillShade="D9"/>
+          </w:tcPr>
+          <w:p>
+            <w:pPr>
+              <w:rPr>
+                <w:b/>
+              </w:rPr>
+            </w:pPr>
+            <w:r>
+              <w:rPr>
+                <w:b/>
+              </w:rPr>
+              <w:t>Expected result</w:t>
+            </w:r>
+          </w:p>
+        </w:tc>
+        <w:tc>
+          <w:tcPr>
+            <w:tcW w:w="360" w:type="dxa"/>
+            <w:shd w:val="clear" w:color="auto" w:fill="D9D9D9" w:themeFill="background1" w:themeFillShade="D9"/>
+            <w:textDirection w:val="tbRl"/>
+            <w:vAlign w:val="center"/>
+          </w:tcPr>
+          <w:p>
+            <w:pPr>
+              <w:ind w:left="113" w:right="113"/>
+              <w:jc w:val="center"/>
+              <w:rPr>
+                <w:b/>
+              </w:rPr>
+            </w:pPr>
+            <w:r>
+              <w:rPr>
+                <w:b/>
+              </w:rPr>
+              <w:t>Pass</w:t>
+            </w:r>
+          </w:p>
+        </w:tc>
+        <w:tc>
+          <w:tcPr>
+            <w:tcW w:w="342" w:type="dxa"/>
+            <w:gridSpan w:val="2"/>
+            <w:shd w:val="clear" w:color="auto" w:fill="D9D9D9" w:themeFill="background1" w:themeFillShade="D9"/>
+            <w:textDirection w:val="tbRl"/>
+            <w:vAlign w:val="center"/>
+          </w:tcPr>
+          <w:p>
+            <w:pPr>
+              <w:ind w:left="113" w:right="113"/>
+              <w:jc w:val="center"/>
+              <w:rPr>
+                <w:b/>
+              </w:rPr>
+            </w:pPr>
+            <w:r>
+              <w:rPr>
+                <w:b/>
+              </w:rPr>
+              <w:t>Fail</w:t>
+            </w:r>
+          </w:p>
+        </w:tc>
+        <w:tc>
+          <w:tcPr>
+            <w:tcW w:w="378" w:type="dxa"/>
+            <w:shd w:val="clear" w:color="auto" w:fill="D9D9D9" w:themeFill="background1" w:themeFillShade="D9"/>
+            <w:textDirection w:val="tbRl"/>
+            <w:vAlign w:val="center"/>
+          </w:tcPr>
+          <w:p>
+            <w:pPr>
+              <w:ind w:left="113" w:right="113"/>
+              <w:jc w:val="center"/>
+              <w:rPr>
+                <w:b/>
+              </w:rPr>
+            </w:pPr>
+            <w:r>
+              <w:rPr>
+                <w:b/>
+              </w:rPr>
+              <w:t>N/A</w:t>
+            </w:r>
+          </w:p>
+        </w:tc>
+        <w:tc>
+          <w:tcPr>
+            <w:tcW w:w="2358" w:type="dxa"/>
+            <w:gridSpan w:val="2"/>
+            <w:shd w:val="clear" w:color="auto" w:fill="D9D9D9" w:themeFill="background1" w:themeFillShade="D9"/>
+          </w:tcPr>
+          <w:p>
+            <w:pPr>
+              <w:rPr>
+                <w:b/>
+              </w:rPr>
+            </w:pPr>
+            <w:r>
+              <w:rPr>
+                <w:b/>
+              </w:rPr>
+              <w:t>Comments</w:t>
+            </w:r>
+          </w:p>
+        </w:tc>
+      </w:tr>
+      <w:tr>
+        <w:tc>
+          <w:tcPr>
+            <w:tcW w:w="468" w:type="dxa"/>
+            <w:vAlign w:val="center"/>
+          </w:tcPr>
+          <w:p>
+            <w:pPr>
+              <w:jc w:val="center"/>
+              <w:rPr>
+                <w:rFonts w:cs="Times New Roman"/>
+              </w:rPr>
+            </w:pPr>
+            <w:r>
+              <w:rPr>
+                <w:rFonts w:cs="Times New Roman"/>
+              </w:rPr>
+              <w:t>1</w:t>
+            </w:r>
+          </w:p>
+        </w:tc>
+        <w:tc>
+          <w:tcPr>
+            <w:tcW w:w="1800" w:type="dxa"/>
+          </w:tcPr>
+          <w:p>
+            <w:pPr>
+              <w:rPr>
+                <w:rFonts w:cs="Times New Roman"/>
+              </w:rPr>
+            </w:pPr>
+            <w:r>
+              <w:rPr>
+                <w:rFonts w:cs="Times New Roman"/>
+              </w:rPr>
+              <w:t>Set up circuit without 3.3 V input</w:t>
+            </w:r>
+          </w:p>
+        </w:tc>
+        <w:tc>
+          <w:tcPr>
+            <w:tcW w:w="3870" w:type="dxa"/>
+          </w:tcPr>
+          <w:p>
+            <w:pPr>
+              <w:rPr>
+                <w:rFonts w:cs="Times New Roman"/>
+              </w:rPr>
+            </w:pPr>
+            <w:r>
+              <w:rPr>
+                <w:rFonts w:cs="Times New Roman"/>
+              </w:rPr>
+              <w:t>Solenoid should remain unlocked</w:t>
+            </w:r>
+          </w:p>
+        </w:tc>
+        <w:tc>
+          <w:tcPr>
+            <w:tcW w:w="360" w:type="dxa"/>
+          </w:tcPr>
+          <w:p/>
+        </w:tc>
+        <w:tc>
+          <w:tcPr>
+            <w:tcW w:w="342" w:type="dxa"/>
+            <w:gridSpan w:val="2"/>
+          </w:tcPr>
+          <w:p/>
+        </w:tc>
+        <w:tc>
+          <w:tcPr>
+            <w:tcW w:w="378" w:type="dxa"/>
+          </w:tcPr>
+          <w:p/>
+        </w:tc>
+        <w:tc>
+          <w:tcPr>
+            <w:tcW w:w="2358" w:type="dxa"/>
+            <w:gridSpan w:val="2"/>
+          </w:tcPr>
+          <w:p/>
+        </w:tc>
+      </w:tr>
+      <w:tr>
+        <w:tc>
+          <w:tcPr>
+            <w:tcW w:w="468" w:type="dxa"/>
+            <w:vAlign w:val="center"/>
+          </w:tcPr>
+          <w:p>
+            <w:pPr>
+              <w:jc w:val="center"/>
+              <w:rPr>
+                <w:rFonts w:cs="Times New Roman"/>
+              </w:rPr>
+            </w:pPr>
+            <w:r>
+              <w:rPr>
+                <w:rFonts w:cs="Times New Roman"/>
+              </w:rPr>
+              <w:t>2</w:t>
+            </w:r>
+          </w:p>
+        </w:tc>
+        <w:tc>
+          <w:tcPr>
+            <w:tcW w:w="1800" w:type="dxa"/>
+          </w:tcPr>
+          <w:p>
+            <w:pPr>
+              <w:rPr>
+                <w:rFonts w:cs="Times New Roman"/>
+              </w:rPr>
+            </w:pPr>
+            <w:proofErr w:type="gramStart"/>
+            <w:r>
+              <w:rPr>
+                <w:rFonts w:cs="Times New Roman"/>
+              </w:rPr>
+              <w:t>Provide 3.3V for 5 seconds</w:t>
+            </w:r>
+            <w:proofErr w:type="gramEnd"/>
+            <w:r>
+              <w:rPr>
+                <w:rFonts w:cs="Times New Roman"/>
+              </w:rPr>
+              <w:t xml:space="preserve">, </w:t>
+            </w:r>
+            <w:proofErr w:type="gramStart"/>
+            <w:r>
+              <w:rPr>
+                <w:rFonts w:cs="Times New Roman"/>
+              </w:rPr>
+              <w:t>remove for 5 seconds</w:t>
+            </w:r>
+            <w:proofErr w:type="gramEnd"/>
+            <w:r>
+              <w:rPr>
+                <w:rFonts w:cs="Times New Roman"/>
+              </w:rPr>
+              <w:t>. Repeat for one minute.</w:t>
+            </w:r>
+          </w:p>
+        </w:tc>
+        <w:tc>
+          <w:tcPr>
+            <w:tcW w:w="3870" w:type="dxa"/>
+          </w:tcPr>
+          <w:p>
+            <w:pPr>
+              <w:rPr>
+                <w:rFonts w:cs="Times New Roman"/>
+              </w:rPr>
+            </w:pPr>
+            <w:r>
+              <w:rPr>
+                <w:rFonts w:cs="Times New Roman"/>
+              </w:rPr>
+              <w:t>Solenoid should lock and unlock appropriately. May increase in temperature, but not to dangerous level.</w:t>
+            </w:r>
+          </w:p>
+        </w:tc>
+        <w:tc>
+          <w:tcPr>
+            <w:tcW w:w="360" w:type="dxa"/>
+          </w:tcPr>
+          <w:p/>
+        </w:tc>
+        <w:tc>
+          <w:tcPr>
+            <w:tcW w:w="342" w:type="dxa"/>
+            <w:gridSpan w:val="2"/>
+          </w:tcPr>
+          <w:p/>
+        </w:tc>
+        <w:tc>
+          <w:tcPr>
+            <w:tcW w:w="378" w:type="dxa"/>
+          </w:tcPr>
+          <w:p/>
+        </w:tc>
+        <w:tc>
+          <w:tcPr>
+            <w:tcW w:w="2358" w:type="dxa"/>
+            <w:gridSpan w:val="2"/>
+          </w:tcPr>
+          <w:p/>
+        </w:tc>
+      </w:tr>
+    </w:tbl>
     <w:p>
       <w:pPr>
-        <w:widowControl w:val="0"/>
-        <w:autoSpaceDE w:val="0"/>
-        <w:autoSpaceDN w:val="0"/>
-        <w:adjustRightInd w:val="0"/>
-        <w:rPr>
-          <w:rFonts w:cs="Helvetica"/>
-        </w:rPr>
+        <w:tabs>
+          <w:tab w:val="left" w:pos="1548"/>
+        </w:tabs>
       </w:pPr>
     </w:p>
-    <w:p>
-      <w:pPr>
-        <w:widowControl w:val="0"/>
-        <w:autoSpaceDE w:val="0"/>
-        <w:autoSpaceDN w:val="0"/>
-        <w:adjustRightInd w:val="0"/>
-        <w:rPr>
-          <w:rFonts w:cs="Helvetica"/>
-        </w:rPr>
-      </w:pPr>
-    </w:p>
-    <w:p>
-      <w:pPr>
-        <w:widowControl w:val="0"/>
-        <w:autoSpaceDE w:val="0"/>
-        <w:autoSpaceDN w:val="0"/>
-        <w:adjustRightInd w:val="0"/>
-        <w:rPr>
-          <w:rFonts w:cs="Helvetica"/>
-        </w:rPr>
-      </w:pPr>
-    </w:p>
-    <w:p>
-      <w:pPr>
-        <w:pStyle w:val="ListParagraph"/>
-      </w:pPr>
-    </w:p>
+    <w:p/>
+    <w:p/>
+    <w:p/>
+    <w:tbl>
+      <w:tblPr>
+        <w:tblStyle w:val="TableGrid1"/>
+        <w:tblW w:w="0" w:type="auto"/>
+        <w:tblLayout w:type="fixed"/>
+        <w:tblLook w:val="04A0"/>
+      </w:tblPr>
+      <w:tblGrid>
+        <w:gridCol w:w="468"/>
+        <w:gridCol w:w="1800"/>
+        <w:gridCol w:w="3870"/>
+        <w:gridCol w:w="360"/>
+        <w:gridCol w:w="270"/>
+        <w:gridCol w:w="72"/>
+        <w:gridCol w:w="378"/>
+        <w:gridCol w:w="630"/>
+        <w:gridCol w:w="1728"/>
+      </w:tblGrid>
+      <w:tr>
+        <w:tc>
+          <w:tcPr>
+            <w:tcW w:w="9576" w:type="dxa"/>
+            <w:gridSpan w:val="9"/>
+          </w:tcPr>
+          <w:p>
+            <w:r>
+              <w:rPr>
+                <w:b/>
+              </w:rPr>
+              <w:t xml:space="preserve">Test Writer:  </w:t>
+            </w:r>
+            <w:r>
+              <w:rPr>
+                <w:b/>
+              </w:rPr>
+              <w:t>Chelsea Throop</w:t>
+            </w:r>
+          </w:p>
+        </w:tc>
+      </w:tr>
+      <w:tr>
+        <w:tc>
+          <w:tcPr>
+            <w:tcW w:w="2268" w:type="dxa"/>
+            <w:gridSpan w:val="2"/>
+            <w:shd w:val="clear" w:color="auto" w:fill="D9D9D9" w:themeFill="background1" w:themeFillShade="D9"/>
+          </w:tcPr>
+          <w:p>
+            <w:pPr>
+              <w:rPr>
+                <w:b/>
+              </w:rPr>
+            </w:pPr>
+            <w:r>
+              <w:rPr>
+                <w:b/>
+              </w:rPr>
+              <w:t>Test Case Name:</w:t>
+            </w:r>
+          </w:p>
+        </w:tc>
+        <w:tc>
+          <w:tcPr>
+            <w:tcW w:w="4500" w:type="dxa"/>
+            <w:gridSpan w:val="3"/>
+          </w:tcPr>
+          <w:p>
+            <w:pPr>
+              <w:rPr>
+                <w:rFonts w:cs="Times New Roman"/>
+                <w:sz w:val="24"/>
+              </w:rPr>
+            </w:pPr>
+            <w:r>
+              <w:rPr>
+                <w:rFonts w:cs="Times New Roman"/>
+                <w:sz w:val="24"/>
+              </w:rPr>
+              <w:t>EEPROM Verification</w:t>
+            </w:r>
+          </w:p>
+        </w:tc>
+        <w:tc>
+          <w:tcPr>
+            <w:tcW w:w="1080" w:type="dxa"/>
+            <w:gridSpan w:val="3"/>
+            <w:shd w:val="clear" w:color="auto" w:fill="D9D9D9" w:themeFill="background1" w:themeFillShade="D9"/>
+          </w:tcPr>
+          <w:p>
+            <w:pPr>
+              <w:rPr>
+                <w:b/>
+              </w:rPr>
+            </w:pPr>
+            <w:r>
+              <w:rPr>
+                <w:b/>
+              </w:rPr>
+              <w:t>Test ID #:</w:t>
+            </w:r>
+          </w:p>
+        </w:tc>
+        <w:tc>
+          <w:tcPr>
+            <w:tcW w:w="1728" w:type="dxa"/>
+          </w:tcPr>
+          <w:p>
+            <w:pPr>
+              <w:rPr>
+                <w:rFonts w:cs="Times New Roman"/>
+                <w:sz w:val="24"/>
+              </w:rPr>
+            </w:pPr>
+            <w:r>
+              <w:rPr>
+                <w:rFonts w:cs="Times New Roman"/>
+                <w:sz w:val="24"/>
+              </w:rPr>
+              <w:t>NES_</w:t>
+            </w:r>
+            <w:r>
+              <w:rPr>
+                <w:rFonts w:cs="Times New Roman"/>
+                <w:sz w:val="24"/>
+              </w:rPr>
+              <w:t>3</w:t>
+            </w:r>
+          </w:p>
+        </w:tc>
+      </w:tr>
+      <w:tr>
+        <w:tc>
+          <w:tcPr>
+            <w:tcW w:w="2268" w:type="dxa"/>
+            <w:gridSpan w:val="2"/>
+            <w:shd w:val="clear" w:color="auto" w:fill="D9D9D9" w:themeFill="background1" w:themeFillShade="D9"/>
+          </w:tcPr>
+          <w:p>
+            <w:pPr>
+              <w:rPr>
+                <w:b/>
+              </w:rPr>
+            </w:pPr>
+            <w:r>
+              <w:rPr>
+                <w:b/>
+              </w:rPr>
+              <w:t>Description:</w:t>
+            </w:r>
+          </w:p>
+        </w:tc>
+        <w:tc>
+          <w:tcPr>
+            <w:tcW w:w="4500" w:type="dxa"/>
+            <w:gridSpan w:val="3"/>
+          </w:tcPr>
+          <w:p>
+            <w:pPr>
+              <w:rPr>
+                <w:rFonts w:cs="Times New Roman"/>
+                <w:sz w:val="24"/>
+              </w:rPr>
+            </w:pPr>
+            <w:r>
+              <w:rPr>
+                <w:rFonts w:cs="Times New Roman"/>
+                <w:sz w:val="24"/>
+              </w:rPr>
+              <w:t>When user inputs personalized code to unlock box, the code must be saved after power is disconnected.</w:t>
+            </w:r>
+          </w:p>
+        </w:tc>
+        <w:tc>
+          <w:tcPr>
+            <w:tcW w:w="1080" w:type="dxa"/>
+            <w:gridSpan w:val="3"/>
+            <w:shd w:val="clear" w:color="auto" w:fill="D9D9D9" w:themeFill="background1" w:themeFillShade="D9"/>
+          </w:tcPr>
+          <w:p>
+            <w:pPr>
+              <w:rPr>
+                <w:b/>
+              </w:rPr>
+            </w:pPr>
+            <w:r>
+              <w:rPr>
+                <w:b/>
+              </w:rPr>
+              <w:t>Type:</w:t>
+            </w:r>
+          </w:p>
+        </w:tc>
+        <w:tc>
+          <w:tcPr>
+            <w:tcW w:w="1728" w:type="dxa"/>
+          </w:tcPr>
+          <w:p>
+            <w:pPr>
+              <w:jc w:val="center"/>
+              <w:rPr>
+                <w:rFonts w:cs="Times New Roman"/>
+                <w:sz w:val="24"/>
+              </w:rPr>
+            </w:pPr>
+            <w:r>
+              <w:rPr>
+                <w:rFonts w:cs="Times New Roman"/>
+                <w:sz w:val="24"/>
+              </w:rPr>
+              <w:t>Black Box</w:t>
+            </w:r>
+          </w:p>
+        </w:tc>
+      </w:tr>
+      <w:tr>
+        <w:tc>
+          <w:tcPr>
+            <w:tcW w:w="9576" w:type="dxa"/>
+            <w:gridSpan w:val="9"/>
+          </w:tcPr>
+          <w:p>
+            <w:pPr>
+              <w:rPr>
+                <w:b/>
+              </w:rPr>
+            </w:pPr>
+            <w:r>
+              <w:rPr>
+                <w:b/>
+              </w:rPr>
+              <w:t>Tester information</w:t>
+            </w:r>
+          </w:p>
+        </w:tc>
+      </w:tr>
+      <w:tr>
+        <w:tc>
+          <w:tcPr>
+            <w:tcW w:w="468" w:type="dxa"/>
+            <w:shd w:val="clear" w:color="auto" w:fill="D9D9D9" w:themeFill="background1" w:themeFillShade="D9"/>
+          </w:tcPr>
+          <w:p/>
+        </w:tc>
+        <w:tc>
+          <w:tcPr>
+            <w:tcW w:w="1800" w:type="dxa"/>
+            <w:shd w:val="clear" w:color="auto" w:fill="D9D9D9" w:themeFill="background1" w:themeFillShade="D9"/>
+          </w:tcPr>
+          <w:p>
+            <w:pPr>
+              <w:rPr>
+                <w:b/>
+              </w:rPr>
+            </w:pPr>
+            <w:r>
+              <w:rPr>
+                <w:b/>
+              </w:rPr>
+              <w:t>Name of tester:</w:t>
+            </w:r>
+          </w:p>
+        </w:tc>
+        <w:tc>
+          <w:tcPr>
+            <w:tcW w:w="4500" w:type="dxa"/>
+            <w:gridSpan w:val="3"/>
+          </w:tcPr>
+          <w:p/>
+        </w:tc>
+        <w:tc>
+          <w:tcPr>
+            <w:tcW w:w="1080" w:type="dxa"/>
+            <w:gridSpan w:val="3"/>
+            <w:shd w:val="clear" w:color="auto" w:fill="D9D9D9" w:themeFill="background1" w:themeFillShade="D9"/>
+          </w:tcPr>
+          <w:p>
+            <w:pPr>
+              <w:rPr>
+                <w:b/>
+              </w:rPr>
+            </w:pPr>
+            <w:r>
+              <w:rPr>
+                <w:b/>
+              </w:rPr>
+              <w:t>Date:</w:t>
+            </w:r>
+          </w:p>
+        </w:tc>
+        <w:tc>
+          <w:tcPr>
+            <w:tcW w:w="1728" w:type="dxa"/>
+            <w:vAlign w:val="center"/>
+          </w:tcPr>
+          <w:p>
+            <w:pPr>
+              <w:jc w:val="center"/>
+            </w:pPr>
+          </w:p>
+        </w:tc>
+      </w:tr>
+      <w:tr>
+        <w:tc>
+          <w:tcPr>
+            <w:tcW w:w="2268" w:type="dxa"/>
+            <w:gridSpan w:val="2"/>
+            <w:shd w:val="clear" w:color="auto" w:fill="D9D9D9" w:themeFill="background1" w:themeFillShade="D9"/>
+          </w:tcPr>
+          <w:p>
+            <w:pPr>
+              <w:rPr>
+                <w:b/>
+              </w:rPr>
+            </w:pPr>
+            <w:r>
+              <w:rPr>
+                <w:b/>
+              </w:rPr>
+              <w:t>Hardware Version:</w:t>
+            </w:r>
+          </w:p>
+        </w:tc>
+        <w:tc>
+          <w:tcPr>
+            <w:tcW w:w="4500" w:type="dxa"/>
+            <w:gridSpan w:val="3"/>
+          </w:tcPr>
+          <w:p>
+            <w:r>
+              <w:t>1.0</w:t>
+            </w:r>
+          </w:p>
+        </w:tc>
+        <w:tc>
+          <w:tcPr>
+            <w:tcW w:w="1080" w:type="dxa"/>
+            <w:gridSpan w:val="3"/>
+            <w:shd w:val="clear" w:color="auto" w:fill="D9D9D9" w:themeFill="background1" w:themeFillShade="D9"/>
+          </w:tcPr>
+          <w:p>
+            <w:pPr>
+              <w:rPr>
+                <w:b/>
+              </w:rPr>
+            </w:pPr>
+            <w:r>
+              <w:rPr>
+                <w:b/>
+              </w:rPr>
+              <w:t>Time:</w:t>
+            </w:r>
+          </w:p>
+        </w:tc>
+        <w:tc>
+          <w:tcPr>
+            <w:tcW w:w="1728" w:type="dxa"/>
+            <w:vAlign w:val="center"/>
+          </w:tcPr>
+          <w:p>
+            <w:pPr>
+              <w:jc w:val="center"/>
+            </w:pPr>
+          </w:p>
+        </w:tc>
+      </w:tr>
+      <w:tr>
+        <w:tc>
+          <w:tcPr>
+            <w:tcW w:w="2268" w:type="dxa"/>
+            <w:gridSpan w:val="2"/>
+            <w:shd w:val="clear" w:color="auto" w:fill="D9D9D9" w:themeFill="background1" w:themeFillShade="D9"/>
+          </w:tcPr>
+          <w:p>
+            <w:pPr>
+              <w:rPr>
+                <w:b/>
+              </w:rPr>
+            </w:pPr>
+            <w:r>
+              <w:rPr>
+                <w:b/>
+              </w:rPr>
+              <w:t>Setup:</w:t>
+            </w:r>
+          </w:p>
+        </w:tc>
+        <w:tc>
+          <w:tcPr>
+            <w:tcW w:w="7308" w:type="dxa"/>
+            <w:gridSpan w:val="7"/>
+          </w:tcPr>
+          <w:p>
+            <w:pPr>
+              <w:rPr>
+                <w:rFonts w:cs="Times New Roman"/>
+              </w:rPr>
+            </w:pPr>
+            <w:r>
+              <w:t>Fully assembled box with power and everything assembled.</w:t>
+            </w:r>
+          </w:p>
+        </w:tc>
+      </w:tr>
+      <w:tr>
+        <w:trPr>
+          <w:cantSplit/>
+          <w:trHeight w:val="710"/>
+        </w:trPr>
+        <w:tc>
+          <w:tcPr>
+            <w:tcW w:w="468" w:type="dxa"/>
+            <w:shd w:val="clear" w:color="auto" w:fill="D9D9D9" w:themeFill="background1" w:themeFillShade="D9"/>
+            <w:textDirection w:val="tbRl"/>
+            <w:vAlign w:val="center"/>
+          </w:tcPr>
+          <w:p>
+            <w:pPr>
+              <w:ind w:left="113" w:right="113"/>
+              <w:jc w:val="center"/>
+              <w:rPr>
+                <w:b/>
+              </w:rPr>
+            </w:pPr>
+            <w:r>
+              <w:rPr>
+                <w:b/>
+              </w:rPr>
+              <w:t>Step</w:t>
+            </w:r>
+          </w:p>
+        </w:tc>
+        <w:tc>
+          <w:tcPr>
+            <w:tcW w:w="1800" w:type="dxa"/>
+            <w:shd w:val="clear" w:color="auto" w:fill="D9D9D9" w:themeFill="background1" w:themeFillShade="D9"/>
+          </w:tcPr>
+          <w:p>
+            <w:pPr>
+              <w:rPr>
+                <w:b/>
+              </w:rPr>
+            </w:pPr>
+            <w:r>
+              <w:rPr>
+                <w:b/>
+              </w:rPr>
+              <w:t>Action</w:t>
+            </w:r>
+          </w:p>
+        </w:tc>
+        <w:tc>
+          <w:tcPr>
+            <w:tcW w:w="3870" w:type="dxa"/>
+            <w:shd w:val="clear" w:color="auto" w:fill="D9D9D9" w:themeFill="background1" w:themeFillShade="D9"/>
+          </w:tcPr>
+          <w:p>
+            <w:pPr>
+              <w:rPr>
+                <w:b/>
+              </w:rPr>
+            </w:pPr>
+            <w:r>
+              <w:rPr>
+                <w:b/>
+              </w:rPr>
+              <w:t>Expected result</w:t>
+            </w:r>
+          </w:p>
+        </w:tc>
+        <w:tc>
+          <w:tcPr>
+            <w:tcW w:w="360" w:type="dxa"/>
+            <w:shd w:val="clear" w:color="auto" w:fill="D9D9D9" w:themeFill="background1" w:themeFillShade="D9"/>
+            <w:textDirection w:val="tbRl"/>
+            <w:vAlign w:val="center"/>
+          </w:tcPr>
+          <w:p>
+            <w:pPr>
+              <w:ind w:left="113" w:right="113"/>
+              <w:jc w:val="center"/>
+              <w:rPr>
+                <w:b/>
+              </w:rPr>
+            </w:pPr>
+            <w:r>
+              <w:rPr>
+                <w:b/>
+              </w:rPr>
+              <w:t>Pass</w:t>
+            </w:r>
+          </w:p>
+        </w:tc>
+        <w:tc>
+          <w:tcPr>
+            <w:tcW w:w="342" w:type="dxa"/>
+            <w:gridSpan w:val="2"/>
+            <w:shd w:val="clear" w:color="auto" w:fill="D9D9D9" w:themeFill="background1" w:themeFillShade="D9"/>
+            <w:textDirection w:val="tbRl"/>
+            <w:vAlign w:val="center"/>
+          </w:tcPr>
+          <w:p>
+            <w:pPr>
+              <w:ind w:left="113" w:right="113"/>
+              <w:jc w:val="center"/>
+              <w:rPr>
+                <w:b/>
+              </w:rPr>
+            </w:pPr>
+            <w:r>
+              <w:rPr>
+                <w:b/>
+              </w:rPr>
+              <w:t>Fail</w:t>
+            </w:r>
+          </w:p>
+        </w:tc>
+        <w:tc>
+          <w:tcPr>
+            <w:tcW w:w="378" w:type="dxa"/>
+            <w:shd w:val="clear" w:color="auto" w:fill="D9D9D9" w:themeFill="background1" w:themeFillShade="D9"/>
+            <w:textDirection w:val="tbRl"/>
+            <w:vAlign w:val="center"/>
+          </w:tcPr>
+          <w:p>
+            <w:pPr>
+              <w:ind w:left="113" w:right="113"/>
+              <w:jc w:val="center"/>
+              <w:rPr>
+                <w:b/>
+              </w:rPr>
+            </w:pPr>
+            <w:r>
+              <w:rPr>
+                <w:b/>
+              </w:rPr>
+              <w:t>N/A</w:t>
+            </w:r>
+          </w:p>
+        </w:tc>
+        <w:tc>
+          <w:tcPr>
+            <w:tcW w:w="2358" w:type="dxa"/>
+            <w:gridSpan w:val="2"/>
+            <w:shd w:val="clear" w:color="auto" w:fill="D9D9D9" w:themeFill="background1" w:themeFillShade="D9"/>
+          </w:tcPr>
+          <w:p>
+            <w:pPr>
+              <w:rPr>
+                <w:b/>
+              </w:rPr>
+            </w:pPr>
+            <w:r>
+              <w:rPr>
+                <w:b/>
+              </w:rPr>
+              <w:t>Comments</w:t>
+            </w:r>
+          </w:p>
+        </w:tc>
+      </w:tr>
+      <w:tr>
+        <w:tc>
+          <w:tcPr>
+            <w:tcW w:w="468" w:type="dxa"/>
+            <w:vAlign w:val="center"/>
+          </w:tcPr>
+          <w:p>
+            <w:pPr>
+              <w:jc w:val="center"/>
+              <w:rPr>
+                <w:rFonts w:cs="Times New Roman"/>
+              </w:rPr>
+            </w:pPr>
+            <w:r>
+              <w:rPr>
+                <w:rFonts w:cs="Times New Roman"/>
+              </w:rPr>
+              <w:t>1</w:t>
+            </w:r>
+          </w:p>
+        </w:tc>
+        <w:tc>
+          <w:tcPr>
+            <w:tcW w:w="1800" w:type="dxa"/>
+          </w:tcPr>
+          <w:p>
+            <w:pPr>
+              <w:rPr>
+                <w:rFonts w:cs="Times New Roman"/>
+              </w:rPr>
+            </w:pPr>
+            <w:r>
+              <w:rPr>
+                <w:rFonts w:cs="Times New Roman"/>
+              </w:rPr>
+              <w:t>Press start at “Press start to begin screen”</w:t>
+            </w:r>
+          </w:p>
+        </w:tc>
+        <w:tc>
+          <w:tcPr>
+            <w:tcW w:w="3870" w:type="dxa"/>
+          </w:tcPr>
+          <w:p>
+            <w:pPr>
+              <w:rPr>
+                <w:rFonts w:cs="Times New Roman"/>
+              </w:rPr>
+            </w:pPr>
+            <w:r>
+              <w:rPr>
+                <w:rFonts w:cs="Times New Roman"/>
+              </w:rPr>
+              <w:t>Should change to screen “Enter code KONAMI”</w:t>
+            </w:r>
+          </w:p>
+        </w:tc>
+        <w:tc>
+          <w:tcPr>
+            <w:tcW w:w="360" w:type="dxa"/>
+          </w:tcPr>
+          <w:p/>
+        </w:tc>
+        <w:tc>
+          <w:tcPr>
+            <w:tcW w:w="342" w:type="dxa"/>
+            <w:gridSpan w:val="2"/>
+          </w:tcPr>
+          <w:p/>
+        </w:tc>
+        <w:tc>
+          <w:tcPr>
+            <w:tcW w:w="378" w:type="dxa"/>
+          </w:tcPr>
+          <w:p/>
+        </w:tc>
+        <w:tc>
+          <w:tcPr>
+            <w:tcW w:w="2358" w:type="dxa"/>
+            <w:gridSpan w:val="2"/>
+          </w:tcPr>
+          <w:p/>
+        </w:tc>
+      </w:tr>
+      <w:tr>
+        <w:tc>
+          <w:tcPr>
+            <w:tcW w:w="468" w:type="dxa"/>
+            <w:vAlign w:val="center"/>
+          </w:tcPr>
+          <w:p>
+            <w:pPr>
+              <w:jc w:val="center"/>
+              <w:rPr>
+                <w:rFonts w:cs="Times New Roman"/>
+              </w:rPr>
+            </w:pPr>
+            <w:r>
+              <w:rPr>
+                <w:rFonts w:cs="Times New Roman"/>
+              </w:rPr>
+              <w:t>2</w:t>
+            </w:r>
+          </w:p>
+        </w:tc>
+        <w:tc>
+          <w:tcPr>
+            <w:tcW w:w="1800" w:type="dxa"/>
+          </w:tcPr>
+          <w:p>
+            <w:pPr>
+              <w:rPr>
+                <w:rFonts w:cs="Times New Roman"/>
+              </w:rPr>
+            </w:pPr>
+            <w:r>
+              <w:rPr>
+                <w:rFonts w:cs="Times New Roman"/>
+              </w:rPr>
+              <w:t>Enter correct Konami code to unlock box</w:t>
+            </w:r>
+          </w:p>
+        </w:tc>
+        <w:tc>
+          <w:tcPr>
+            <w:tcW w:w="3870" w:type="dxa"/>
+          </w:tcPr>
+          <w:p>
+            <w:pPr>
+              <w:rPr>
+                <w:rFonts w:cs="Times New Roman"/>
+              </w:rPr>
+            </w:pPr>
+            <w:r>
+              <w:rPr>
+                <w:rFonts w:cs="Times New Roman"/>
+              </w:rPr>
+              <w:t xml:space="preserve">Screen should turn green and say, “Open </w:t>
+            </w:r>
+            <w:proofErr w:type="gramStart"/>
+            <w:r>
+              <w:rPr>
+                <w:rFonts w:cs="Times New Roman"/>
+              </w:rPr>
+              <w:t>Sesame !</w:t>
+            </w:r>
+            <w:proofErr w:type="gramEnd"/>
+            <w:r>
+              <w:rPr>
+                <w:rFonts w:cs="Times New Roman"/>
+              </w:rPr>
+              <w:t>!!” Solenoid should unlock</w:t>
+            </w:r>
+          </w:p>
+        </w:tc>
+        <w:tc>
+          <w:tcPr>
+            <w:tcW w:w="360" w:type="dxa"/>
+          </w:tcPr>
+          <w:p/>
+        </w:tc>
+        <w:tc>
+          <w:tcPr>
+            <w:tcW w:w="342" w:type="dxa"/>
+            <w:gridSpan w:val="2"/>
+          </w:tcPr>
+          <w:p/>
+        </w:tc>
+        <w:tc>
+          <w:tcPr>
+            <w:tcW w:w="378" w:type="dxa"/>
+          </w:tcPr>
+          <w:p/>
+        </w:tc>
+        <w:tc>
+          <w:tcPr>
+            <w:tcW w:w="2358" w:type="dxa"/>
+            <w:gridSpan w:val="2"/>
+          </w:tcPr>
+          <w:p/>
+        </w:tc>
+      </w:tr>
+      <w:tr>
+        <w:tc>
+          <w:tcPr>
+            <w:tcW w:w="468" w:type="dxa"/>
+          </w:tcPr>
+          <w:p>
+            <w:pPr>
+              <w:jc w:val="center"/>
+              <w:rPr>
+                <w:rFonts w:cs="Times New Roman"/>
+              </w:rPr>
+            </w:pPr>
+            <w:r>
+              <w:rPr>
+                <w:rFonts w:cs="Times New Roman"/>
+              </w:rPr>
+              <w:t>3</w:t>
+            </w:r>
+          </w:p>
+        </w:tc>
+        <w:tc>
+          <w:tcPr>
+            <w:tcW w:w="1800" w:type="dxa"/>
+          </w:tcPr>
+          <w:p>
+            <w:pPr>
+              <w:jc w:val="center"/>
+              <w:rPr>
+                <w:rFonts w:cs="Times New Roman"/>
+              </w:rPr>
+            </w:pPr>
+            <w:r>
+              <w:rPr>
+                <w:rFonts w:cs="Times New Roman"/>
+              </w:rPr>
+              <w:t>While screen remains green, press start and select at same time</w:t>
+            </w:r>
+          </w:p>
+        </w:tc>
+        <w:tc>
+          <w:tcPr>
+            <w:tcW w:w="3870" w:type="dxa"/>
+          </w:tcPr>
+          <w:p>
+            <w:pPr>
+              <w:rPr>
+                <w:rFonts w:cs="Times New Roman"/>
+              </w:rPr>
+            </w:pPr>
+            <w:r>
+              <w:rPr>
+                <w:rFonts w:cs="Times New Roman"/>
+              </w:rPr>
+              <w:t>Screen should remain green, and say “Enter New Code”</w:t>
+            </w:r>
+          </w:p>
+        </w:tc>
+        <w:tc>
+          <w:tcPr>
+            <w:tcW w:w="360" w:type="dxa"/>
+          </w:tcPr>
+          <w:p/>
+        </w:tc>
+        <w:tc>
+          <w:tcPr>
+            <w:tcW w:w="342" w:type="dxa"/>
+            <w:gridSpan w:val="2"/>
+          </w:tcPr>
+          <w:p/>
+        </w:tc>
+        <w:tc>
+          <w:tcPr>
+            <w:tcW w:w="378" w:type="dxa"/>
+          </w:tcPr>
+          <w:p/>
+        </w:tc>
+        <w:tc>
+          <w:tcPr>
+            <w:tcW w:w="2358" w:type="dxa"/>
+            <w:gridSpan w:val="2"/>
+          </w:tcPr>
+          <w:p/>
+        </w:tc>
+      </w:tr>
+      <w:tr>
+        <w:tc>
+          <w:tcPr>
+            <w:tcW w:w="468" w:type="dxa"/>
+          </w:tcPr>
+          <w:p>
+            <w:pPr>
+              <w:jc w:val="center"/>
+              <w:rPr>
+                <w:rFonts w:cs="Times New Roman"/>
+              </w:rPr>
+            </w:pPr>
+            <w:r>
+              <w:rPr>
+                <w:rFonts w:cs="Times New Roman"/>
+              </w:rPr>
+              <w:t>4</w:t>
+            </w:r>
+          </w:p>
+        </w:tc>
+        <w:tc>
+          <w:tcPr>
+            <w:tcW w:w="1800" w:type="dxa"/>
+          </w:tcPr>
+          <w:p>
+            <w:pPr>
+              <w:rPr>
+                <w:rFonts w:cs="Times New Roman"/>
+              </w:rPr>
+            </w:pPr>
+            <w:r>
+              <w:rPr>
+                <w:rFonts w:cs="Times New Roman"/>
+              </w:rPr>
+              <w:t>Enter user specified code, 10 symbols</w:t>
+            </w:r>
+          </w:p>
+        </w:tc>
+        <w:tc>
+          <w:tcPr>
+            <w:tcW w:w="3870" w:type="dxa"/>
+          </w:tcPr>
+          <w:p>
+            <w:pPr>
+              <w:rPr>
+                <w:rFonts w:cs="Times New Roman"/>
+              </w:rPr>
+            </w:pPr>
+            <w:r>
+              <w:rPr>
+                <w:rFonts w:cs="Times New Roman"/>
+              </w:rPr>
+              <w:t>Screen should display each button symbol as it is depressed, then display, “Code saved”</w:t>
+            </w:r>
+          </w:p>
+        </w:tc>
+        <w:tc>
+          <w:tcPr>
+            <w:tcW w:w="360" w:type="dxa"/>
+          </w:tcPr>
+          <w:p/>
+        </w:tc>
+        <w:tc>
+          <w:tcPr>
+            <w:tcW w:w="342" w:type="dxa"/>
+            <w:gridSpan w:val="2"/>
+          </w:tcPr>
+          <w:p/>
+        </w:tc>
+        <w:tc>
+          <w:tcPr>
+            <w:tcW w:w="378" w:type="dxa"/>
+          </w:tcPr>
+          <w:p/>
+        </w:tc>
+        <w:tc>
+          <w:tcPr>
+            <w:tcW w:w="2358" w:type="dxa"/>
+            <w:gridSpan w:val="2"/>
+          </w:tcPr>
+          <w:p/>
+        </w:tc>
+      </w:tr>
+      <w:tr>
+        <w:tc>
+          <w:tcPr>
+            <w:tcW w:w="468" w:type="dxa"/>
+          </w:tcPr>
+          <w:p>
+            <w:pPr>
+              <w:jc w:val="center"/>
+              <w:rPr>
+                <w:rFonts w:cs="Times New Roman"/>
+              </w:rPr>
+            </w:pPr>
+            <w:r>
+              <w:rPr>
+                <w:rFonts w:cs="Times New Roman"/>
+              </w:rPr>
+              <w:t>5</w:t>
+            </w:r>
+          </w:p>
+        </w:tc>
+        <w:tc>
+          <w:tcPr>
+            <w:tcW w:w="1800" w:type="dxa"/>
+          </w:tcPr>
+          <w:p>
+            <w:pPr>
+              <w:rPr>
+                <w:rFonts w:cs="Times New Roman"/>
+              </w:rPr>
+            </w:pPr>
+            <w:r>
+              <w:rPr>
+                <w:rFonts w:cs="Times New Roman"/>
+              </w:rPr>
+              <w:t>Unplug box from power</w:t>
+            </w:r>
+          </w:p>
+        </w:tc>
+        <w:tc>
+          <w:tcPr>
+            <w:tcW w:w="3870" w:type="dxa"/>
+          </w:tcPr>
+          <w:p>
+            <w:pPr>
+              <w:rPr>
+                <w:rFonts w:cs="Times New Roman"/>
+              </w:rPr>
+            </w:pPr>
+            <w:r>
+              <w:rPr>
+                <w:rFonts w:cs="Times New Roman"/>
+              </w:rPr>
+              <w:t>LCD should turn off</w:t>
+            </w:r>
+          </w:p>
+        </w:tc>
+        <w:tc>
+          <w:tcPr>
+            <w:tcW w:w="360" w:type="dxa"/>
+          </w:tcPr>
+          <w:p/>
+        </w:tc>
+        <w:tc>
+          <w:tcPr>
+            <w:tcW w:w="342" w:type="dxa"/>
+            <w:gridSpan w:val="2"/>
+          </w:tcPr>
+          <w:p/>
+        </w:tc>
+        <w:tc>
+          <w:tcPr>
+            <w:tcW w:w="378" w:type="dxa"/>
+          </w:tcPr>
+          <w:p/>
+        </w:tc>
+        <w:tc>
+          <w:tcPr>
+            <w:tcW w:w="2358" w:type="dxa"/>
+            <w:gridSpan w:val="2"/>
+          </w:tcPr>
+          <w:p/>
+        </w:tc>
+      </w:tr>
+      <w:tr>
+        <w:tc>
+          <w:tcPr>
+            <w:tcW w:w="468" w:type="dxa"/>
+          </w:tcPr>
+          <w:p>
+            <w:pPr>
+              <w:jc w:val="center"/>
+              <w:rPr>
+                <w:rFonts w:cs="Times New Roman"/>
+              </w:rPr>
+            </w:pPr>
+            <w:r>
+              <w:rPr>
+                <w:rFonts w:cs="Times New Roman"/>
+              </w:rPr>
+              <w:t>6</w:t>
+            </w:r>
+          </w:p>
+        </w:tc>
+        <w:tc>
+          <w:tcPr>
+            <w:tcW w:w="1800" w:type="dxa"/>
+          </w:tcPr>
+          <w:p>
+            <w:pPr>
+              <w:rPr>
+                <w:rFonts w:cs="Times New Roman"/>
+              </w:rPr>
+            </w:pPr>
+            <w:r>
+              <w:rPr>
+                <w:rFonts w:cs="Times New Roman"/>
+              </w:rPr>
+              <w:t>Plug box power in</w:t>
+            </w:r>
+          </w:p>
+        </w:tc>
+        <w:tc>
+          <w:tcPr>
+            <w:tcW w:w="3870" w:type="dxa"/>
+          </w:tcPr>
+          <w:p>
+            <w:pPr>
+              <w:rPr>
+                <w:rFonts w:cs="Times New Roman"/>
+              </w:rPr>
+            </w:pPr>
+            <w:r>
+              <w:rPr>
+                <w:rFonts w:cs="Times New Roman"/>
+              </w:rPr>
+              <w:t>LCD should turn on, blue screen and display, “Press start to Begin”</w:t>
+            </w:r>
+          </w:p>
+        </w:tc>
+        <w:tc>
+          <w:tcPr>
+            <w:tcW w:w="360" w:type="dxa"/>
+          </w:tcPr>
+          <w:p/>
+        </w:tc>
+        <w:tc>
+          <w:tcPr>
+            <w:tcW w:w="342" w:type="dxa"/>
+            <w:gridSpan w:val="2"/>
+          </w:tcPr>
+          <w:p/>
+        </w:tc>
+        <w:tc>
+          <w:tcPr>
+            <w:tcW w:w="378" w:type="dxa"/>
+          </w:tcPr>
+          <w:p/>
+        </w:tc>
+        <w:tc>
+          <w:tcPr>
+            <w:tcW w:w="2358" w:type="dxa"/>
+            <w:gridSpan w:val="2"/>
+          </w:tcPr>
+          <w:p/>
+        </w:tc>
+      </w:tr>
+      <w:tr>
+        <w:tc>
+          <w:tcPr>
+            <w:tcW w:w="468" w:type="dxa"/>
+          </w:tcPr>
+          <w:p>
+            <w:pPr>
+              <w:jc w:val="center"/>
+              <w:rPr>
+                <w:rFonts w:cs="Times New Roman"/>
+              </w:rPr>
+            </w:pPr>
+            <w:r>
+              <w:rPr>
+                <w:rFonts w:cs="Times New Roman"/>
+              </w:rPr>
+              <w:t>7</w:t>
+            </w:r>
+          </w:p>
+        </w:tc>
+        <w:tc>
+          <w:tcPr>
+            <w:tcW w:w="1800" w:type="dxa"/>
+          </w:tcPr>
+          <w:p>
+            <w:pPr>
+              <w:rPr>
+                <w:rFonts w:cs="Times New Roman"/>
+              </w:rPr>
+            </w:pPr>
+            <w:r>
+              <w:rPr>
+                <w:rFonts w:cs="Times New Roman"/>
+              </w:rPr>
+              <w:t>Press start</w:t>
+            </w:r>
+          </w:p>
+        </w:tc>
+        <w:tc>
+          <w:tcPr>
+            <w:tcW w:w="3870" w:type="dxa"/>
+          </w:tcPr>
+          <w:p>
+            <w:pPr>
+              <w:rPr>
+                <w:rFonts w:cs="Times New Roman"/>
+              </w:rPr>
+            </w:pPr>
+            <w:r>
+              <w:rPr>
+                <w:rFonts w:cs="Times New Roman"/>
+              </w:rPr>
+              <w:t>LCD should display “Enter code KONAMI”</w:t>
+            </w:r>
+          </w:p>
+        </w:tc>
+        <w:tc>
+          <w:tcPr>
+            <w:tcW w:w="360" w:type="dxa"/>
+          </w:tcPr>
+          <w:p/>
+        </w:tc>
+        <w:tc>
+          <w:tcPr>
+            <w:tcW w:w="342" w:type="dxa"/>
+            <w:gridSpan w:val="2"/>
+          </w:tcPr>
+          <w:p/>
+        </w:tc>
+        <w:tc>
+          <w:tcPr>
+            <w:tcW w:w="378" w:type="dxa"/>
+          </w:tcPr>
+          <w:p/>
+        </w:tc>
+        <w:tc>
+          <w:tcPr>
+            <w:tcW w:w="2358" w:type="dxa"/>
+            <w:gridSpan w:val="2"/>
+          </w:tcPr>
+          <w:p/>
+        </w:tc>
+      </w:tr>
+      <w:tr>
+        <w:tc>
+          <w:tcPr>
+            <w:tcW w:w="468" w:type="dxa"/>
+          </w:tcPr>
+          <w:p>
+            <w:pPr>
+              <w:jc w:val="center"/>
+              <w:rPr>
+                <w:rFonts w:cs="Times New Roman"/>
+              </w:rPr>
+            </w:pPr>
+            <w:r>
+              <w:rPr>
+                <w:rFonts w:cs="Times New Roman"/>
+              </w:rPr>
+              <w:t>8</w:t>
+            </w:r>
+          </w:p>
+        </w:tc>
+        <w:tc>
+          <w:tcPr>
+            <w:tcW w:w="1800" w:type="dxa"/>
+          </w:tcPr>
+          <w:p>
+            <w:pPr>
+              <w:rPr>
+                <w:rFonts w:cs="Times New Roman"/>
+              </w:rPr>
+            </w:pPr>
+            <w:r>
+              <w:rPr>
+                <w:rFonts w:cs="Times New Roman"/>
+              </w:rPr>
+              <w:t>Enter user specified code, not KONAMI</w:t>
+            </w:r>
+          </w:p>
+        </w:tc>
+        <w:tc>
+          <w:tcPr>
+            <w:tcW w:w="3870" w:type="dxa"/>
+          </w:tcPr>
+          <w:p>
+            <w:pPr>
+              <w:rPr>
+                <w:rFonts w:cs="Times New Roman"/>
+              </w:rPr>
+            </w:pPr>
+            <w:r>
+              <w:rPr>
+                <w:rFonts w:cs="Times New Roman"/>
+              </w:rPr>
+              <w:t xml:space="preserve">LCD should turn green, display “Open </w:t>
+            </w:r>
+            <w:proofErr w:type="gramStart"/>
+            <w:r>
+              <w:rPr>
+                <w:rFonts w:cs="Times New Roman"/>
+              </w:rPr>
+              <w:t>Sesame !</w:t>
+            </w:r>
+            <w:proofErr w:type="gramEnd"/>
+            <w:r>
+              <w:rPr>
+                <w:rFonts w:cs="Times New Roman"/>
+              </w:rPr>
+              <w:t>!!” Solenoid should unlock</w:t>
+            </w:r>
+          </w:p>
+        </w:tc>
+        <w:tc>
+          <w:tcPr>
+            <w:tcW w:w="360" w:type="dxa"/>
+          </w:tcPr>
+          <w:p/>
+        </w:tc>
+        <w:tc>
+          <w:tcPr>
+            <w:tcW w:w="342" w:type="dxa"/>
+            <w:gridSpan w:val="2"/>
+          </w:tcPr>
+          <w:p/>
+        </w:tc>
+        <w:tc>
+          <w:tcPr>
+            <w:tcW w:w="378" w:type="dxa"/>
+          </w:tcPr>
+          <w:p/>
+        </w:tc>
+        <w:tc>
+          <w:tcPr>
+            <w:tcW w:w="2358" w:type="dxa"/>
+            <w:gridSpan w:val="2"/>
+          </w:tcPr>
+          <w:p/>
+        </w:tc>
+      </w:tr>
+    </w:tbl>
+    <w:p/>
+    <w:p/>
+    <w:p/>
+    <w:tbl>
+      <w:tblPr>
+        <w:tblStyle w:val="TableGrid1"/>
+        <w:tblW w:w="0" w:type="auto"/>
+        <w:tblLayout w:type="fixed"/>
+        <w:tblLook w:val="04A0"/>
+      </w:tblPr>
+      <w:tblGrid>
+        <w:gridCol w:w="468"/>
+        <w:gridCol w:w="1800"/>
+        <w:gridCol w:w="3870"/>
+        <w:gridCol w:w="360"/>
+        <w:gridCol w:w="270"/>
+        <w:gridCol w:w="72"/>
+        <w:gridCol w:w="378"/>
+        <w:gridCol w:w="630"/>
+        <w:gridCol w:w="1728"/>
+      </w:tblGrid>
+      <w:tr>
+        <w:tc>
+          <w:tcPr>
+            <w:tcW w:w="9576" w:type="dxa"/>
+            <w:gridSpan w:val="9"/>
+          </w:tcPr>
+          <w:p>
+            <w:r>
+              <w:rPr>
+                <w:b/>
+              </w:rPr>
+              <w:t xml:space="preserve">Test Writer:  </w:t>
+            </w:r>
+            <w:r>
+              <w:rPr>
+                <w:b/>
+              </w:rPr>
+              <w:t>Chelsea Throop</w:t>
+            </w:r>
+          </w:p>
+        </w:tc>
+      </w:tr>
+      <w:tr>
+        <w:tc>
+          <w:tcPr>
+            <w:tcW w:w="2268" w:type="dxa"/>
+            <w:gridSpan w:val="2"/>
+            <w:shd w:val="clear" w:color="auto" w:fill="D9D9D9" w:themeFill="background1" w:themeFillShade="D9"/>
+          </w:tcPr>
+          <w:p>
+            <w:pPr>
+              <w:rPr>
+                <w:b/>
+              </w:rPr>
+            </w:pPr>
+            <w:r>
+              <w:rPr>
+                <w:b/>
+              </w:rPr>
+              <w:t>Test Case Name:</w:t>
+            </w:r>
+          </w:p>
+        </w:tc>
+        <w:tc>
+          <w:tcPr>
+            <w:tcW w:w="4500" w:type="dxa"/>
+            <w:gridSpan w:val="3"/>
+          </w:tcPr>
+          <w:p>
+            <w:pPr>
+              <w:rPr>
+                <w:rFonts w:cs="Times New Roman"/>
+                <w:sz w:val="24"/>
+              </w:rPr>
+            </w:pPr>
+            <w:r>
+              <w:rPr>
+                <w:rFonts w:cs="Times New Roman"/>
+                <w:sz w:val="24"/>
+              </w:rPr>
+              <w:t>LCD Background color test</w:t>
+            </w:r>
+          </w:p>
+        </w:tc>
+        <w:tc>
+          <w:tcPr>
+            <w:tcW w:w="1080" w:type="dxa"/>
+            <w:gridSpan w:val="3"/>
+            <w:shd w:val="clear" w:color="auto" w:fill="D9D9D9" w:themeFill="background1" w:themeFillShade="D9"/>
+          </w:tcPr>
+          <w:p>
+            <w:pPr>
+              <w:rPr>
+                <w:b/>
+              </w:rPr>
+            </w:pPr>
+            <w:r>
+              <w:rPr>
+                <w:b/>
+              </w:rPr>
+              <w:t>Test ID #:</w:t>
+            </w:r>
+          </w:p>
+        </w:tc>
+        <w:tc>
+          <w:tcPr>
+            <w:tcW w:w="1728" w:type="dxa"/>
+          </w:tcPr>
+          <w:p>
+            <w:pPr>
+              <w:rPr>
+                <w:rFonts w:cs="Times New Roman"/>
+                <w:sz w:val="24"/>
+              </w:rPr>
+            </w:pPr>
+            <w:r>
+              <w:rPr>
+                <w:rFonts w:cs="Times New Roman"/>
+                <w:sz w:val="24"/>
+              </w:rPr>
+              <w:t>NES_</w:t>
+            </w:r>
+            <w:r>
+              <w:rPr>
+                <w:rFonts w:cs="Times New Roman"/>
+                <w:sz w:val="24"/>
+              </w:rPr>
+              <w:t>4</w:t>
+            </w:r>
+          </w:p>
+        </w:tc>
+      </w:tr>
+      <w:tr>
+        <w:tc>
+          <w:tcPr>
+            <w:tcW w:w="2268" w:type="dxa"/>
+            <w:gridSpan w:val="2"/>
+            <w:shd w:val="clear" w:color="auto" w:fill="D9D9D9" w:themeFill="background1" w:themeFillShade="D9"/>
+          </w:tcPr>
+          <w:p>
+            <w:pPr>
+              <w:rPr>
+                <w:b/>
+              </w:rPr>
+            </w:pPr>
+            <w:r>
+              <w:rPr>
+                <w:b/>
+              </w:rPr>
+              <w:t>Description:</w:t>
+            </w:r>
+          </w:p>
+        </w:tc>
+        <w:tc>
+          <w:tcPr>
+            <w:tcW w:w="4500" w:type="dxa"/>
+            <w:gridSpan w:val="3"/>
+          </w:tcPr>
+          <w:p>
+            <w:pPr>
+              <w:rPr>
+                <w:rFonts w:cs="Times New Roman"/>
+                <w:sz w:val="24"/>
+              </w:rPr>
+            </w:pPr>
+            <w:r>
+              <w:rPr>
+                <w:rFonts w:cs="Times New Roman"/>
+                <w:sz w:val="24"/>
+              </w:rPr>
+              <w:t>Test the RGB backlight of LCD screen</w:t>
+            </w:r>
+          </w:p>
+        </w:tc>
+        <w:tc>
+          <w:tcPr>
+            <w:tcW w:w="1080" w:type="dxa"/>
+            <w:gridSpan w:val="3"/>
+            <w:shd w:val="clear" w:color="auto" w:fill="D9D9D9" w:themeFill="background1" w:themeFillShade="D9"/>
+          </w:tcPr>
+          <w:p>
+            <w:pPr>
+              <w:rPr>
+                <w:b/>
+              </w:rPr>
+            </w:pPr>
+            <w:r>
+              <w:rPr>
+                <w:b/>
+              </w:rPr>
+              <w:t>Type:</w:t>
+            </w:r>
+          </w:p>
+        </w:tc>
+        <w:tc>
+          <w:tcPr>
+            <w:tcW w:w="1728" w:type="dxa"/>
+          </w:tcPr>
+          <w:p>
+            <w:pPr>
+              <w:jc w:val="center"/>
+              <w:rPr>
+                <w:rFonts w:cs="Times New Roman"/>
+                <w:sz w:val="24"/>
+              </w:rPr>
+            </w:pPr>
+            <w:r>
+              <w:rPr>
+                <w:rFonts w:cs="Times New Roman"/>
+                <w:sz w:val="24"/>
+              </w:rPr>
+              <w:t>White Box</w:t>
+            </w:r>
+          </w:p>
+        </w:tc>
+      </w:tr>
+      <w:tr>
+        <w:tc>
+          <w:tcPr>
+            <w:tcW w:w="9576" w:type="dxa"/>
+            <w:gridSpan w:val="9"/>
+          </w:tcPr>
+          <w:p>
+            <w:pPr>
+              <w:rPr>
+                <w:b/>
+              </w:rPr>
+            </w:pPr>
+            <w:r>
+              <w:rPr>
+                <w:b/>
+              </w:rPr>
+              <w:t>Tester information</w:t>
+            </w:r>
+          </w:p>
+        </w:tc>
+      </w:tr>
+      <w:tr>
+        <w:tc>
+          <w:tcPr>
+            <w:tcW w:w="468" w:type="dxa"/>
+            <w:shd w:val="clear" w:color="auto" w:fill="D9D9D9" w:themeFill="background1" w:themeFillShade="D9"/>
+          </w:tcPr>
+          <w:p/>
+        </w:tc>
+        <w:tc>
+          <w:tcPr>
+            <w:tcW w:w="1800" w:type="dxa"/>
+            <w:shd w:val="clear" w:color="auto" w:fill="D9D9D9" w:themeFill="background1" w:themeFillShade="D9"/>
+          </w:tcPr>
+          <w:p>
+            <w:pPr>
+              <w:rPr>
+                <w:b/>
+              </w:rPr>
+            </w:pPr>
+            <w:r>
+              <w:rPr>
+                <w:b/>
+              </w:rPr>
+              <w:t>Name of tester:</w:t>
+            </w:r>
+          </w:p>
+        </w:tc>
+        <w:tc>
+          <w:tcPr>
+            <w:tcW w:w="4500" w:type="dxa"/>
+            <w:gridSpan w:val="3"/>
+          </w:tcPr>
+          <w:p/>
+        </w:tc>
+        <w:tc>
+          <w:tcPr>
+            <w:tcW w:w="1080" w:type="dxa"/>
+            <w:gridSpan w:val="3"/>
+            <w:shd w:val="clear" w:color="auto" w:fill="D9D9D9" w:themeFill="background1" w:themeFillShade="D9"/>
+          </w:tcPr>
+          <w:p>
+            <w:pPr>
+              <w:rPr>
+                <w:b/>
+              </w:rPr>
+            </w:pPr>
+            <w:r>
+              <w:rPr>
+                <w:b/>
+              </w:rPr>
+              <w:t>Date:</w:t>
+            </w:r>
+          </w:p>
+        </w:tc>
+        <w:tc>
+          <w:tcPr>
+            <w:tcW w:w="1728" w:type="dxa"/>
+            <w:vAlign w:val="center"/>
+          </w:tcPr>
+          <w:p>
+            <w:pPr>
+              <w:jc w:val="center"/>
+            </w:pPr>
+          </w:p>
+        </w:tc>
+      </w:tr>
+      <w:tr>
+        <w:tc>
+          <w:tcPr>
+            <w:tcW w:w="2268" w:type="dxa"/>
+            <w:gridSpan w:val="2"/>
+            <w:shd w:val="clear" w:color="auto" w:fill="D9D9D9" w:themeFill="background1" w:themeFillShade="D9"/>
+          </w:tcPr>
+          <w:p>
+            <w:pPr>
+              <w:rPr>
+                <w:b/>
+              </w:rPr>
+            </w:pPr>
+            <w:r>
+              <w:rPr>
+                <w:b/>
+              </w:rPr>
+              <w:t>Hardware Version:</w:t>
+            </w:r>
+          </w:p>
+        </w:tc>
+        <w:tc>
+          <w:tcPr>
+            <w:tcW w:w="4500" w:type="dxa"/>
+            <w:gridSpan w:val="3"/>
+          </w:tcPr>
+          <w:p>
+            <w:r>
+              <w:t>1.0</w:t>
+            </w:r>
+          </w:p>
+        </w:tc>
+        <w:tc>
+          <w:tcPr>
+            <w:tcW w:w="1080" w:type="dxa"/>
+            <w:gridSpan w:val="3"/>
+            <w:shd w:val="clear" w:color="auto" w:fill="D9D9D9" w:themeFill="background1" w:themeFillShade="D9"/>
+          </w:tcPr>
+          <w:p>
+            <w:pPr>
+              <w:rPr>
+                <w:b/>
+              </w:rPr>
+            </w:pPr>
+            <w:r>
+              <w:rPr>
+                <w:b/>
+              </w:rPr>
+              <w:t>Time:</w:t>
+            </w:r>
+          </w:p>
+        </w:tc>
+        <w:tc>
+          <w:tcPr>
+            <w:tcW w:w="1728" w:type="dxa"/>
+            <w:vAlign w:val="center"/>
+          </w:tcPr>
+          <w:p>
+            <w:pPr>
+              <w:jc w:val="center"/>
+            </w:pPr>
+          </w:p>
+        </w:tc>
+      </w:tr>
+      <w:tr>
+        <w:tc>
+          <w:tcPr>
+            <w:tcW w:w="2268" w:type="dxa"/>
+            <w:gridSpan w:val="2"/>
+            <w:shd w:val="clear" w:color="auto" w:fill="D9D9D9" w:themeFill="background1" w:themeFillShade="D9"/>
+          </w:tcPr>
+          <w:p>
+            <w:pPr>
+              <w:rPr>
+                <w:b/>
+              </w:rPr>
+            </w:pPr>
+            <w:r>
+              <w:rPr>
+                <w:b/>
+              </w:rPr>
+              <w:t>Setup:</w:t>
+            </w:r>
+          </w:p>
+        </w:tc>
+        <w:tc>
+          <w:tcPr>
+            <w:tcW w:w="7308" w:type="dxa"/>
+            <w:gridSpan w:val="7"/>
+          </w:tcPr>
+          <w:p>
+            <w:pPr>
+              <w:rPr>
+                <w:rFonts w:cs="Times New Roman"/>
+              </w:rPr>
+            </w:pPr>
+            <w:r>
+              <w:rPr>
+                <w:rFonts w:cs="Times New Roman"/>
+              </w:rPr>
+              <w:t>Uses reference document 2. LCD must be wired appropriately.</w:t>
+            </w:r>
+          </w:p>
+        </w:tc>
+      </w:tr>
+      <w:tr>
+        <w:trPr>
+          <w:cantSplit/>
+          <w:trHeight w:val="710"/>
+        </w:trPr>
+        <w:tc>
+          <w:tcPr>
+            <w:tcW w:w="468" w:type="dxa"/>
+            <w:shd w:val="clear" w:color="auto" w:fill="D9D9D9" w:themeFill="background1" w:themeFillShade="D9"/>
+            <w:textDirection w:val="tbRl"/>
+            <w:vAlign w:val="center"/>
+          </w:tcPr>
+          <w:p>
+            <w:pPr>
+              <w:ind w:left="113" w:right="113"/>
+              <w:jc w:val="center"/>
+              <w:rPr>
+                <w:b/>
+              </w:rPr>
+            </w:pPr>
+            <w:r>
+              <w:rPr>
+                <w:b/>
+              </w:rPr>
+              <w:t>Step</w:t>
+            </w:r>
+          </w:p>
+        </w:tc>
+        <w:tc>
+          <w:tcPr>
+            <w:tcW w:w="1800" w:type="dxa"/>
+            <w:shd w:val="clear" w:color="auto" w:fill="D9D9D9" w:themeFill="background1" w:themeFillShade="D9"/>
+          </w:tcPr>
+          <w:p>
+            <w:pPr>
+              <w:rPr>
+                <w:b/>
+              </w:rPr>
+            </w:pPr>
+            <w:r>
+              <w:rPr>
+                <w:b/>
+              </w:rPr>
+              <w:t>Action</w:t>
+            </w:r>
+          </w:p>
+        </w:tc>
+        <w:tc>
+          <w:tcPr>
+            <w:tcW w:w="3870" w:type="dxa"/>
+            <w:shd w:val="clear" w:color="auto" w:fill="D9D9D9" w:themeFill="background1" w:themeFillShade="D9"/>
+          </w:tcPr>
+          <w:p>
+            <w:pPr>
+              <w:rPr>
+                <w:b/>
+              </w:rPr>
+            </w:pPr>
+            <w:r>
+              <w:rPr>
+                <w:b/>
+              </w:rPr>
+              <w:t>Expected result</w:t>
+            </w:r>
+          </w:p>
+        </w:tc>
+        <w:tc>
+          <w:tcPr>
+            <w:tcW w:w="360" w:type="dxa"/>
+            <w:shd w:val="clear" w:color="auto" w:fill="D9D9D9" w:themeFill="background1" w:themeFillShade="D9"/>
+            <w:textDirection w:val="tbRl"/>
+            <w:vAlign w:val="center"/>
+          </w:tcPr>
+          <w:p>
+            <w:pPr>
+              <w:ind w:left="113" w:right="113"/>
+              <w:jc w:val="center"/>
+              <w:rPr>
+                <w:b/>
+              </w:rPr>
+            </w:pPr>
+            <w:r>
+              <w:rPr>
+                <w:b/>
+              </w:rPr>
+              <w:t>Pass</w:t>
+            </w:r>
+          </w:p>
+        </w:tc>
+        <w:tc>
+          <w:tcPr>
+            <w:tcW w:w="342" w:type="dxa"/>
+            <w:gridSpan w:val="2"/>
+            <w:shd w:val="clear" w:color="auto" w:fill="D9D9D9" w:themeFill="background1" w:themeFillShade="D9"/>
+            <w:textDirection w:val="tbRl"/>
+            <w:vAlign w:val="center"/>
+          </w:tcPr>
+          <w:p>
+            <w:pPr>
+              <w:ind w:left="113" w:right="113"/>
+              <w:jc w:val="center"/>
+              <w:rPr>
+                <w:b/>
+              </w:rPr>
+            </w:pPr>
+            <w:r>
+              <w:rPr>
+                <w:b/>
+              </w:rPr>
+              <w:t>Fail</w:t>
+            </w:r>
+          </w:p>
+        </w:tc>
+        <w:tc>
+          <w:tcPr>
+            <w:tcW w:w="378" w:type="dxa"/>
+            <w:shd w:val="clear" w:color="auto" w:fill="D9D9D9" w:themeFill="background1" w:themeFillShade="D9"/>
+            <w:textDirection w:val="tbRl"/>
+            <w:vAlign w:val="center"/>
+          </w:tcPr>
+          <w:p>
+            <w:pPr>
+              <w:ind w:left="113" w:right="113"/>
+              <w:jc w:val="center"/>
+              <w:rPr>
+                <w:b/>
+              </w:rPr>
+            </w:pPr>
+            <w:r>
+              <w:rPr>
+                <w:b/>
+              </w:rPr>
+              <w:t>N/A</w:t>
+            </w:r>
+          </w:p>
+        </w:tc>
+        <w:tc>
+          <w:tcPr>
+            <w:tcW w:w="2358" w:type="dxa"/>
+            <w:gridSpan w:val="2"/>
+            <w:shd w:val="clear" w:color="auto" w:fill="D9D9D9" w:themeFill="background1" w:themeFillShade="D9"/>
+          </w:tcPr>
+          <w:p>
+            <w:pPr>
+              <w:rPr>
+                <w:b/>
+              </w:rPr>
+            </w:pPr>
+            <w:r>
+              <w:rPr>
+                <w:b/>
+              </w:rPr>
+              <w:t>Comments</w:t>
+            </w:r>
+          </w:p>
+        </w:tc>
+      </w:tr>
+      <w:tr>
+        <w:tc>
+          <w:tcPr>
+            <w:tcW w:w="468" w:type="dxa"/>
+            <w:vAlign w:val="center"/>
+          </w:tcPr>
+          <w:p>
+            <w:pPr>
+              <w:jc w:val="center"/>
+              <w:rPr>
+                <w:rFonts w:cs="Times New Roman"/>
+              </w:rPr>
+            </w:pPr>
+            <w:r>
+              <w:rPr>
+                <w:rFonts w:cs="Times New Roman"/>
+              </w:rPr>
+              <w:t>1</w:t>
+            </w:r>
+          </w:p>
+        </w:tc>
+        <w:tc>
+          <w:tcPr>
+            <w:tcW w:w="1800" w:type="dxa"/>
+          </w:tcPr>
+          <w:p>
+            <w:pPr>
+              <w:rPr>
+                <w:rFonts w:cs="Times New Roman"/>
+              </w:rPr>
+            </w:pPr>
+          </w:p>
+        </w:tc>
+        <w:tc>
+          <w:tcPr>
+            <w:tcW w:w="3870" w:type="dxa"/>
+          </w:tcPr>
+          <w:p>
+            <w:pPr>
+              <w:rPr>
+                <w:rFonts w:cs="Times New Roman"/>
+              </w:rPr>
+            </w:pPr>
+          </w:p>
+        </w:tc>
+        <w:tc>
+          <w:tcPr>
+            <w:tcW w:w="360" w:type="dxa"/>
+          </w:tcPr>
+          <w:p/>
+        </w:tc>
+        <w:tc>
+          <w:tcPr>
+            <w:tcW w:w="342" w:type="dxa"/>
+            <w:gridSpan w:val="2"/>
+          </w:tcPr>
+          <w:p/>
+        </w:tc>
+        <w:tc>
+          <w:tcPr>
+            <w:tcW w:w="378" w:type="dxa"/>
+          </w:tcPr>
+          <w:p/>
+        </w:tc>
+        <w:tc>
+          <w:tcPr>
+            <w:tcW w:w="2358" w:type="dxa"/>
+            <w:gridSpan w:val="2"/>
+          </w:tcPr>
+          <w:p/>
+        </w:tc>
+      </w:tr>
+      <w:tr>
+        <w:tc>
+          <w:tcPr>
+            <w:tcW w:w="468" w:type="dxa"/>
+            <w:vAlign w:val="center"/>
+          </w:tcPr>
+          <w:p>
+            <w:pPr>
+              <w:jc w:val="center"/>
+              <w:rPr>
+                <w:rFonts w:cs="Times New Roman"/>
+              </w:rPr>
+            </w:pPr>
+            <w:r>
+              <w:rPr>
+                <w:rFonts w:cs="Times New Roman"/>
+              </w:rPr>
+              <w:t>2</w:t>
+            </w:r>
+          </w:p>
+        </w:tc>
+        <w:tc>
+          <w:tcPr>
+            <w:tcW w:w="1800" w:type="dxa"/>
+          </w:tcPr>
+          <w:p>
+            <w:pPr>
+              <w:rPr>
+                <w:rFonts w:cs="Times New Roman"/>
+              </w:rPr>
+            </w:pPr>
+          </w:p>
+        </w:tc>
+        <w:tc>
+          <w:tcPr>
+            <w:tcW w:w="3870" w:type="dxa"/>
+          </w:tcPr>
+          <w:p>
+            <w:pPr>
+              <w:rPr>
+                <w:rFonts w:cs="Times New Roman"/>
+              </w:rPr>
+            </w:pPr>
+          </w:p>
+        </w:tc>
+        <w:tc>
+          <w:tcPr>
+            <w:tcW w:w="360" w:type="dxa"/>
+          </w:tcPr>
+          <w:p/>
+        </w:tc>
+        <w:tc>
+          <w:tcPr>
+            <w:tcW w:w="342" w:type="dxa"/>
+            <w:gridSpan w:val="2"/>
+          </w:tcPr>
+          <w:p/>
+        </w:tc>
+        <w:tc>
+          <w:tcPr>
+            <w:tcW w:w="378" w:type="dxa"/>
+          </w:tcPr>
+          <w:p/>
+        </w:tc>
+        <w:tc>
+          <w:tcPr>
+            <w:tcW w:w="2358" w:type="dxa"/>
+            <w:gridSpan w:val="2"/>
+          </w:tcPr>
+          <w:p/>
+        </w:tc>
+      </w:tr>
+      <w:tr>
+        <w:tc>
+          <w:tcPr>
+            <w:tcW w:w="468" w:type="dxa"/>
+          </w:tcPr>
+          <w:p>
+            <w:pPr>
+              <w:jc w:val="center"/>
+              <w:rPr>
+                <w:rFonts w:cs="Times New Roman"/>
+              </w:rPr>
+            </w:pPr>
+            <w:r>
+              <w:rPr>
+                <w:rFonts w:cs="Times New Roman"/>
+              </w:rPr>
+              <w:t>3</w:t>
+            </w:r>
+          </w:p>
+        </w:tc>
+        <w:tc>
+          <w:tcPr>
+            <w:tcW w:w="1800" w:type="dxa"/>
+          </w:tcPr>
+          <w:p>
+            <w:pPr>
+              <w:rPr>
+                <w:rFonts w:cs="Times New Roman"/>
+              </w:rPr>
+            </w:pPr>
+          </w:p>
+        </w:tc>
+        <w:tc>
+          <w:tcPr>
+            <w:tcW w:w="3870" w:type="dxa"/>
+          </w:tcPr>
+          <w:p>
+            <w:pPr>
+              <w:rPr>
+                <w:rFonts w:cs="Times New Roman"/>
+              </w:rPr>
+            </w:pPr>
+          </w:p>
+        </w:tc>
+        <w:tc>
+          <w:tcPr>
+            <w:tcW w:w="360" w:type="dxa"/>
+          </w:tcPr>
+          <w:p/>
+        </w:tc>
+        <w:tc>
+          <w:tcPr>
+            <w:tcW w:w="342" w:type="dxa"/>
+            <w:gridSpan w:val="2"/>
+          </w:tcPr>
+          <w:p/>
+        </w:tc>
+        <w:tc>
+          <w:tcPr>
+            <w:tcW w:w="378" w:type="dxa"/>
+          </w:tcPr>
+          <w:p/>
+        </w:tc>
+        <w:tc>
+          <w:tcPr>
+            <w:tcW w:w="2358" w:type="dxa"/>
+            <w:gridSpan w:val="2"/>
+          </w:tcPr>
+          <w:p/>
+        </w:tc>
+      </w:tr>
+      <w:tr>
+        <w:tc>
+          <w:tcPr>
+            <w:tcW w:w="468" w:type="dxa"/>
+          </w:tcPr>
+          <w:p>
+            <w:pPr>
+              <w:jc w:val="center"/>
+              <w:rPr>
+                <w:rFonts w:cs="Times New Roman"/>
+              </w:rPr>
+            </w:pPr>
+            <w:r>
+              <w:rPr>
+                <w:rFonts w:cs="Times New Roman"/>
+              </w:rPr>
+              <w:t>4</w:t>
+            </w:r>
+          </w:p>
+        </w:tc>
+        <w:tc>
+          <w:tcPr>
+            <w:tcW w:w="1800" w:type="dxa"/>
+          </w:tcPr>
+          <w:p>
+            <w:pPr>
+              <w:rPr>
+                <w:rFonts w:cs="Times New Roman"/>
+              </w:rPr>
+            </w:pPr>
+          </w:p>
+        </w:tc>
+        <w:tc>
+          <w:tcPr>
+            <w:tcW w:w="3870" w:type="dxa"/>
+          </w:tcPr>
+          <w:p>
+            <w:pPr>
+              <w:rPr>
+                <w:rFonts w:cs="Times New Roman"/>
+              </w:rPr>
+            </w:pPr>
+          </w:p>
+        </w:tc>
+        <w:tc>
+          <w:tcPr>
+            <w:tcW w:w="360" w:type="dxa"/>
+          </w:tcPr>
+          <w:p/>
+        </w:tc>
+        <w:tc>
+          <w:tcPr>
+            <w:tcW w:w="342" w:type="dxa"/>
+            <w:gridSpan w:val="2"/>
+          </w:tcPr>
+          <w:p/>
+        </w:tc>
+        <w:tc>
+          <w:tcPr>
+            <w:tcW w:w="378" w:type="dxa"/>
+          </w:tcPr>
+          <w:p/>
+        </w:tc>
+        <w:tc>
+          <w:tcPr>
+            <w:tcW w:w="2358" w:type="dxa"/>
+            <w:gridSpan w:val="2"/>
+          </w:tcPr>
+          <w:p/>
+        </w:tc>
+      </w:tr>
+    </w:tbl>
+    <w:p/>
     <w:sectPr>
-      <w:headerReference w:type="default" r:id="rId9"/>
-      <w:headerReference w:type="first" r:id="rId10"/>
+      <w:headerReference w:type="default" r:id="rId14"/>
+      <w:headerReference w:type="first" r:id="rId15"/>
       <w:pgSz w:w="12240" w:h="15840"/>
       <w:pgMar w:top="1440" w:right="1440" w:bottom="1440" w:left="1440" w:gutter="0"/>
       <w:titlePg/>
@@ -6215,6 +10195,53 @@
     <w:rPr>
       <w:sz w:val="20"/>
       <w:szCs w:val="20"/>
+    </w:rPr>
+  </w:style>
+  <w:style w:type="table" w:customStyle="1" w:styleId="TableGrid1">
+    <w:name w:val="Table Grid1"/>
+    <w:basedOn w:val="TableNormal"/>
+    <w:next w:val="TableGrid"/>
+    <w:uiPriority w:val="59"/>
+    <w:rsid w:val="00152F78"/>
+    <w:rPr>
+      <w:rFonts w:eastAsiaTheme="minorHAnsi"/>
+      <w:sz w:val="22"/>
+      <w:szCs w:val="22"/>
+    </w:rPr>
+    <w:tblPr>
+      <w:tblInd w:w="0" w:type="dxa"/>
+      <w:tblBorders>
+        <w:top w:val="single" w:sz="4" w:space="0" w:color="auto"/>
+        <w:left w:val="single" w:sz="4" w:space="0" w:color="auto"/>
+        <w:bottom w:val="single" w:sz="4" w:space="0" w:color="auto"/>
+        <w:right w:val="single" w:sz="4" w:space="0" w:color="auto"/>
+        <w:insideH w:val="single" w:sz="4" w:space="0" w:color="auto"/>
+        <w:insideV w:val="single" w:sz="4" w:space="0" w:color="auto"/>
+      </w:tblBorders>
+      <w:tblCellMar>
+        <w:top w:w="0" w:type="dxa"/>
+        <w:left w:w="108" w:type="dxa"/>
+        <w:bottom w:w="0" w:type="dxa"/>
+        <w:right w:w="108" w:type="dxa"/>
+      </w:tblCellMar>
+    </w:tblPr>
+  </w:style>
+  <w:style w:type="character" w:styleId="Hyperlink">
+    <w:name w:val="Hyperlink"/>
+    <w:basedOn w:val="DefaultParagraphFont"/>
+    <w:rsid w:val="005B1CDA"/>
+    <w:rPr>
+      <w:color w:val="0000FF" w:themeColor="hyperlink"/>
+      <w:u w:val="single"/>
+    </w:rPr>
+  </w:style>
+  <w:style w:type="character" w:styleId="FollowedHyperlink">
+    <w:name w:val="FollowedHyperlink"/>
+    <w:basedOn w:val="DefaultParagraphFont"/>
+    <w:rsid w:val="00F80974"/>
+    <w:rPr>
+      <w:color w:val="800080" w:themeColor="followedHyperlink"/>
+      <w:u w:val="single"/>
     </w:rPr>
   </w:style>
 </w:styles>
@@ -6786,7 +10813,7 @@
 </file>
 
 <file path=customXml/itemProps2.xml><?xml version="1.0" encoding="utf-8"?>
-<ds:datastoreItem xmlns:ds="http://schemas.openxmlformats.org/officeDocument/2006/customXml" ds:itemID="{2E6D976A-5CF9-D441-B830-4C6A179B08EC}">
+<ds:datastoreItem xmlns:ds="http://schemas.openxmlformats.org/officeDocument/2006/customXml" ds:itemID="{719FCBB1-EDE6-D84E-931F-2A3C6DF68411}">
   <ds:schemaRefs>
     <ds:schemaRef ds:uri="http://schemas.openxmlformats.org/officeDocument/2006/bibliography"/>
   </ds:schemaRefs>

</xml_diff>

<commit_message>
Edited TestPlan.docx with Carlos, Luis, and Chelsea.  This document needs headings added for the test cases so the table of contents displays the proper page for each test.
</commit_message>
<xml_diff>
--- a/411_assignments/TestPlan.docx
+++ b/411_assignments/TestPlan.docx
@@ -1,6 +1,6 @@
 
 <file path=word/document.xml><?xml version="1.0" encoding="utf-8"?>
-<w:document xmlns:mo="http://schemas.microsoft.com/office/mac/office/2008/main" xmlns:ve="http://schemas.openxmlformats.org/markup-compatibility/2006" xmlns:mv="urn:schemas-microsoft-com:mac:vml" xmlns:o="urn:schemas-microsoft-com:office:office" xmlns:r="http://schemas.openxmlformats.org/officeDocument/2006/relationships" xmlns:m="http://schemas.openxmlformats.org/officeDocument/2006/math" xmlns:v="urn:schemas-microsoft-com:vml" xmlns:wp="http://schemas.openxmlformats.org/drawingml/2006/wordprocessingDrawing" xmlns:w10="urn:schemas-microsoft-com:office:word" xmlns:w="http://schemas.openxmlformats.org/wordprocessingml/2006/main" xmlns:wne="http://schemas.microsoft.com/office/word/2006/wordml" ve:Ignorable="mv" ve:PreserveAttributes="mv:*">
+<w:document xmlns:wpc="http://schemas.microsoft.com/office/word/2010/wordprocessingCanvas" xmlns:mo="http://schemas.microsoft.com/office/mac/office/2008/main" xmlns:mc="http://schemas.openxmlformats.org/markup-compatibility/2006" xmlns:mv="urn:schemas-microsoft-com:mac:vml" xmlns:o="urn:schemas-microsoft-com:office:office" xmlns:r="http://schemas.openxmlformats.org/officeDocument/2006/relationships" xmlns:m="http://schemas.openxmlformats.org/officeDocument/2006/math" xmlns:v="urn:schemas-microsoft-com:vml" xmlns:wp14="http://schemas.microsoft.com/office/word/2010/wordprocessingDrawing" xmlns:wp="http://schemas.openxmlformats.org/drawingml/2006/wordprocessingDrawing" xmlns:w10="urn:schemas-microsoft-com:office:word" xmlns:w="http://schemas.openxmlformats.org/wordprocessingml/2006/main" xmlns:w14="http://schemas.microsoft.com/office/word/2010/wordml" xmlns:wpg="http://schemas.microsoft.com/office/word/2010/wordprocessingGroup" xmlns:wpi="http://schemas.microsoft.com/office/word/2010/wordprocessingInk" xmlns:wne="http://schemas.microsoft.com/office/word/2006/wordml" xmlns:wps="http://schemas.microsoft.com/office/word/2010/wordprocessingShape" mc:Ignorable="w14 wp14 mv">
   <w:body>
     <w:p>
       <w:pPr>
@@ -10,7 +10,7 @@
         <w:rPr>
           <w:noProof/>
         </w:rPr>
-        <w:pict>
+        <w:pict w14:anchorId="3710009E">
           <v:rect id="_x0000_s1030" style="position:absolute;margin-left:33.85pt;margin-top:717.15pt;width:540pt;height:30.6pt;z-index:251661312;mso-position-horizontal-relative:page;mso-position-vertical-relative:page" filled="f" stroked="f">
             <v:textbox style="mso-next-textbox:#_x0000_s1030">
               <w:txbxContent>
@@ -69,7 +69,7 @@
         <w:rPr>
           <w:noProof/>
         </w:rPr>
-        <w:pict>
+        <w:pict w14:anchorId="7BF48224">
           <v:rect id="_x0000_s1031" style="position:absolute;margin-left:33.85pt;margin-top:392.4pt;width:464.4pt;height:269.15pt;z-index:251662336;mso-position-horizontal-relative:page;mso-position-vertical-relative:page" filled="f" stroked="f">
             <v:textbox style="mso-next-textbox:#_x0000_s1031">
               <w:txbxContent>
@@ -154,17 +154,8 @@
                       <w:rFonts w:asciiTheme="majorHAnsi" w:hAnsiTheme="majorHAnsi"/>
                       <w:color w:val="808080" w:themeColor="background1" w:themeShade="80"/>
                     </w:rPr>
-                    <w:t xml:space="preserve">Carlos </w:t>
+                    <w:t>Carlos Mariscal</w:t>
                   </w:r>
-                  <w:proofErr w:type="spellStart"/>
-                  <w:r>
-                    <w:rPr>
-                      <w:rFonts w:asciiTheme="majorHAnsi" w:hAnsiTheme="majorHAnsi"/>
-                      <w:color w:val="808080" w:themeColor="background1" w:themeShade="80"/>
-                    </w:rPr>
-                    <w:t>Mariscal</w:t>
-                  </w:r>
-                  <w:proofErr w:type="spellEnd"/>
                 </w:p>
                 <w:p>
                   <w:pPr>
@@ -180,17 +171,8 @@
                       <w:rFonts w:asciiTheme="majorHAnsi" w:hAnsiTheme="majorHAnsi"/>
                       <w:color w:val="808080" w:themeColor="background1" w:themeShade="80"/>
                     </w:rPr>
-                    <w:t xml:space="preserve">Jeff </w:t>
+                    <w:t>Jeff Alcoke</w:t>
                   </w:r>
-                  <w:proofErr w:type="spellStart"/>
-                  <w:r>
-                    <w:rPr>
-                      <w:rFonts w:asciiTheme="majorHAnsi" w:hAnsiTheme="majorHAnsi"/>
-                      <w:color w:val="808080" w:themeColor="background1" w:themeShade="80"/>
-                    </w:rPr>
-                    <w:t>Alcoke</w:t>
-                  </w:r>
-                  <w:proofErr w:type="spellEnd"/>
                 </w:p>
                 <w:p>
                   <w:pPr>
@@ -254,7 +236,7 @@
         <w:rPr>
           <w:noProof/>
         </w:rPr>
-        <w:pict>
+        <w:pict w14:anchorId="6E3189A0">
           <v:rect id="_x0000_s1032" style="position:absolute;margin-left:21.6pt;margin-top:36pt;width:568.8pt;height:17.6pt;z-index:251663360;mso-wrap-edited:f;mso-position-horizontal-relative:page;mso-position-vertical-relative:page" wrapcoords="-28 -600 -28 21000 21628 21000 21628 -600 -28 -600" fillcolor="#8db3e2 [1311]" stroked="f" strokecolor="#4a7ebb" strokeweight="1.5pt">
             <v:fill o:detectmouseclick="t"/>
             <v:shadow opacity="22938f" offset="0"/>
@@ -267,7 +249,7 @@
         <w:rPr>
           <w:noProof/>
         </w:rPr>
-        <w:pict>
+        <w:pict w14:anchorId="7D79A45A">
           <v:group id="_x0000_s1033" style="position:absolute;margin-left:424.8pt;margin-top:64.8pt;width:187.55pt;height:61.25pt;z-index:251664384;mso-position-horizontal-relative:page;mso-position-vertical-relative:page" coordorigin="8474,1342" coordsize="3751,1225">
             <v:shapetype id="_x0000_t202" coordsize="21600,21600" o:spt="202" path="m0,0l0,21600,21600,21600,21600,0xe">
               <v:stroke joinstyle="miter"/>
@@ -341,7 +323,7 @@
         <w:rPr>
           <w:noProof/>
         </w:rPr>
-        <w:pict>
+        <w:pict w14:anchorId="3EA2F9D2">
           <v:group id="_x0000_s1040" style="position:absolute;margin-left:21.6pt;margin-top:702pt;width:568.8pt;height:54.05pt;z-index:-251650048;mso-position-horizontal-relative:page;mso-position-vertical-relative:page" coordorigin="432,13608" coordsize="11376,1081">
             <v:shape id="_x0000_s1041" type="#_x0000_t32" style="position:absolute;left:432;top:13608;width:11376;height:0;mso-position-horizontal-relative:page;mso-position-vertical-relative:page" o:connectortype="straight" strokecolor="gray"/>
             <v:shape id="_x0000_s1042" type="#_x0000_t32" style="position:absolute;left:432;top:14689;width:11376;height:0;mso-position-horizontal-relative:page;mso-position-vertical-relative:page" o:connectortype="straight" strokecolor="gray"/>
@@ -353,7 +335,7 @@
         <w:rPr>
           <w:noProof/>
         </w:rPr>
-        <w:pict>
+        <w:pict w14:anchorId="0D56C123">
           <v:group id="_x0000_s1037" style="position:absolute;margin-left:21.6pt;margin-top:316.8pt;width:568.9pt;height:61.35pt;z-index:251665408;mso-position-horizontal-relative:page;mso-position-vertical-relative:page" coordorigin="432,6336" coordsize="11378,1227">
             <v:rect id="_x0000_s1038" style="position:absolute;left:432;top:6336;width:11016;height:1227;mso-position-horizontal-relative:page;mso-position-vertical-relative:page;v-text-anchor:bottom" fillcolor="#365f91 [2404]" stroked="f">
               <v:textbox style="mso-next-textbox:#_x0000_s1038" inset="18pt,,1in,0">
@@ -420,7 +402,7 @@
         </w:pict>
       </w:r>
       <w:r>
-        <w:pict>
+        <w:pict w14:anchorId="543C1901">
           <v:group id="_x0000_s1026" style="position:absolute;margin-left:364.5pt;margin-top:-385.7pt;width:143.25pt;height:60.75pt;z-index:251660288" coordorigin="8895,1230" coordsize="2865,1215">
             <v:shape id="_x0000_s1027" type="#_x0000_t202" style="position:absolute;left:10290;top:1230;width:1470;height:1215" filled="f" stroked="f">
               <v:textbox style="mso-next-textbox:#_x0000_s1027">
@@ -634,6 +616,7 @@
             <w:rPr>
               <w:b w:val="0"/>
               <w:noProof/>
+              <w:lang w:eastAsia="ja-JP"/>
             </w:rPr>
           </w:pPr>
           <w:r>
@@ -667,7 +650,7 @@
             <w:rPr>
               <w:noProof/>
             </w:rPr>
-            <w:instrText xml:space="preserve"> PAGEREF _Toc278439998 \h </w:instrText>
+            <w:instrText xml:space="preserve"> PAGEREF _Toc278449652 \h </w:instrText>
           </w:r>
           <w:r>
             <w:rPr>
@@ -704,6 +687,7 @@
               <w:noProof/>
               <w:sz w:val="24"/>
               <w:szCs w:val="24"/>
+              <w:lang w:eastAsia="ja-JP"/>
             </w:rPr>
           </w:pPr>
           <w:r>
@@ -728,7 +712,7 @@
             <w:rPr>
               <w:noProof/>
             </w:rPr>
-            <w:instrText xml:space="preserve"> PAGEREF _Toc278439999 \h </w:instrText>
+            <w:instrText xml:space="preserve"> PAGEREF _Toc278449653 \h </w:instrText>
           </w:r>
           <w:r>
             <w:rPr>
@@ -763,6 +747,7 @@
             <w:rPr>
               <w:b w:val="0"/>
               <w:noProof/>
+              <w:lang w:eastAsia="ja-JP"/>
             </w:rPr>
           </w:pPr>
           <w:r>
@@ -787,7 +772,7 @@
             <w:rPr>
               <w:noProof/>
             </w:rPr>
-            <w:instrText xml:space="preserve"> PAGEREF _Toc278440000 \h </w:instrText>
+            <w:instrText xml:space="preserve"> PAGEREF _Toc278449654 \h </w:instrText>
           </w:r>
           <w:r>
             <w:rPr>
@@ -822,6 +807,7 @@
             <w:rPr>
               <w:b w:val="0"/>
               <w:noProof/>
+              <w:lang w:eastAsia="ja-JP"/>
             </w:rPr>
           </w:pPr>
           <w:r>
@@ -846,7 +832,7 @@
             <w:rPr>
               <w:noProof/>
             </w:rPr>
-            <w:instrText xml:space="preserve"> PAGEREF _Toc278440001 \h </w:instrText>
+            <w:instrText xml:space="preserve"> PAGEREF _Toc278449655 \h </w:instrText>
           </w:r>
           <w:r>
             <w:rPr>
@@ -881,6 +867,7 @@
             <w:rPr>
               <w:b w:val="0"/>
               <w:noProof/>
+              <w:lang w:eastAsia="ja-JP"/>
             </w:rPr>
           </w:pPr>
           <w:r>
@@ -905,7 +892,7 @@
             <w:rPr>
               <w:noProof/>
             </w:rPr>
-            <w:instrText xml:space="preserve"> PAGEREF _Toc278440002 \h </w:instrText>
+            <w:instrText xml:space="preserve"> PAGEREF _Toc278449656 \h </w:instrText>
           </w:r>
           <w:r>
             <w:rPr>
@@ -940,6 +927,7 @@
             <w:rPr>
               <w:b w:val="0"/>
               <w:noProof/>
+              <w:lang w:eastAsia="ja-JP"/>
             </w:rPr>
           </w:pPr>
           <w:r>
@@ -964,7 +952,7 @@
             <w:rPr>
               <w:noProof/>
             </w:rPr>
-            <w:instrText xml:space="preserve"> PAGEREF _Toc278440003 \h </w:instrText>
+            <w:instrText xml:space="preserve"> PAGEREF _Toc278449657 \h </w:instrText>
           </w:r>
           <w:r>
             <w:rPr>
@@ -1001,6 +989,7 @@
               <w:noProof/>
               <w:sz w:val="24"/>
               <w:szCs w:val="24"/>
+              <w:lang w:eastAsia="ja-JP"/>
             </w:rPr>
           </w:pPr>
           <w:r>
@@ -1025,7 +1014,7 @@
             <w:rPr>
               <w:noProof/>
             </w:rPr>
-            <w:instrText xml:space="preserve"> PAGEREF _Toc278440004 \h </w:instrText>
+            <w:instrText xml:space="preserve"> PAGEREF _Toc278449658 \h </w:instrText>
           </w:r>
           <w:r>
             <w:rPr>
@@ -1062,6 +1051,7 @@
               <w:noProof/>
               <w:sz w:val="24"/>
               <w:szCs w:val="24"/>
+              <w:lang w:eastAsia="ja-JP"/>
             </w:rPr>
           </w:pPr>
           <w:r>
@@ -1086,7 +1076,7 @@
             <w:rPr>
               <w:noProof/>
             </w:rPr>
-            <w:instrText xml:space="preserve"> PAGEREF _Toc278440005 \h </w:instrText>
+            <w:instrText xml:space="preserve"> PAGEREF _Toc278449659 \h </w:instrText>
           </w:r>
           <w:r>
             <w:rPr>
@@ -1123,6 +1113,7 @@
               <w:noProof/>
               <w:sz w:val="24"/>
               <w:szCs w:val="24"/>
+              <w:lang w:eastAsia="ja-JP"/>
             </w:rPr>
           </w:pPr>
           <w:r>
@@ -1147,7 +1138,7 @@
             <w:rPr>
               <w:noProof/>
             </w:rPr>
-            <w:instrText xml:space="preserve"> PAGEREF _Toc278440006 \h </w:instrText>
+            <w:instrText xml:space="preserve"> PAGEREF _Toc278449660 \h </w:instrText>
           </w:r>
           <w:r>
             <w:rPr>
@@ -1184,6 +1175,7 @@
               <w:noProof/>
               <w:sz w:val="24"/>
               <w:szCs w:val="24"/>
+              <w:lang w:eastAsia="ja-JP"/>
             </w:rPr>
           </w:pPr>
           <w:r>
@@ -1208,7 +1200,7 @@
             <w:rPr>
               <w:noProof/>
             </w:rPr>
-            <w:instrText xml:space="preserve"> PAGEREF _Toc278440007 \h </w:instrText>
+            <w:instrText xml:space="preserve"> PAGEREF _Toc278449661 \h </w:instrText>
           </w:r>
           <w:r>
             <w:rPr>
@@ -1245,6 +1237,7 @@
               <w:noProof/>
               <w:sz w:val="24"/>
               <w:szCs w:val="24"/>
+              <w:lang w:eastAsia="ja-JP"/>
             </w:rPr>
           </w:pPr>
           <w:r>
@@ -1269,7 +1262,7 @@
             <w:rPr>
               <w:noProof/>
             </w:rPr>
-            <w:instrText xml:space="preserve"> PAGEREF _Toc278440008 \h </w:instrText>
+            <w:instrText xml:space="preserve"> PAGEREF _Toc278449662 \h </w:instrText>
           </w:r>
           <w:r>
             <w:rPr>
@@ -1304,13 +1297,21 @@
             <w:rPr>
               <w:b w:val="0"/>
               <w:noProof/>
+              <w:lang w:eastAsia="ja-JP"/>
             </w:rPr>
           </w:pPr>
           <w:r>
             <w:rPr>
               <w:noProof/>
             </w:rPr>
-            <w:t>Test Cases</w:t>
+            <w:t>Test Case - C</w:t>
+          </w:r>
+          <w:r>
+            <w:rPr>
+              <w:rFonts w:cs="Times New Roman"/>
+              <w:noProof/>
+            </w:rPr>
+            <w:t>ontroller/LCD Verification</w:t>
           </w:r>
           <w:r>
             <w:rPr>
@@ -1328,7 +1329,7 @@
             <w:rPr>
               <w:noProof/>
             </w:rPr>
-            <w:instrText xml:space="preserve"> PAGEREF _Toc278440009 \h </w:instrText>
+            <w:instrText xml:space="preserve"> PAGEREF _Toc278449663 \h </w:instrText>
           </w:r>
           <w:r>
             <w:rPr>
@@ -1345,7 +1346,7 @@
             <w:rPr>
               <w:noProof/>
             </w:rPr>
-            <w:t>4</w:t>
+            <w:t>5</w:t>
           </w:r>
           <w:r>
             <w:rPr>
@@ -1394,8 +1395,9 @@
           <w:ins w:id="1" w:author="Unknown"/>
         </w:numPr>
       </w:pPr>
-      <w:bookmarkStart w:id="2" w:name="_Toc278439998"/>
+      <w:bookmarkStart w:id="2" w:name="_Toc278449652"/>
       <w:r>
+        <w:lastRenderedPageBreak/>
         <w:t>Introduction</w:t>
       </w:r>
       <w:bookmarkEnd w:id="2"/>
@@ -1435,7 +1437,7 @@
       <w:pPr>
         <w:pStyle w:val="Heading2"/>
       </w:pPr>
-      <w:bookmarkStart w:id="3" w:name="_Toc278439999"/>
+      <w:bookmarkStart w:id="3" w:name="_Toc278449653"/>
       <w:r>
         <w:t>Objective</w:t>
       </w:r>
@@ -1450,7 +1452,7 @@
       <w:pPr>
         <w:pStyle w:val="Heading1"/>
       </w:pPr>
-      <w:bookmarkStart w:id="4" w:name="_Toc278440000"/>
+      <w:bookmarkStart w:id="4" w:name="_Toc278449654"/>
       <w:r>
         <w:t>Testing Equipment</w:t>
       </w:r>
@@ -1517,9 +1519,50 @@
     </w:p>
     <w:p>
       <w:pPr>
+        <w:pStyle w:val="ListParagraph"/>
+        <w:numPr>
+          <w:ilvl w:val="0"/>
+          <w:numId w:val="19"/>
+        </w:numPr>
+      </w:pPr>
+      <w:r>
+        <w:t>K-Type thermocouple</w:t>
+      </w:r>
+    </w:p>
+    <w:p>
+      <w:pPr>
+        <w:pStyle w:val="ListParagraph"/>
+        <w:numPr>
+          <w:ilvl w:val="0"/>
+          <w:numId w:val="19"/>
+        </w:numPr>
+      </w:pPr>
+      <w:r>
+        <w:t>Data logger</w:t>
+      </w:r>
+    </w:p>
+    <w:p>
+      <w:pPr>
+        <w:pStyle w:val="ListParagraph"/>
+        <w:numPr>
+          <w:ilvl w:val="0"/>
+          <w:numId w:val="19"/>
+        </w:numPr>
+      </w:pPr>
+      <w:proofErr w:type="spellStart"/>
+      <w:r>
+        <w:t>Kapton</w:t>
+      </w:r>
+      <w:proofErr w:type="spellEnd"/>
+      <w:r>
+        <w:t xml:space="preserve"> tape</w:t>
+      </w:r>
+    </w:p>
+    <w:p>
+      <w:pPr>
         <w:pStyle w:val="Heading1"/>
       </w:pPr>
-      <w:bookmarkStart w:id="5" w:name="_Toc278440001"/>
+      <w:bookmarkStart w:id="5" w:name="_Toc278449655"/>
       <w:r>
         <w:t>Test Methods</w:t>
       </w:r>
@@ -1541,7 +1584,7 @@
       <w:pPr>
         <w:pStyle w:val="Heading1"/>
       </w:pPr>
-      <w:bookmarkStart w:id="6" w:name="_Toc278440002"/>
+      <w:bookmarkStart w:id="6" w:name="_Toc278449656"/>
       <w:r>
         <w:t>Reference Documents</w:t>
       </w:r>
@@ -1567,11 +1610,17 @@
     <w:p>
       <w:pPr>
         <w:pStyle w:val="ListParagraph"/>
-      </w:pPr>
-      <w:hyperlink r:id="rId9" w:history="1">
+        <w:rPr>
+          <w:sz w:val="20"/>
+          <w:szCs w:val="20"/>
+        </w:rPr>
+      </w:pPr>
+      <w:hyperlink r:id="rId10" w:history="1">
         <w:r>
           <w:rPr>
             <w:rStyle w:val="Hyperlink"/>
+            <w:sz w:val="20"/>
+            <w:szCs w:val="20"/>
           </w:rPr>
           <w:t>http://www.atmel.com/Images/doc8161.pdf</w:t>
         </w:r>
@@ -1597,11 +1646,17 @@
     <w:p>
       <w:pPr>
         <w:ind w:left="720"/>
-      </w:pPr>
-      <w:hyperlink r:id="rId10" w:history="1">
+        <w:rPr>
+          <w:sz w:val="20"/>
+          <w:szCs w:val="20"/>
+        </w:rPr>
+      </w:pPr>
+      <w:hyperlink r:id="rId11" w:history="1">
         <w:r>
           <w:rPr>
             <w:rStyle w:val="Hyperlink"/>
+            <w:sz w:val="20"/>
+            <w:szCs w:val="20"/>
           </w:rPr>
           <w:t>http://www.newhavendisplay.com/specs/NHD-C0220BiZ-FSRGB-FBW-3VM.pdf</w:t>
         </w:r>
@@ -1626,11 +1681,17 @@
     <w:p>
       <w:pPr>
         <w:pStyle w:val="ListParagraph"/>
-      </w:pPr>
-      <w:hyperlink r:id="rId11" w:history="1">
+        <w:rPr>
+          <w:sz w:val="20"/>
+          <w:szCs w:val="20"/>
+        </w:rPr>
+      </w:pPr>
+      <w:hyperlink r:id="rId12" w:history="1">
         <w:r>
           <w:rPr>
             <w:rStyle w:val="Hyperlink"/>
+            <w:sz w:val="20"/>
+            <w:szCs w:val="20"/>
           </w:rPr>
           <w:t>https://github.com/jalcok1/practicum/tree/master/parts/controller</w:t>
         </w:r>
@@ -1656,11 +1717,17 @@
     <w:p>
       <w:pPr>
         <w:pStyle w:val="ListParagraph"/>
-      </w:pPr>
-      <w:hyperlink r:id="rId12" w:history="1">
+        <w:rPr>
+          <w:sz w:val="20"/>
+          <w:szCs w:val="20"/>
+        </w:rPr>
+      </w:pPr>
+      <w:hyperlink r:id="rId13" w:history="1">
         <w:r>
           <w:rPr>
             <w:rStyle w:val="Hyperlink"/>
+            <w:sz w:val="20"/>
+            <w:szCs w:val="20"/>
           </w:rPr>
           <w:t>http://www.ti.com/lit/ds/symlink/sn74hc148.pdf</w:t>
         </w:r>
@@ -1686,27 +1753,43 @@
     <w:p>
       <w:pPr>
         <w:ind w:left="720"/>
-      </w:pPr>
-      <w:hyperlink r:id="rId13" w:history="1">
+        <w:rPr>
+          <w:sz w:val="20"/>
+          <w:szCs w:val="20"/>
+        </w:rPr>
+      </w:pPr>
+      <w:hyperlink r:id="rId14" w:history="1">
         <w:r>
           <w:rPr>
             <w:rStyle w:val="Hyperlink"/>
+            <w:sz w:val="20"/>
+            <w:szCs w:val="20"/>
           </w:rPr>
-          <w:t>https://github.com/jalcok1/practicum/blob/master/parts/lock/solenoid_driver.pdf</w:t>
+          <w:t>https://github.com/jalcok1/p</w:t>
+        </w:r>
+        <w:r>
+          <w:rPr>
+            <w:rStyle w:val="Hyperlink"/>
+            <w:sz w:val="20"/>
+            <w:szCs w:val="20"/>
+          </w:rPr>
+          <w:t>r</w:t>
+        </w:r>
+        <w:r>
+          <w:rPr>
+            <w:rStyle w:val="Hyperlink"/>
+            <w:sz w:val="20"/>
+            <w:szCs w:val="20"/>
+          </w:rPr>
+          <w:t>acticum/blob/master/parts/lock/solenoid_driver.pdf</w:t>
         </w:r>
       </w:hyperlink>
     </w:p>
     <w:p>
       <w:pPr>
-        <w:ind w:left="720"/>
-      </w:pPr>
-    </w:p>
-    <w:p/>
-    <w:p>
-      <w:pPr>
         <w:pStyle w:val="Heading1"/>
       </w:pPr>
-      <w:bookmarkStart w:id="7" w:name="_Toc278440003"/>
+      <w:bookmarkStart w:id="7" w:name="_Toc278449657"/>
       <w:r>
         <w:t>System Tests</w:t>
       </w:r>
@@ -1716,7 +1799,7 @@
       <w:pPr>
         <w:pStyle w:val="Heading2"/>
       </w:pPr>
-      <w:bookmarkStart w:id="8" w:name="_Toc278440004"/>
+      <w:bookmarkStart w:id="8" w:name="_Toc278449658"/>
       <w:r>
         <w:t>Module Tests</w:t>
       </w:r>
@@ -1758,7 +1841,19 @@
         </w:numPr>
       </w:pPr>
       <w:r>
-        <w:t>Test 12 volt and 3 volt power on board, test at each input to component</w:t>
+        <w:t>Te</w:t>
+      </w:r>
+      <w:r>
+        <w:t>st 12V</w:t>
+      </w:r>
+      <w:r>
+        <w:t xml:space="preserve"> and 3</w:t>
+      </w:r>
+      <w:r>
+        <w:t>.3V</w:t>
+      </w:r>
+      <w:r>
+        <w:t xml:space="preserve"> power on board, test at each input to component</w:t>
       </w:r>
     </w:p>
     <w:p>
@@ -1770,7 +1865,13 @@
         </w:numPr>
       </w:pPr>
       <w:r>
-        <w:t>Test output signals of chip to solenoid and RGB of LCD</w:t>
+        <w:t xml:space="preserve">Test output signals of chip to </w:t>
+      </w:r>
+      <w:r>
+        <w:t xml:space="preserve">unlock </w:t>
+      </w:r>
+      <w:r>
+        <w:t>solenoid</w:t>
       </w:r>
     </w:p>
     <w:p>
@@ -1782,14 +1883,38 @@
         </w:numPr>
       </w:pPr>
       <w:r>
-        <w:t>Test line, curser and character display on LCD</w:t>
+        <w:t>Test output signals of chip to</w:t>
+      </w:r>
+      <w:r>
+        <w:t xml:space="preserve"> RGB</w:t>
+      </w:r>
+      <w:r>
+        <w:t xml:space="preserve"> backlight </w:t>
+      </w:r>
+      <w:r>
+        <w:t>of LCD</w:t>
       </w:r>
     </w:p>
     <w:p>
       <w:pPr>
+        <w:pStyle w:val="ListParagraph"/>
+        <w:numPr>
+          <w:ilvl w:val="0"/>
+          <w:numId w:val="20"/>
+        </w:numPr>
+      </w:pPr>
+      <w:r>
+        <w:t>Test line, curso</w:t>
+      </w:r>
+      <w:r>
+        <w:t>r and character display on LCD</w:t>
+      </w:r>
+    </w:p>
+    <w:p>
+      <w:pPr>
         <w:pStyle w:val="Heading2"/>
       </w:pPr>
-      <w:bookmarkStart w:id="9" w:name="_Toc278440005"/>
+      <w:bookmarkStart w:id="9" w:name="_Toc278449659"/>
       <w:r>
         <w:t>Stress Tests</w:t>
       </w:r>
@@ -1804,7 +1929,19 @@
         </w:numPr>
       </w:pPr>
       <w:r>
-        <w:t>Check solenoid ability to open and close multiple times in amount of time</w:t>
+        <w:t>Check so</w:t>
+      </w:r>
+      <w:r>
+        <w:t>lenoid abilit</w:t>
+      </w:r>
+      <w:r>
+        <w:t>y to actuate at a 50</w:t>
+      </w:r>
+      <w:r>
+        <w:t>% dut</w:t>
+      </w:r>
+      <w:r>
+        <w:t>y cycle over an interval of 1minute</w:t>
       </w:r>
     </w:p>
     <w:p>
@@ -1823,7 +1960,7 @@
       <w:pPr>
         <w:pStyle w:val="Heading2"/>
       </w:pPr>
-      <w:bookmarkStart w:id="10" w:name="_Toc278440006"/>
+      <w:bookmarkStart w:id="10" w:name="_Toc278449660"/>
       <w:r>
         <w:t>Integration Tests</w:t>
       </w:r>
@@ -1857,7 +1994,7 @@
       <w:pPr>
         <w:pStyle w:val="Heading2"/>
       </w:pPr>
-      <w:bookmarkStart w:id="11" w:name="_Toc278440007"/>
+      <w:bookmarkStart w:id="11" w:name="_Toc278449661"/>
       <w:r>
         <w:t>Error Tests</w:t>
       </w:r>
@@ -1872,14 +2009,23 @@
         </w:numPr>
       </w:pPr>
       <w:r>
-        <w:t>Once user input code has been saved, is it still saved after power is removed</w:t>
+        <w:t>Once user generated</w:t>
+      </w:r>
+      <w:r>
+        <w:t xml:space="preserve"> code has been saved, is it stil</w:t>
+      </w:r>
+      <w:r>
+        <w:t>l saved after power has been</w:t>
+      </w:r>
+      <w:r>
+        <w:t xml:space="preserve"> removed</w:t>
       </w:r>
     </w:p>
     <w:p>
       <w:pPr>
         <w:pStyle w:val="Heading2"/>
       </w:pPr>
-      <w:bookmarkStart w:id="12" w:name="_Toc278440008"/>
+      <w:bookmarkStart w:id="12" w:name="_Toc278449662"/>
       <w:r>
         <w:t>Use Test</w:t>
       </w:r>
@@ -1918,38 +2064,32 @@
         </w:numPr>
       </w:pPr>
       <w:r>
-        <w:t>Ability to open and close box lid with wires staying intact</w:t>
-      </w:r>
-    </w:p>
-    <w:p>
-      <w:pPr>
-        <w:pStyle w:val="ListParagraph"/>
-        <w:numPr>
-          <w:ilvl w:val="0"/>
-          <w:numId w:val="31"/>
-        </w:numPr>
-      </w:pPr>
-      <w:r>
         <w:t>Box remains securely locked when solenoid is in lock state</w:t>
       </w:r>
     </w:p>
     <w:p>
+      <w:r>
+        <w:br w:type="page"/>
+      </w:r>
+    </w:p>
+    <w:p>
       <w:pPr>
         <w:pStyle w:val="Heading1"/>
       </w:pPr>
-      <w:bookmarkStart w:id="13" w:name="_Toc278440009"/>
+      <w:bookmarkStart w:id="13" w:name="_Toc278449663"/>
       <w:r>
-        <w:t>Test Cases</w:t>
+        <w:t>Test Case</w:t>
       </w:r>
       <w:bookmarkEnd w:id="13"/>
     </w:p>
+    <w:p/>
     <w:p/>
     <w:tbl>
       <w:tblPr>
         <w:tblStyle w:val="TableGrid1"/>
         <w:tblW w:w="0" w:type="auto"/>
         <w:tblLayout w:type="fixed"/>
-        <w:tblLook w:val="04A0"/>
+        <w:tblLook w:val="04A0" w:firstRow="1" w:lastRow="0" w:firstColumn="1" w:lastColumn="0" w:noHBand="0" w:noVBand="1"/>
       </w:tblPr>
       <w:tblGrid>
         <w:gridCol w:w="468"/>
@@ -2105,14 +2245,49 @@
                 <w:rFonts w:cs="Times New Roman"/>
                 <w:sz w:val="24"/>
               </w:rPr>
-              <w:t>Test correct decoding of NES controller buttons to their symbol display on LCD</w:t>
+              <w:t>Test</w:t>
             </w:r>
             <w:r>
               <w:rPr>
                 <w:rFonts w:cs="Times New Roman"/>
                 <w:sz w:val="24"/>
               </w:rPr>
-              <w:t xml:space="preserve"> and LCD output</w:t>
+              <w:t xml:space="preserve"> </w:t>
+            </w:r>
+            <w:r>
+              <w:rPr>
+                <w:rFonts w:cs="Times New Roman"/>
+                <w:sz w:val="24"/>
+              </w:rPr>
+              <w:t>for proper</w:t>
+            </w:r>
+            <w:r>
+              <w:rPr>
+                <w:rFonts w:cs="Times New Roman"/>
+                <w:sz w:val="24"/>
+              </w:rPr>
+              <w:t xml:space="preserve"> decoding of NES controller buttons to their </w:t>
+            </w:r>
+            <w:r>
+              <w:rPr>
+                <w:rFonts w:cs="Times New Roman"/>
+                <w:sz w:val="24"/>
+              </w:rPr>
+              <w:t>corresponding symbol the</w:t>
+            </w:r>
+            <w:r>
+              <w:rPr>
+                <w:rFonts w:cs="Times New Roman"/>
+                <w:sz w:val="24"/>
+              </w:rPr>
+              <w:t xml:space="preserve"> LCD</w:t>
+            </w:r>
+            <w:r>
+              <w:rPr>
+                <w:rFonts w:cs="Times New Roman"/>
+                <w:sz w:val="24"/>
+              </w:rPr>
+              <w:t xml:space="preserve"> screen</w:t>
             </w:r>
           </w:p>
         </w:tc>
@@ -2345,7 +2520,21 @@
               <w:rPr>
                 <w:rFonts w:cs="Times New Roman"/>
               </w:rPr>
-              <w:t>Microcontroller, NES controller, and LCD are powered on. LCD and controller are connected to microcontroller.</w:t>
+              <w:t xml:space="preserve">Connect NES </w:t>
+            </w:r>
+            <w:proofErr w:type="spellStart"/>
+            <w:r>
+              <w:rPr>
+                <w:rFonts w:cs="Times New Roman"/>
+              </w:rPr>
+              <w:t>LockBox</w:t>
+            </w:r>
+            <w:proofErr w:type="spellEnd"/>
+            <w:r>
+              <w:rPr>
+                <w:rFonts w:cs="Times New Roman"/>
+              </w:rPr>
+              <w:t xml:space="preserve"> to power and NES controller is plugged in.</w:t>
             </w:r>
           </w:p>
         </w:tc>
@@ -2560,7 +2749,13 @@
               <w:rPr>
                 <w:rFonts w:cs="Times New Roman"/>
               </w:rPr>
-              <w:t xml:space="preserve">LCD should have blue back light on and should say, “Press start to </w:t>
+              <w:t>LCD</w:t>
+            </w:r>
+            <w:r>
+              <w:rPr>
+                <w:rFonts w:cs="Times New Roman"/>
+              </w:rPr>
+              <w:t xml:space="preserve"> should say, “Press start to </w:t>
             </w:r>
             <w:r>
               <w:rPr>
@@ -2645,18 +2840,31 @@
         <w:tc>
           <w:tcPr>
             <w:tcW w:w="3870" w:type="dxa"/>
-          </w:tcPr>
-          <w:p>
-            <w:pPr>
-              <w:rPr>
-                <w:rFonts w:cs="Times New Roman"/>
-              </w:rPr>
-            </w:pPr>
-            <w:r>
-              <w:rPr>
-                <w:rFonts w:cs="Times New Roman"/>
-              </w:rPr>
-              <w:t>LCD displays “Enter Code KONAMI”</w:t>
+            <w:vAlign w:val="center"/>
+          </w:tcPr>
+          <w:p>
+            <w:pPr>
+              <w:rPr>
+                <w:rFonts w:cs="Times New Roman"/>
+              </w:rPr>
+            </w:pPr>
+            <w:r>
+              <w:rPr>
+                <w:rFonts w:cs="Times New Roman"/>
+              </w:rPr>
+              <w:t>LCD turns blue and displays</w:t>
+            </w:r>
+            <w:r>
+              <w:rPr>
+                <w:rFonts w:cs="Times New Roman"/>
+              </w:rPr>
+              <w:t xml:space="preserve"> “Enter Code to Unlock</w:t>
+            </w:r>
+            <w:r>
+              <w:rPr>
+                <w:rFonts w:cs="Times New Roman"/>
+              </w:rPr>
+              <w:t>”</w:t>
             </w:r>
           </w:p>
         </w:tc>
@@ -2723,7 +2931,19 @@
               <w:rPr>
                 <w:rFonts w:cs="Times New Roman"/>
               </w:rPr>
-              <w:t>Press and release each button on NES controller, except start or select. Using the incorrect code.</w:t>
+              <w:t>Press and release each button on NES controller, e</w:t>
+            </w:r>
+            <w:r>
+              <w:rPr>
+                <w:rFonts w:cs="Times New Roman"/>
+              </w:rPr>
+              <w:t>xcept start or select. Using an</w:t>
+            </w:r>
+            <w:r>
+              <w:rPr>
+                <w:rFonts w:cs="Times New Roman"/>
+              </w:rPr>
+              <w:t xml:space="preserve"> incorrect code.</w:t>
             </w:r>
           </w:p>
         </w:tc>
@@ -2759,7 +2979,7 @@
               <w:rPr>
                 <w:rFonts w:cs="Times New Roman"/>
               </w:rPr>
-              <w:sym w:font="Wingdings" w:char="F04C"/>
+              <w:t>:(</w:t>
             </w:r>
             <w:r>
               <w:rPr>
@@ -2806,6 +3026,7 @@
         <w:tc>
           <w:tcPr>
             <w:tcW w:w="468" w:type="dxa"/>
+            <w:vAlign w:val="center"/>
           </w:tcPr>
           <w:p>
             <w:pPr>
@@ -2836,7 +3057,7 @@
               <w:rPr>
                 <w:rFonts w:cs="Times New Roman"/>
               </w:rPr>
-              <w:t>Enter correct code.</w:t>
+              <w:t>Press Start button on controller</w:t>
             </w:r>
           </w:p>
         </w:tc>
@@ -2854,19 +3075,180 @@
               <w:rPr>
                 <w:rFonts w:cs="Times New Roman"/>
               </w:rPr>
-              <w:t>LCD screen should turn gree</w:t>
-            </w:r>
-            <w:r>
-              <w:rPr>
-                <w:rFonts w:cs="Times New Roman"/>
-              </w:rPr>
-              <w:t>n, and display, “</w:t>
-            </w:r>
-            <w:r>
-              <w:rPr>
-                <w:rFonts w:cs="Times New Roman"/>
-              </w:rPr>
-              <w:t xml:space="preserve">Open </w:t>
+              <w:t>LCD turns blue and displays “Enter Code to Unlock”</w:t>
+            </w:r>
+          </w:p>
+        </w:tc>
+        <w:tc>
+          <w:tcPr>
+            <w:tcW w:w="360" w:type="dxa"/>
+          </w:tcPr>
+          <w:p/>
+        </w:tc>
+        <w:tc>
+          <w:tcPr>
+            <w:tcW w:w="342" w:type="dxa"/>
+            <w:gridSpan w:val="2"/>
+          </w:tcPr>
+          <w:p/>
+        </w:tc>
+        <w:tc>
+          <w:tcPr>
+            <w:tcW w:w="378" w:type="dxa"/>
+          </w:tcPr>
+          <w:p/>
+        </w:tc>
+        <w:tc>
+          <w:tcPr>
+            <w:tcW w:w="2358" w:type="dxa"/>
+            <w:gridSpan w:val="2"/>
+          </w:tcPr>
+          <w:p/>
+          <w:p/>
+          <w:p/>
+        </w:tc>
+      </w:tr>
+      <w:tr>
+        <w:tc>
+          <w:tcPr>
+            <w:tcW w:w="468" w:type="dxa"/>
+          </w:tcPr>
+          <w:p>
+            <w:pPr>
+              <w:jc w:val="center"/>
+              <w:rPr>
+                <w:rFonts w:cs="Times New Roman"/>
+              </w:rPr>
+            </w:pPr>
+            <w:r>
+              <w:rPr>
+                <w:rFonts w:cs="Times New Roman"/>
+              </w:rPr>
+              <w:t>5</w:t>
+            </w:r>
+          </w:p>
+        </w:tc>
+        <w:tc>
+          <w:tcPr>
+            <w:tcW w:w="1800" w:type="dxa"/>
+          </w:tcPr>
+          <w:p>
+            <w:pPr>
+              <w:rPr>
+                <w:rFonts w:cs="Times New Roman"/>
+              </w:rPr>
+            </w:pPr>
+            <w:r>
+              <w:rPr>
+                <w:rFonts w:cs="Times New Roman"/>
+              </w:rPr>
+              <w:t>Enter code</w:t>
+            </w:r>
+          </w:p>
+          <w:p>
+            <w:pPr>
+              <w:rPr>
+                <w:rFonts w:cs="Times New Roman"/>
+              </w:rPr>
+            </w:pPr>
+            <w:r>
+              <w:rPr>
+                <w:rFonts w:ascii="Wingdings" w:hAnsi="Wingdings"/>
+                <w:color w:val="000000"/>
+                <w:sz w:val="16"/>
+                <w:szCs w:val="16"/>
+              </w:rPr>
+              <w:t></w:t>
+            </w:r>
+            <w:r>
+              <w:rPr>
+                <w:rFonts w:ascii="Wingdings" w:hAnsi="Wingdings"/>
+                <w:color w:val="000000"/>
+                <w:sz w:val="16"/>
+                <w:szCs w:val="16"/>
+              </w:rPr>
+              <w:t></w:t>
+            </w:r>
+            <w:r>
+              <w:rPr>
+                <w:rFonts w:ascii="Wingdings" w:hAnsi="Wingdings"/>
+                <w:color w:val="000000"/>
+                <w:sz w:val="16"/>
+                <w:szCs w:val="16"/>
+              </w:rPr>
+              <w:t></w:t>
+            </w:r>
+            <w:r>
+              <w:rPr>
+                <w:rFonts w:ascii="Wingdings" w:hAnsi="Wingdings"/>
+                <w:color w:val="000000"/>
+                <w:sz w:val="16"/>
+                <w:szCs w:val="16"/>
+              </w:rPr>
+              <w:t></w:t>
+            </w:r>
+            <w:r>
+              <w:rPr>
+                <w:rFonts w:ascii="Wingdings" w:hAnsi="Wingdings"/>
+                <w:color w:val="000000"/>
+                <w:sz w:val="16"/>
+                <w:szCs w:val="16"/>
+              </w:rPr>
+              <w:t></w:t>
+            </w:r>
+            <w:r>
+              <w:rPr>
+                <w:rFonts w:ascii="Wingdings" w:hAnsi="Wingdings"/>
+                <w:color w:val="000000"/>
+                <w:sz w:val="16"/>
+                <w:szCs w:val="16"/>
+              </w:rPr>
+              <w:t></w:t>
+            </w:r>
+            <w:r>
+              <w:rPr>
+                <w:rFonts w:ascii="Wingdings" w:hAnsi="Wingdings"/>
+                <w:color w:val="000000"/>
+                <w:sz w:val="16"/>
+                <w:szCs w:val="16"/>
+              </w:rPr>
+              <w:t></w:t>
+            </w:r>
+            <w:r>
+              <w:rPr>
+                <w:rFonts w:ascii="Wingdings" w:hAnsi="Wingdings"/>
+                <w:color w:val="000000"/>
+                <w:sz w:val="16"/>
+                <w:szCs w:val="16"/>
+              </w:rPr>
+              <w:t></w:t>
+            </w:r>
+            <w:r>
+              <w:rPr>
+                <w:b/>
+                <w:color w:val="000000"/>
+                <w:sz w:val="16"/>
+                <w:szCs w:val="16"/>
+              </w:rPr>
+              <w:t>BA</w:t>
+            </w:r>
+          </w:p>
+        </w:tc>
+        <w:tc>
+          <w:tcPr>
+            <w:tcW w:w="3870" w:type="dxa"/>
+          </w:tcPr>
+          <w:p>
+            <w:pPr>
+              <w:rPr>
+                <w:rFonts w:cs="Times New Roman"/>
+              </w:rPr>
+            </w:pPr>
+            <w:r>
+              <w:rPr>
+                <w:rFonts w:cs="Times New Roman"/>
+              </w:rPr>
+              <w:t xml:space="preserve">LCD screen should turn green, and display, “Open </w:t>
             </w:r>
             <w:proofErr w:type="gramStart"/>
             <w:r>
@@ -2880,13 +3262,7 @@
               <w:rPr>
                 <w:rFonts w:cs="Times New Roman"/>
               </w:rPr>
-              <w:t>!!</w:t>
-            </w:r>
-            <w:r>
-              <w:rPr>
-                <w:rFonts w:cs="Times New Roman"/>
-              </w:rPr>
-              <w:t>”</w:t>
+              <w:t>!!”</w:t>
             </w:r>
           </w:p>
         </w:tc>
@@ -2919,15 +3295,20 @@
       </w:tr>
     </w:tbl>
     <w:p/>
-    <w:p/>
-    <w:p/>
+    <w:p>
+      <w:r>
+        <w:br w:type="page"/>
+      </w:r>
+      <w:bookmarkStart w:id="14" w:name="_GoBack"/>
+      <w:bookmarkEnd w:id="14"/>
+    </w:p>
     <w:p/>
     <w:tbl>
       <w:tblPr>
         <w:tblStyle w:val="TableGrid1"/>
         <w:tblW w:w="0" w:type="auto"/>
         <w:tblLayout w:type="fixed"/>
-        <w:tblLook w:val="04A0"/>
+        <w:tblLook w:val="04A0" w:firstRow="1" w:lastRow="0" w:firstColumn="1" w:lastColumn="0" w:noHBand="0" w:noVBand="1"/>
       </w:tblPr>
       <w:tblGrid>
         <w:gridCol w:w="468"/>
@@ -3316,7 +3697,19 @@
               <w:rPr>
                 <w:rFonts w:cs="Times New Roman"/>
               </w:rPr>
-              <w:t xml:space="preserve">Solenoid must have power and 3.3 volts to input labeled </w:t>
+              <w:t>Solenoid must have power and</w:t>
+            </w:r>
+            <w:r>
+              <w:rPr>
+                <w:rFonts w:cs="Times New Roman"/>
+              </w:rPr>
+              <w:t xml:space="preserve"> 3.3V</w:t>
+            </w:r>
+            <w:r>
+              <w:rPr>
+                <w:rFonts w:cs="Times New Roman"/>
+              </w:rPr>
+              <w:t xml:space="preserve"> to input labeled </w:t>
             </w:r>
             <w:proofErr w:type="spellStart"/>
             <w:r>
@@ -3350,6 +3743,110 @@
               </w:rPr>
               <w:t>. Involves reference document 5.</w:t>
             </w:r>
+          </w:p>
+          <w:p>
+            <w:pPr>
+              <w:rPr>
+                <w:rFonts w:cs="Times New Roman"/>
+              </w:rPr>
+            </w:pPr>
+          </w:p>
+          <w:p>
+            <w:pPr>
+              <w:rPr>
+                <w:rFonts w:cs="Times New Roman"/>
+              </w:rPr>
+            </w:pPr>
+            <w:r>
+              <w:rPr>
+                <w:rFonts w:cs="Times New Roman"/>
+              </w:rPr>
+              <w:t xml:space="preserve">Using </w:t>
+            </w:r>
+            <w:proofErr w:type="spellStart"/>
+            <w:r>
+              <w:rPr>
+                <w:rFonts w:cs="Times New Roman"/>
+              </w:rPr>
+              <w:t>Kapton</w:t>
+            </w:r>
+            <w:proofErr w:type="spellEnd"/>
+            <w:r>
+              <w:rPr>
+                <w:rFonts w:cs="Times New Roman"/>
+              </w:rPr>
+              <w:t xml:space="preserve"> tape, tape the K-type thermocouple to the solenoid and connect the thermocouple to the data logger.  </w:t>
+            </w:r>
+          </w:p>
+          <w:p>
+            <w:pPr>
+              <w:rPr>
+                <w:rFonts w:cs="Times New Roman"/>
+              </w:rPr>
+            </w:pPr>
+          </w:p>
+          <w:p>
+            <w:pPr>
+              <w:rPr>
+                <w:rFonts w:cs="Times New Roman"/>
+              </w:rPr>
+            </w:pPr>
+            <w:r>
+              <w:rPr>
+                <w:rFonts w:cs="Times New Roman"/>
+              </w:rPr>
+              <w:t xml:space="preserve">Set the data logger to log temperature in </w:t>
+            </w:r>
+            <w:r>
+              <w:rPr>
+                <w:rFonts w:ascii="Lucida Grande" w:hAnsi="Lucida Grande" w:cs="Lucida Grande"/>
+                <w:b/>
+                <w:color w:val="000000"/>
+              </w:rPr>
+              <w:t>°</w:t>
+            </w:r>
+            <w:r>
+              <w:rPr>
+                <w:rFonts w:cs="Lucida Grande"/>
+                <w:color w:val="000000"/>
+              </w:rPr>
+              <w:t>C</w:t>
+            </w:r>
+            <w:r>
+              <w:rPr>
+                <w:rFonts w:cs="Lucida Grande"/>
+                <w:color w:val="000000"/>
+              </w:rPr>
+              <w:t xml:space="preserve"> on a 5 </w:t>
+            </w:r>
+            <w:r>
+              <w:rPr>
+                <w:rFonts w:cs="Lucida Grande"/>
+                <w:color w:val="000000"/>
+              </w:rPr>
+              <w:t>sec</w:t>
+            </w:r>
+            <w:r>
+              <w:rPr>
+                <w:rFonts w:cs="Lucida Grande"/>
+                <w:color w:val="000000"/>
+              </w:rPr>
+              <w:t>ond</w:t>
+            </w:r>
+            <w:r>
+              <w:rPr>
+                <w:rFonts w:cs="Lucida Grande"/>
+                <w:color w:val="000000"/>
+              </w:rPr>
+              <w:t xml:space="preserve"> interval.</w:t>
+            </w:r>
+          </w:p>
+          <w:p>
+            <w:pPr>
+              <w:rPr>
+                <w:rFonts w:cs="Times New Roman"/>
+              </w:rPr>
+            </w:pPr>
           </w:p>
         </w:tc>
       </w:tr>
@@ -3545,7 +4042,13 @@
               <w:rPr>
                 <w:rFonts w:cs="Times New Roman"/>
               </w:rPr>
-              <w:t>Set up circuit without 3.3 V input</w:t>
+              <w:t>Set up circuit without 3.3</w:t>
+            </w:r>
+            <w:r>
+              <w:rPr>
+                <w:rFonts w:cs="Times New Roman"/>
+              </w:rPr>
+              <w:t>V input</w:t>
             </w:r>
           </w:p>
         </w:tc>
@@ -3625,6 +4128,102 @@
                 <w:rFonts w:cs="Times New Roman"/>
               </w:rPr>
             </w:pPr>
+            <w:r>
+              <w:rPr>
+                <w:rFonts w:cs="Times New Roman"/>
+              </w:rPr>
+              <w:t>Start data-logger</w:t>
+            </w:r>
+          </w:p>
+        </w:tc>
+        <w:tc>
+          <w:tcPr>
+            <w:tcW w:w="3870" w:type="dxa"/>
+          </w:tcPr>
+          <w:p>
+            <w:pPr>
+              <w:rPr>
+                <w:rFonts w:cs="Times New Roman"/>
+              </w:rPr>
+            </w:pPr>
+            <w:r>
+              <w:rPr>
+                <w:rFonts w:cs="Times New Roman"/>
+              </w:rPr>
+              <w:t>D</w:t>
+            </w:r>
+            <w:r>
+              <w:rPr>
+                <w:rFonts w:cs="Times New Roman"/>
+              </w:rPr>
+              <w:t xml:space="preserve">ata logger should start to log </w:t>
+            </w:r>
+            <w:r>
+              <w:rPr>
+                <w:rFonts w:cs="Times New Roman"/>
+              </w:rPr>
+              <w:t>temperature data</w:t>
+            </w:r>
+          </w:p>
+        </w:tc>
+        <w:tc>
+          <w:tcPr>
+            <w:tcW w:w="360" w:type="dxa"/>
+          </w:tcPr>
+          <w:p/>
+        </w:tc>
+        <w:tc>
+          <w:tcPr>
+            <w:tcW w:w="342" w:type="dxa"/>
+            <w:gridSpan w:val="2"/>
+          </w:tcPr>
+          <w:p/>
+        </w:tc>
+        <w:tc>
+          <w:tcPr>
+            <w:tcW w:w="378" w:type="dxa"/>
+          </w:tcPr>
+          <w:p/>
+        </w:tc>
+        <w:tc>
+          <w:tcPr>
+            <w:tcW w:w="2358" w:type="dxa"/>
+            <w:gridSpan w:val="2"/>
+          </w:tcPr>
+          <w:p/>
+        </w:tc>
+      </w:tr>
+      <w:tr>
+        <w:tc>
+          <w:tcPr>
+            <w:tcW w:w="468" w:type="dxa"/>
+            <w:vAlign w:val="center"/>
+          </w:tcPr>
+          <w:p>
+            <w:pPr>
+              <w:jc w:val="center"/>
+              <w:rPr>
+                <w:rFonts w:cs="Times New Roman"/>
+              </w:rPr>
+            </w:pPr>
+            <w:r>
+              <w:rPr>
+                <w:rFonts w:cs="Times New Roman"/>
+              </w:rPr>
+              <w:t>3</w:t>
+            </w:r>
+          </w:p>
+        </w:tc>
+        <w:tc>
+          <w:tcPr>
+            <w:tcW w:w="1800" w:type="dxa"/>
+          </w:tcPr>
+          <w:p>
+            <w:pPr>
+              <w:rPr>
+                <w:rFonts w:cs="Times New Roman"/>
+              </w:rPr>
+            </w:pPr>
             <w:proofErr w:type="gramStart"/>
             <w:r>
               <w:rPr>
@@ -3651,7 +4250,7 @@
               <w:rPr>
                 <w:rFonts w:cs="Times New Roman"/>
               </w:rPr>
-              <w:t>. Repeat for one minute.</w:t>
+              <w:t>. Repeat for 5 minutes.</w:t>
             </w:r>
           </w:p>
         </w:tc>
@@ -3669,7 +4268,201 @@
               <w:rPr>
                 <w:rFonts w:cs="Times New Roman"/>
               </w:rPr>
-              <w:t>Solenoid should lock and unlock appropriately. May increase in temperature, but not to dangerous level.</w:t>
+              <w:t xml:space="preserve">Solenoid should lock and unlock appropriately.  </w:t>
+            </w:r>
+          </w:p>
+        </w:tc>
+        <w:tc>
+          <w:tcPr>
+            <w:tcW w:w="360" w:type="dxa"/>
+          </w:tcPr>
+          <w:p/>
+        </w:tc>
+        <w:tc>
+          <w:tcPr>
+            <w:tcW w:w="342" w:type="dxa"/>
+            <w:gridSpan w:val="2"/>
+          </w:tcPr>
+          <w:p/>
+        </w:tc>
+        <w:tc>
+          <w:tcPr>
+            <w:tcW w:w="378" w:type="dxa"/>
+          </w:tcPr>
+          <w:p/>
+        </w:tc>
+        <w:tc>
+          <w:tcPr>
+            <w:tcW w:w="2358" w:type="dxa"/>
+            <w:gridSpan w:val="2"/>
+          </w:tcPr>
+          <w:p/>
+        </w:tc>
+      </w:tr>
+      <w:tr>
+        <w:tc>
+          <w:tcPr>
+            <w:tcW w:w="468" w:type="dxa"/>
+            <w:vAlign w:val="center"/>
+          </w:tcPr>
+          <w:p>
+            <w:pPr>
+              <w:jc w:val="center"/>
+              <w:rPr>
+                <w:rFonts w:cs="Times New Roman"/>
+              </w:rPr>
+            </w:pPr>
+            <w:r>
+              <w:rPr>
+                <w:rFonts w:cs="Times New Roman"/>
+              </w:rPr>
+              <w:t>4</w:t>
+            </w:r>
+          </w:p>
+        </w:tc>
+        <w:tc>
+          <w:tcPr>
+            <w:tcW w:w="1800" w:type="dxa"/>
+          </w:tcPr>
+          <w:p>
+            <w:pPr>
+              <w:rPr>
+                <w:rFonts w:cs="Times New Roman"/>
+              </w:rPr>
+            </w:pPr>
+            <w:r>
+              <w:rPr>
+                <w:rFonts w:cs="Times New Roman"/>
+              </w:rPr>
+              <w:t xml:space="preserve">Turn off data logger </w:t>
+            </w:r>
+          </w:p>
+        </w:tc>
+        <w:tc>
+          <w:tcPr>
+            <w:tcW w:w="3870" w:type="dxa"/>
+          </w:tcPr>
+          <w:p>
+            <w:pPr>
+              <w:rPr>
+                <w:rFonts w:cs="Times New Roman"/>
+              </w:rPr>
+            </w:pPr>
+            <w:r>
+              <w:rPr>
+                <w:rFonts w:cs="Times New Roman"/>
+              </w:rPr>
+              <w:t>Data logger should stop logging data</w:t>
+            </w:r>
+          </w:p>
+        </w:tc>
+        <w:tc>
+          <w:tcPr>
+            <w:tcW w:w="360" w:type="dxa"/>
+          </w:tcPr>
+          <w:p/>
+        </w:tc>
+        <w:tc>
+          <w:tcPr>
+            <w:tcW w:w="342" w:type="dxa"/>
+            <w:gridSpan w:val="2"/>
+          </w:tcPr>
+          <w:p/>
+        </w:tc>
+        <w:tc>
+          <w:tcPr>
+            <w:tcW w:w="378" w:type="dxa"/>
+          </w:tcPr>
+          <w:p/>
+        </w:tc>
+        <w:tc>
+          <w:tcPr>
+            <w:tcW w:w="2358" w:type="dxa"/>
+            <w:gridSpan w:val="2"/>
+          </w:tcPr>
+          <w:p/>
+        </w:tc>
+      </w:tr>
+      <w:tr>
+        <w:tc>
+          <w:tcPr>
+            <w:tcW w:w="468" w:type="dxa"/>
+            <w:vAlign w:val="center"/>
+          </w:tcPr>
+          <w:p>
+            <w:pPr>
+              <w:jc w:val="center"/>
+              <w:rPr>
+                <w:rFonts w:cs="Times New Roman"/>
+              </w:rPr>
+            </w:pPr>
+            <w:r>
+              <w:rPr>
+                <w:rFonts w:cs="Times New Roman"/>
+              </w:rPr>
+              <w:t>5</w:t>
+            </w:r>
+          </w:p>
+        </w:tc>
+        <w:tc>
+          <w:tcPr>
+            <w:tcW w:w="1800" w:type="dxa"/>
+          </w:tcPr>
+          <w:p>
+            <w:pPr>
+              <w:rPr>
+                <w:rFonts w:cs="Times New Roman"/>
+              </w:rPr>
+            </w:pPr>
+            <w:r>
+              <w:rPr>
+                <w:rFonts w:cs="Times New Roman"/>
+              </w:rPr>
+              <w:t>Save data to file</w:t>
+            </w:r>
+          </w:p>
+        </w:tc>
+        <w:tc>
+          <w:tcPr>
+            <w:tcW w:w="3870" w:type="dxa"/>
+          </w:tcPr>
+          <w:p>
+            <w:pPr>
+              <w:rPr>
+                <w:rFonts w:cs="Times New Roman"/>
+              </w:rPr>
+            </w:pPr>
+            <w:r>
+              <w:rPr>
+                <w:rFonts w:cs="Times New Roman"/>
+              </w:rPr>
+              <w:t xml:space="preserve">Save the logged temperature data to </w:t>
+            </w:r>
+          </w:p>
+          <w:p>
+            <w:pPr>
+              <w:rPr>
+                <w:rFonts w:cs="Times New Roman"/>
+              </w:rPr>
+            </w:pPr>
+            <w:r>
+              <w:rPr>
+                <w:rFonts w:cs="Times New Roman"/>
+              </w:rPr>
+              <w:t>File with the name of the file being</w:t>
+            </w:r>
+          </w:p>
+          <w:p>
+            <w:pPr>
+              <w:rPr>
+                <w:rFonts w:cs="Times New Roman"/>
+              </w:rPr>
+            </w:pPr>
+            <w:r>
+              <w:rPr>
+                <w:rFonts w:cs="Times New Roman"/>
+              </w:rPr>
+              <w:t>&lt;Solenoid Part #&gt;_temp.csv</w:t>
             </w:r>
           </w:p>
         </w:tc>
@@ -3702,21 +4495,40 @@
       </w:tr>
     </w:tbl>
     <w:p>
-      <w:pPr>
-        <w:tabs>
-          <w:tab w:val="left" w:pos="1548"/>
-        </w:tabs>
-      </w:pPr>
+      <w:r>
+        <w:br w:type="page"/>
+      </w:r>
     </w:p>
-    <w:p/>
-    <w:p/>
+    <w:p>
+      <w:pPr>
+        <w:pStyle w:val="TOCHeading"/>
+        <w:rPr>
+          <w:sz w:val="24"/>
+          <w:szCs w:val="24"/>
+        </w:rPr>
+      </w:pPr>
+      <w:r>
+        <w:rPr>
+          <w:sz w:val="32"/>
+          <w:szCs w:val="32"/>
+        </w:rPr>
+        <w:t xml:space="preserve">Test Case – </w:t>
+      </w:r>
+      <w:r>
+        <w:rPr>
+          <w:sz w:val="24"/>
+          <w:szCs w:val="24"/>
+        </w:rPr>
+        <w:t>EEPROM Verification</w:t>
+      </w:r>
+    </w:p>
     <w:p/>
     <w:tbl>
       <w:tblPr>
         <w:tblStyle w:val="TableGrid1"/>
         <w:tblW w:w="0" w:type="auto"/>
         <w:tblLayout w:type="fixed"/>
-        <w:tblLook w:val="04A0"/>
+        <w:tblLook w:val="04A0" w:firstRow="1" w:lastRow="0" w:firstColumn="1" w:lastColumn="0" w:noHBand="0" w:noVBand="1"/>
       </w:tblPr>
       <w:tblGrid>
         <w:gridCol w:w="468"/>
@@ -4324,7 +5136,7 @@
               <w:rPr>
                 <w:rFonts w:cs="Times New Roman"/>
               </w:rPr>
-              <w:t>Should change to screen “Enter code KONAMI”</w:t>
+              <w:t>LCD turns blue and displays “Enter Code to Unlock”</w:t>
             </w:r>
           </w:p>
         </w:tc>
@@ -4390,7 +5202,95 @@
               <w:rPr>
                 <w:rFonts w:cs="Times New Roman"/>
               </w:rPr>
-              <w:t>Enter correct Konami code to unlock box</w:t>
+              <w:t>Enter code to unlock box</w:t>
+            </w:r>
+          </w:p>
+          <w:p>
+            <w:pPr>
+              <w:rPr>
+                <w:rFonts w:cs="Times New Roman"/>
+              </w:rPr>
+            </w:pPr>
+            <w:r>
+              <w:rPr>
+                <w:rFonts w:ascii="Wingdings" w:hAnsi="Wingdings"/>
+                <w:color w:val="000000"/>
+                <w:sz w:val="16"/>
+                <w:szCs w:val="16"/>
+              </w:rPr>
+              <w:t></w:t>
+            </w:r>
+            <w:r>
+              <w:rPr>
+                <w:rFonts w:ascii="Wingdings" w:hAnsi="Wingdings"/>
+                <w:color w:val="000000"/>
+                <w:sz w:val="16"/>
+                <w:szCs w:val="16"/>
+              </w:rPr>
+              <w:t></w:t>
+            </w:r>
+            <w:r>
+              <w:rPr>
+                <w:rFonts w:ascii="Wingdings" w:hAnsi="Wingdings"/>
+                <w:color w:val="000000"/>
+                <w:sz w:val="16"/>
+                <w:szCs w:val="16"/>
+              </w:rPr>
+              <w:t></w:t>
+            </w:r>
+            <w:r>
+              <w:rPr>
+                <w:rFonts w:ascii="Wingdings" w:hAnsi="Wingdings"/>
+                <w:color w:val="000000"/>
+                <w:sz w:val="16"/>
+                <w:szCs w:val="16"/>
+              </w:rPr>
+              <w:t></w:t>
+            </w:r>
+            <w:r>
+              <w:rPr>
+                <w:rFonts w:ascii="Wingdings" w:hAnsi="Wingdings"/>
+                <w:color w:val="000000"/>
+                <w:sz w:val="16"/>
+                <w:szCs w:val="16"/>
+              </w:rPr>
+              <w:t></w:t>
+            </w:r>
+            <w:r>
+              <w:rPr>
+                <w:rFonts w:ascii="Wingdings" w:hAnsi="Wingdings"/>
+                <w:color w:val="000000"/>
+                <w:sz w:val="16"/>
+                <w:szCs w:val="16"/>
+              </w:rPr>
+              <w:t></w:t>
+            </w:r>
+            <w:r>
+              <w:rPr>
+                <w:rFonts w:ascii="Wingdings" w:hAnsi="Wingdings"/>
+                <w:color w:val="000000"/>
+                <w:sz w:val="16"/>
+                <w:szCs w:val="16"/>
+              </w:rPr>
+              <w:t></w:t>
+            </w:r>
+            <w:r>
+              <w:rPr>
+                <w:rFonts w:ascii="Wingdings" w:hAnsi="Wingdings"/>
+                <w:color w:val="000000"/>
+                <w:sz w:val="16"/>
+                <w:szCs w:val="16"/>
+              </w:rPr>
+              <w:t></w:t>
+            </w:r>
+            <w:r>
+              <w:rPr>
+                <w:b/>
+                <w:color w:val="000000"/>
+                <w:sz w:val="16"/>
+                <w:szCs w:val="16"/>
+              </w:rPr>
+              <w:t>BA</w:t>
             </w:r>
           </w:p>
         </w:tc>
@@ -4457,6 +5357,7 @@
         <w:tc>
           <w:tcPr>
             <w:tcW w:w="468" w:type="dxa"/>
+            <w:vAlign w:val="center"/>
           </w:tcPr>
           <w:p>
             <w:pPr>
@@ -4541,6 +5442,7 @@
         <w:tc>
           <w:tcPr>
             <w:tcW w:w="468" w:type="dxa"/>
+            <w:vAlign w:val="center"/>
           </w:tcPr>
           <w:p>
             <w:pPr>
@@ -4571,7 +5473,13 @@
               <w:rPr>
                 <w:rFonts w:cs="Times New Roman"/>
               </w:rPr>
-              <w:t>Enter user specified code, 10 symbols</w:t>
+              <w:t>Enter a tester generated custom</w:t>
+            </w:r>
+            <w:r>
+              <w:rPr>
+                <w:rFonts w:cs="Times New Roman"/>
+              </w:rPr>
+              <w:t xml:space="preserve"> code, 10 symbols</w:t>
             </w:r>
           </w:p>
         </w:tc>
@@ -4589,7 +5497,25 @@
               <w:rPr>
                 <w:rFonts w:cs="Times New Roman"/>
               </w:rPr>
-              <w:t>Screen should display each button symbol as it is depressed, then display, “Code saved”</w:t>
+              <w:t>Screen should display each button symbol as it is depressed,</w:t>
+            </w:r>
+            <w:r>
+              <w:rPr>
+                <w:rFonts w:cs="Times New Roman"/>
+              </w:rPr>
+              <w:t xml:space="preserve"> once 10 symbols have been entered the LCD will</w:t>
+            </w:r>
+            <w:r>
+              <w:rPr>
+                <w:rFonts w:cs="Times New Roman"/>
+              </w:rPr>
+              <w:t xml:space="preserve"> then display, “Code saved”</w:t>
+            </w:r>
+            <w:r>
+              <w:rPr>
+                <w:rFonts w:cs="Times New Roman"/>
+              </w:rPr>
+              <w:t xml:space="preserve"> and the backlight will flash a sequence of Red Green and Blue</w:t>
             </w:r>
           </w:p>
         </w:tc>
@@ -4624,6 +5550,7 @@
         <w:tc>
           <w:tcPr>
             <w:tcW w:w="468" w:type="dxa"/>
+            <w:vAlign w:val="center"/>
           </w:tcPr>
           <w:p>
             <w:pPr>
@@ -4707,6 +5634,7 @@
         <w:tc>
           <w:tcPr>
             <w:tcW w:w="468" w:type="dxa"/>
+            <w:vAlign w:val="center"/>
           </w:tcPr>
           <w:p>
             <w:pPr>
@@ -4755,7 +5683,13 @@
               <w:rPr>
                 <w:rFonts w:cs="Times New Roman"/>
               </w:rPr>
-              <w:t>LCD should turn on, blue screen and display, “Press start to Begin”</w:t>
+              <w:t>LCD should turn on</w:t>
+            </w:r>
+            <w:r>
+              <w:rPr>
+                <w:rFonts w:cs="Times New Roman"/>
+              </w:rPr>
+              <w:t xml:space="preserve"> and display, “Press start to Begin”</w:t>
             </w:r>
           </w:p>
         </w:tc>
@@ -4790,6 +5724,7 @@
         <w:tc>
           <w:tcPr>
             <w:tcW w:w="468" w:type="dxa"/>
+            <w:vAlign w:val="center"/>
           </w:tcPr>
           <w:p>
             <w:pPr>
@@ -4838,7 +5773,31 @@
               <w:rPr>
                 <w:rFonts w:cs="Times New Roman"/>
               </w:rPr>
-              <w:t>LCD should display “Enter code KONAMI”</w:t>
+              <w:t xml:space="preserve">LCD should </w:t>
+            </w:r>
+            <w:r>
+              <w:rPr>
+                <w:rFonts w:cs="Times New Roman"/>
+              </w:rPr>
+              <w:t xml:space="preserve">turn blue and </w:t>
+            </w:r>
+            <w:r>
+              <w:rPr>
+                <w:rFonts w:cs="Times New Roman"/>
+              </w:rPr>
+              <w:t>display “</w:t>
+            </w:r>
+            <w:r>
+              <w:rPr>
+                <w:rFonts w:cs="Times New Roman"/>
+              </w:rPr>
+              <w:t>Enter Code to Unlock</w:t>
+            </w:r>
+            <w:r>
+              <w:rPr>
+                <w:rFonts w:cs="Times New Roman"/>
+              </w:rPr>
+              <w:t>”</w:t>
             </w:r>
           </w:p>
         </w:tc>
@@ -4873,6 +5832,7 @@
         <w:tc>
           <w:tcPr>
             <w:tcW w:w="468" w:type="dxa"/>
+            <w:vAlign w:val="center"/>
           </w:tcPr>
           <w:p>
             <w:pPr>
@@ -4903,7 +5863,13 @@
               <w:rPr>
                 <w:rFonts w:cs="Times New Roman"/>
               </w:rPr>
-              <w:t>Enter user specified code, not KONAMI</w:t>
+              <w:t xml:space="preserve">Enter user </w:t>
+            </w:r>
+            <w:r>
+              <w:rPr>
+                <w:rFonts w:cs="Times New Roman"/>
+              </w:rPr>
+              <w:t>the tester generated custom code from step 4</w:t>
             </w:r>
           </w:p>
         </w:tc>
@@ -4967,15 +5933,17 @@
         </w:tc>
       </w:tr>
     </w:tbl>
-    <w:p/>
-    <w:p/>
-    <w:p/>
+    <w:p>
+      <w:r>
+        <w:br w:type="page"/>
+      </w:r>
+    </w:p>
     <w:tbl>
       <w:tblPr>
         <w:tblStyle w:val="TableGrid1"/>
         <w:tblW w:w="0" w:type="auto"/>
         <w:tblLayout w:type="fixed"/>
-        <w:tblLook w:val="04A0"/>
+        <w:tblLook w:val="04A0" w:firstRow="1" w:lastRow="0" w:firstColumn="1" w:lastColumn="0" w:noHBand="0" w:noVBand="1"/>
       </w:tblPr>
       <w:tblGrid>
         <w:gridCol w:w="468"/>
@@ -5048,7 +6016,7 @@
                 <w:rFonts w:cs="Times New Roman"/>
                 <w:sz w:val="24"/>
               </w:rPr>
-              <w:t>LCD Background color test</w:t>
+              <w:t>User input time out test</w:t>
             </w:r>
           </w:p>
         </w:tc>
@@ -5138,7 +6106,7 @@
                 <w:rFonts w:cs="Times New Roman"/>
                 <w:sz w:val="24"/>
               </w:rPr>
-              <w:t>Test the RGB backlight of LCD screen</w:t>
+              <w:t>Verifies system recovery from a time out that may occur during user input</w:t>
             </w:r>
           </w:p>
         </w:tc>
@@ -5564,6 +6532,12 @@
                 <w:rFonts w:cs="Times New Roman"/>
               </w:rPr>
             </w:pPr>
+            <w:r>
+              <w:rPr>
+                <w:rFonts w:cs="Times New Roman"/>
+              </w:rPr>
+              <w:t>Press start at “Press start to begin screen”</w:t>
+            </w:r>
           </w:p>
         </w:tc>
         <w:tc>
@@ -5576,6 +6550,12 @@
                 <w:rFonts w:cs="Times New Roman"/>
               </w:rPr>
             </w:pPr>
+            <w:r>
+              <w:rPr>
+                <w:rFonts w:cs="Times New Roman"/>
+              </w:rPr>
+              <w:t>LCD turns blue and displays “Enter Code to Unlock”</w:t>
+            </w:r>
           </w:p>
         </w:tc>
         <w:tc>
@@ -5636,6 +6616,12 @@
                 <w:rFonts w:cs="Times New Roman"/>
               </w:rPr>
             </w:pPr>
+            <w:r>
+              <w:rPr>
+                <w:rFonts w:cs="Times New Roman"/>
+              </w:rPr>
+              <w:t>Wait (approx. 30sec)</w:t>
+            </w:r>
           </w:p>
         </w:tc>
         <w:tc>
@@ -5648,6 +6634,12 @@
                 <w:rFonts w:cs="Times New Roman"/>
               </w:rPr>
             </w:pPr>
+            <w:r>
+              <w:rPr>
+                <w:rFonts w:cs="Times New Roman"/>
+              </w:rPr>
+              <w:t>At time out the LCD backlight should turn white and return to home screen “Press start to begin screen”</w:t>
+            </w:r>
           </w:p>
         </w:tc>
         <w:tc>
@@ -5681,6 +6673,7 @@
         <w:tc>
           <w:tcPr>
             <w:tcW w:w="468" w:type="dxa"/>
+            <w:vAlign w:val="center"/>
           </w:tcPr>
           <w:p>
             <w:pPr>
@@ -5707,6 +6700,12 @@
                 <w:rFonts w:cs="Times New Roman"/>
               </w:rPr>
             </w:pPr>
+            <w:r>
+              <w:rPr>
+                <w:rFonts w:cs="Times New Roman"/>
+              </w:rPr>
+              <w:t>Press start at “Press start to begin screen”</w:t>
+            </w:r>
           </w:p>
         </w:tc>
         <w:tc>
@@ -5719,6 +6718,12 @@
                 <w:rFonts w:cs="Times New Roman"/>
               </w:rPr>
             </w:pPr>
+            <w:r>
+              <w:rPr>
+                <w:rFonts w:cs="Times New Roman"/>
+              </w:rPr>
+              <w:t>LCD turns blue and displays “Enter Code to Unlock”</w:t>
+            </w:r>
           </w:p>
         </w:tc>
         <w:tc>
@@ -5752,6 +6757,7 @@
         <w:tc>
           <w:tcPr>
             <w:tcW w:w="468" w:type="dxa"/>
+            <w:vAlign w:val="center"/>
           </w:tcPr>
           <w:p>
             <w:pPr>
@@ -5778,6 +6784,100 @@
                 <w:rFonts w:cs="Times New Roman"/>
               </w:rPr>
             </w:pPr>
+            <w:r>
+              <w:rPr>
+                <w:rFonts w:cs="Times New Roman"/>
+              </w:rPr>
+              <w:t>Enter code to unlock box</w:t>
+            </w:r>
+          </w:p>
+          <w:p>
+            <w:pPr>
+              <w:rPr>
+                <w:rFonts w:cs="Times New Roman"/>
+              </w:rPr>
+            </w:pPr>
+            <w:r>
+              <w:rPr>
+                <w:rFonts w:ascii="Wingdings" w:hAnsi="Wingdings"/>
+                <w:color w:val="000000"/>
+                <w:sz w:val="16"/>
+                <w:szCs w:val="16"/>
+              </w:rPr>
+              <w:t></w:t>
+            </w:r>
+            <w:r>
+              <w:rPr>
+                <w:rFonts w:ascii="Wingdings" w:hAnsi="Wingdings"/>
+                <w:color w:val="000000"/>
+                <w:sz w:val="16"/>
+                <w:szCs w:val="16"/>
+              </w:rPr>
+              <w:t></w:t>
+            </w:r>
+            <w:r>
+              <w:rPr>
+                <w:rFonts w:ascii="Wingdings" w:hAnsi="Wingdings"/>
+                <w:color w:val="000000"/>
+                <w:sz w:val="16"/>
+                <w:szCs w:val="16"/>
+              </w:rPr>
+              <w:t></w:t>
+            </w:r>
+            <w:r>
+              <w:rPr>
+                <w:rFonts w:ascii="Wingdings" w:hAnsi="Wingdings"/>
+                <w:color w:val="000000"/>
+                <w:sz w:val="16"/>
+                <w:szCs w:val="16"/>
+              </w:rPr>
+              <w:t></w:t>
+            </w:r>
+            <w:r>
+              <w:rPr>
+                <w:rFonts w:ascii="Wingdings" w:hAnsi="Wingdings"/>
+                <w:color w:val="000000"/>
+                <w:sz w:val="16"/>
+                <w:szCs w:val="16"/>
+              </w:rPr>
+              <w:t></w:t>
+            </w:r>
+            <w:r>
+              <w:rPr>
+                <w:rFonts w:ascii="Wingdings" w:hAnsi="Wingdings"/>
+                <w:color w:val="000000"/>
+                <w:sz w:val="16"/>
+                <w:szCs w:val="16"/>
+              </w:rPr>
+              <w:t></w:t>
+            </w:r>
+            <w:r>
+              <w:rPr>
+                <w:rFonts w:ascii="Wingdings" w:hAnsi="Wingdings"/>
+                <w:color w:val="000000"/>
+                <w:sz w:val="16"/>
+                <w:szCs w:val="16"/>
+              </w:rPr>
+              <w:t></w:t>
+            </w:r>
+            <w:r>
+              <w:rPr>
+                <w:rFonts w:ascii="Wingdings" w:hAnsi="Wingdings"/>
+                <w:color w:val="000000"/>
+                <w:sz w:val="16"/>
+                <w:szCs w:val="16"/>
+              </w:rPr>
+              <w:t></w:t>
+            </w:r>
+            <w:r>
+              <w:rPr>
+                <w:b/>
+                <w:color w:val="000000"/>
+                <w:sz w:val="16"/>
+                <w:szCs w:val="16"/>
+              </w:rPr>
+              <w:t>BA</w:t>
+            </w:r>
           </w:p>
         </w:tc>
         <w:tc>
@@ -5790,6 +6890,652 @@
                 <w:rFonts w:cs="Times New Roman"/>
               </w:rPr>
             </w:pPr>
+            <w:r>
+              <w:rPr>
+                <w:rFonts w:cs="Times New Roman"/>
+              </w:rPr>
+              <w:t xml:space="preserve">Screen should turn green and say, “Open </w:t>
+            </w:r>
+            <w:proofErr w:type="gramStart"/>
+            <w:r>
+              <w:rPr>
+                <w:rFonts w:cs="Times New Roman"/>
+              </w:rPr>
+              <w:t>Sesame !</w:t>
+            </w:r>
+            <w:proofErr w:type="gramEnd"/>
+            <w:r>
+              <w:rPr>
+                <w:rFonts w:cs="Times New Roman"/>
+              </w:rPr>
+              <w:t>!!” Solenoid should unlock</w:t>
+            </w:r>
+          </w:p>
+        </w:tc>
+        <w:tc>
+          <w:tcPr>
+            <w:tcW w:w="360" w:type="dxa"/>
+          </w:tcPr>
+          <w:p/>
+        </w:tc>
+        <w:tc>
+          <w:tcPr>
+            <w:tcW w:w="342" w:type="dxa"/>
+            <w:gridSpan w:val="2"/>
+          </w:tcPr>
+          <w:p/>
+        </w:tc>
+        <w:tc>
+          <w:tcPr>
+            <w:tcW w:w="378" w:type="dxa"/>
+          </w:tcPr>
+          <w:p/>
+        </w:tc>
+        <w:tc>
+          <w:tcPr>
+            <w:tcW w:w="2358" w:type="dxa"/>
+            <w:gridSpan w:val="2"/>
+          </w:tcPr>
+          <w:p/>
+        </w:tc>
+      </w:tr>
+      <w:tr>
+        <w:tc>
+          <w:tcPr>
+            <w:tcW w:w="468" w:type="dxa"/>
+            <w:vAlign w:val="center"/>
+          </w:tcPr>
+          <w:p>
+            <w:pPr>
+              <w:jc w:val="center"/>
+              <w:rPr>
+                <w:rFonts w:cs="Times New Roman"/>
+              </w:rPr>
+            </w:pPr>
+            <w:r>
+              <w:rPr>
+                <w:rFonts w:cs="Times New Roman"/>
+              </w:rPr>
+              <w:t>5</w:t>
+            </w:r>
+          </w:p>
+        </w:tc>
+        <w:tc>
+          <w:tcPr>
+            <w:tcW w:w="1800" w:type="dxa"/>
+          </w:tcPr>
+          <w:p>
+            <w:pPr>
+              <w:rPr>
+                <w:rFonts w:cs="Times New Roman"/>
+              </w:rPr>
+            </w:pPr>
+            <w:r>
+              <w:rPr>
+                <w:rFonts w:cs="Times New Roman"/>
+              </w:rPr>
+              <w:t>While screen remains green, press start and select at same time</w:t>
+            </w:r>
+          </w:p>
+        </w:tc>
+        <w:tc>
+          <w:tcPr>
+            <w:tcW w:w="3870" w:type="dxa"/>
+          </w:tcPr>
+          <w:p>
+            <w:pPr>
+              <w:rPr>
+                <w:rFonts w:cs="Times New Roman"/>
+              </w:rPr>
+            </w:pPr>
+            <w:r>
+              <w:rPr>
+                <w:rFonts w:cs="Times New Roman"/>
+              </w:rPr>
+              <w:t>Screen should remain green, and say “Enter New Code”</w:t>
+            </w:r>
+          </w:p>
+        </w:tc>
+        <w:tc>
+          <w:tcPr>
+            <w:tcW w:w="360" w:type="dxa"/>
+          </w:tcPr>
+          <w:p/>
+        </w:tc>
+        <w:tc>
+          <w:tcPr>
+            <w:tcW w:w="342" w:type="dxa"/>
+            <w:gridSpan w:val="2"/>
+          </w:tcPr>
+          <w:p/>
+        </w:tc>
+        <w:tc>
+          <w:tcPr>
+            <w:tcW w:w="378" w:type="dxa"/>
+          </w:tcPr>
+          <w:p/>
+        </w:tc>
+        <w:tc>
+          <w:tcPr>
+            <w:tcW w:w="2358" w:type="dxa"/>
+            <w:gridSpan w:val="2"/>
+          </w:tcPr>
+          <w:p/>
+        </w:tc>
+      </w:tr>
+      <w:tr>
+        <w:tc>
+          <w:tcPr>
+            <w:tcW w:w="468" w:type="dxa"/>
+            <w:vAlign w:val="center"/>
+          </w:tcPr>
+          <w:p>
+            <w:pPr>
+              <w:jc w:val="center"/>
+              <w:rPr>
+                <w:rFonts w:cs="Times New Roman"/>
+              </w:rPr>
+            </w:pPr>
+            <w:r>
+              <w:rPr>
+                <w:rFonts w:cs="Times New Roman"/>
+              </w:rPr>
+              <w:t>6</w:t>
+            </w:r>
+          </w:p>
+        </w:tc>
+        <w:tc>
+          <w:tcPr>
+            <w:tcW w:w="1800" w:type="dxa"/>
+          </w:tcPr>
+          <w:p>
+            <w:pPr>
+              <w:rPr>
+                <w:rFonts w:cs="Times New Roman"/>
+              </w:rPr>
+            </w:pPr>
+            <w:r>
+              <w:rPr>
+                <w:rFonts w:cs="Times New Roman"/>
+              </w:rPr>
+              <w:t>Wait (approx. 30sec)</w:t>
+            </w:r>
+          </w:p>
+        </w:tc>
+        <w:tc>
+          <w:tcPr>
+            <w:tcW w:w="3870" w:type="dxa"/>
+          </w:tcPr>
+          <w:p>
+            <w:pPr>
+              <w:rPr>
+                <w:rFonts w:cs="Times New Roman"/>
+              </w:rPr>
+            </w:pPr>
+            <w:r>
+              <w:rPr>
+                <w:rFonts w:cs="Times New Roman"/>
+              </w:rPr>
+              <w:t>At time out the LCD backlight should turn white and return to home screen “Press start to begin screen”</w:t>
+            </w:r>
+          </w:p>
+        </w:tc>
+        <w:tc>
+          <w:tcPr>
+            <w:tcW w:w="360" w:type="dxa"/>
+          </w:tcPr>
+          <w:p/>
+        </w:tc>
+        <w:tc>
+          <w:tcPr>
+            <w:tcW w:w="342" w:type="dxa"/>
+            <w:gridSpan w:val="2"/>
+          </w:tcPr>
+          <w:p/>
+        </w:tc>
+        <w:tc>
+          <w:tcPr>
+            <w:tcW w:w="378" w:type="dxa"/>
+          </w:tcPr>
+          <w:p/>
+        </w:tc>
+        <w:tc>
+          <w:tcPr>
+            <w:tcW w:w="2358" w:type="dxa"/>
+            <w:gridSpan w:val="2"/>
+          </w:tcPr>
+          <w:p/>
+        </w:tc>
+      </w:tr>
+      <w:tr>
+        <w:tc>
+          <w:tcPr>
+            <w:tcW w:w="468" w:type="dxa"/>
+            <w:vAlign w:val="center"/>
+          </w:tcPr>
+          <w:p>
+            <w:pPr>
+              <w:jc w:val="center"/>
+              <w:rPr>
+                <w:rFonts w:cs="Times New Roman"/>
+              </w:rPr>
+            </w:pPr>
+            <w:r>
+              <w:rPr>
+                <w:rFonts w:cs="Times New Roman"/>
+              </w:rPr>
+              <w:t>7</w:t>
+            </w:r>
+          </w:p>
+        </w:tc>
+        <w:tc>
+          <w:tcPr>
+            <w:tcW w:w="1800" w:type="dxa"/>
+          </w:tcPr>
+          <w:p>
+            <w:pPr>
+              <w:rPr>
+                <w:rFonts w:cs="Times New Roman"/>
+              </w:rPr>
+            </w:pPr>
+            <w:r>
+              <w:rPr>
+                <w:rFonts w:cs="Times New Roman"/>
+              </w:rPr>
+              <w:t>Press start at “Press start to begin screen”</w:t>
+            </w:r>
+          </w:p>
+        </w:tc>
+        <w:tc>
+          <w:tcPr>
+            <w:tcW w:w="3870" w:type="dxa"/>
+          </w:tcPr>
+          <w:p>
+            <w:pPr>
+              <w:rPr>
+                <w:rFonts w:cs="Times New Roman"/>
+              </w:rPr>
+            </w:pPr>
+            <w:r>
+              <w:rPr>
+                <w:rFonts w:cs="Times New Roman"/>
+              </w:rPr>
+              <w:t>LCD turns blue and displays “Enter Code to Unlock”</w:t>
+            </w:r>
+          </w:p>
+        </w:tc>
+        <w:tc>
+          <w:tcPr>
+            <w:tcW w:w="360" w:type="dxa"/>
+          </w:tcPr>
+          <w:p/>
+        </w:tc>
+        <w:tc>
+          <w:tcPr>
+            <w:tcW w:w="342" w:type="dxa"/>
+            <w:gridSpan w:val="2"/>
+          </w:tcPr>
+          <w:p/>
+        </w:tc>
+        <w:tc>
+          <w:tcPr>
+            <w:tcW w:w="378" w:type="dxa"/>
+          </w:tcPr>
+          <w:p/>
+        </w:tc>
+        <w:tc>
+          <w:tcPr>
+            <w:tcW w:w="2358" w:type="dxa"/>
+            <w:gridSpan w:val="2"/>
+          </w:tcPr>
+          <w:p/>
+        </w:tc>
+      </w:tr>
+      <w:tr>
+        <w:tc>
+          <w:tcPr>
+            <w:tcW w:w="468" w:type="dxa"/>
+            <w:vAlign w:val="center"/>
+          </w:tcPr>
+          <w:p>
+            <w:pPr>
+              <w:jc w:val="center"/>
+              <w:rPr>
+                <w:rFonts w:cs="Times New Roman"/>
+              </w:rPr>
+            </w:pPr>
+            <w:r>
+              <w:rPr>
+                <w:rFonts w:cs="Times New Roman"/>
+              </w:rPr>
+              <w:t>8</w:t>
+            </w:r>
+          </w:p>
+        </w:tc>
+        <w:tc>
+          <w:tcPr>
+            <w:tcW w:w="1800" w:type="dxa"/>
+          </w:tcPr>
+          <w:p>
+            <w:pPr>
+              <w:rPr>
+                <w:rFonts w:cs="Times New Roman"/>
+              </w:rPr>
+            </w:pPr>
+            <w:r>
+              <w:rPr>
+                <w:rFonts w:cs="Times New Roman"/>
+              </w:rPr>
+              <w:t>Enter code to unlock box</w:t>
+            </w:r>
+          </w:p>
+          <w:p>
+            <w:pPr>
+              <w:rPr>
+                <w:rFonts w:cs="Times New Roman"/>
+              </w:rPr>
+            </w:pPr>
+            <w:r>
+              <w:rPr>
+                <w:rFonts w:ascii="Wingdings" w:hAnsi="Wingdings"/>
+                <w:color w:val="000000"/>
+                <w:sz w:val="16"/>
+                <w:szCs w:val="16"/>
+              </w:rPr>
+              <w:t></w:t>
+            </w:r>
+            <w:r>
+              <w:rPr>
+                <w:rFonts w:ascii="Wingdings" w:hAnsi="Wingdings"/>
+                <w:color w:val="000000"/>
+                <w:sz w:val="16"/>
+                <w:szCs w:val="16"/>
+              </w:rPr>
+              <w:t></w:t>
+            </w:r>
+            <w:r>
+              <w:rPr>
+                <w:rFonts w:ascii="Wingdings" w:hAnsi="Wingdings"/>
+                <w:color w:val="000000"/>
+                <w:sz w:val="16"/>
+                <w:szCs w:val="16"/>
+              </w:rPr>
+              <w:t></w:t>
+            </w:r>
+            <w:r>
+              <w:rPr>
+                <w:rFonts w:ascii="Wingdings" w:hAnsi="Wingdings"/>
+                <w:color w:val="000000"/>
+                <w:sz w:val="16"/>
+                <w:szCs w:val="16"/>
+              </w:rPr>
+              <w:t></w:t>
+            </w:r>
+            <w:r>
+              <w:rPr>
+                <w:rFonts w:ascii="Wingdings" w:hAnsi="Wingdings"/>
+                <w:color w:val="000000"/>
+                <w:sz w:val="16"/>
+                <w:szCs w:val="16"/>
+              </w:rPr>
+              <w:t></w:t>
+            </w:r>
+            <w:r>
+              <w:rPr>
+                <w:rFonts w:ascii="Wingdings" w:hAnsi="Wingdings"/>
+                <w:color w:val="000000"/>
+                <w:sz w:val="16"/>
+                <w:szCs w:val="16"/>
+              </w:rPr>
+              <w:t></w:t>
+            </w:r>
+            <w:r>
+              <w:rPr>
+                <w:rFonts w:ascii="Wingdings" w:hAnsi="Wingdings"/>
+                <w:color w:val="000000"/>
+                <w:sz w:val="16"/>
+                <w:szCs w:val="16"/>
+              </w:rPr>
+              <w:t></w:t>
+            </w:r>
+            <w:r>
+              <w:rPr>
+                <w:rFonts w:ascii="Wingdings" w:hAnsi="Wingdings"/>
+                <w:color w:val="000000"/>
+                <w:sz w:val="16"/>
+                <w:szCs w:val="16"/>
+              </w:rPr>
+              <w:t></w:t>
+            </w:r>
+            <w:r>
+              <w:rPr>
+                <w:b/>
+                <w:color w:val="000000"/>
+                <w:sz w:val="16"/>
+                <w:szCs w:val="16"/>
+              </w:rPr>
+              <w:t>BA</w:t>
+            </w:r>
+          </w:p>
+        </w:tc>
+        <w:tc>
+          <w:tcPr>
+            <w:tcW w:w="3870" w:type="dxa"/>
+          </w:tcPr>
+          <w:p>
+            <w:pPr>
+              <w:rPr>
+                <w:rFonts w:cs="Times New Roman"/>
+              </w:rPr>
+            </w:pPr>
+            <w:r>
+              <w:rPr>
+                <w:rFonts w:cs="Times New Roman"/>
+              </w:rPr>
+              <w:t xml:space="preserve">Screen should turn green and say, “Open </w:t>
+            </w:r>
+            <w:proofErr w:type="gramStart"/>
+            <w:r>
+              <w:rPr>
+                <w:rFonts w:cs="Times New Roman"/>
+              </w:rPr>
+              <w:t>Sesame !</w:t>
+            </w:r>
+            <w:proofErr w:type="gramEnd"/>
+            <w:r>
+              <w:rPr>
+                <w:rFonts w:cs="Times New Roman"/>
+              </w:rPr>
+              <w:t>!!” Solenoid should unlock</w:t>
+            </w:r>
+          </w:p>
+        </w:tc>
+        <w:tc>
+          <w:tcPr>
+            <w:tcW w:w="360" w:type="dxa"/>
+          </w:tcPr>
+          <w:p/>
+        </w:tc>
+        <w:tc>
+          <w:tcPr>
+            <w:tcW w:w="342" w:type="dxa"/>
+            <w:gridSpan w:val="2"/>
+          </w:tcPr>
+          <w:p/>
+        </w:tc>
+        <w:tc>
+          <w:tcPr>
+            <w:tcW w:w="378" w:type="dxa"/>
+          </w:tcPr>
+          <w:p/>
+        </w:tc>
+        <w:tc>
+          <w:tcPr>
+            <w:tcW w:w="2358" w:type="dxa"/>
+            <w:gridSpan w:val="2"/>
+          </w:tcPr>
+          <w:p/>
+        </w:tc>
+      </w:tr>
+      <w:tr>
+        <w:tc>
+          <w:tcPr>
+            <w:tcW w:w="468" w:type="dxa"/>
+            <w:vAlign w:val="center"/>
+          </w:tcPr>
+          <w:p>
+            <w:pPr>
+              <w:jc w:val="center"/>
+              <w:rPr>
+                <w:rFonts w:cs="Times New Roman"/>
+              </w:rPr>
+            </w:pPr>
+            <w:r>
+              <w:rPr>
+                <w:rFonts w:cs="Times New Roman"/>
+              </w:rPr>
+              <w:t>9</w:t>
+            </w:r>
+          </w:p>
+        </w:tc>
+        <w:tc>
+          <w:tcPr>
+            <w:tcW w:w="1800" w:type="dxa"/>
+          </w:tcPr>
+          <w:p>
+            <w:pPr>
+              <w:rPr>
+                <w:rFonts w:cs="Times New Roman"/>
+              </w:rPr>
+            </w:pPr>
+            <w:r>
+              <w:rPr>
+                <w:rFonts w:cs="Times New Roman"/>
+              </w:rPr>
+              <w:t>While screen remains green, press start and select at same time</w:t>
+            </w:r>
+          </w:p>
+        </w:tc>
+        <w:tc>
+          <w:tcPr>
+            <w:tcW w:w="3870" w:type="dxa"/>
+          </w:tcPr>
+          <w:p>
+            <w:pPr>
+              <w:rPr>
+                <w:rFonts w:cs="Times New Roman"/>
+              </w:rPr>
+            </w:pPr>
+            <w:r>
+              <w:rPr>
+                <w:rFonts w:cs="Times New Roman"/>
+              </w:rPr>
+              <w:t>Screen should remain green, and say “Enter New Code”</w:t>
+            </w:r>
+          </w:p>
+        </w:tc>
+        <w:tc>
+          <w:tcPr>
+            <w:tcW w:w="360" w:type="dxa"/>
+          </w:tcPr>
+          <w:p/>
+        </w:tc>
+        <w:tc>
+          <w:tcPr>
+            <w:tcW w:w="342" w:type="dxa"/>
+            <w:gridSpan w:val="2"/>
+          </w:tcPr>
+          <w:p/>
+        </w:tc>
+        <w:tc>
+          <w:tcPr>
+            <w:tcW w:w="378" w:type="dxa"/>
+          </w:tcPr>
+          <w:p/>
+        </w:tc>
+        <w:tc>
+          <w:tcPr>
+            <w:tcW w:w="2358" w:type="dxa"/>
+            <w:gridSpan w:val="2"/>
+          </w:tcPr>
+          <w:p/>
+        </w:tc>
+      </w:tr>
+      <w:tr>
+        <w:tc>
+          <w:tcPr>
+            <w:tcW w:w="468" w:type="dxa"/>
+            <w:vAlign w:val="center"/>
+          </w:tcPr>
+          <w:p>
+            <w:pPr>
+              <w:jc w:val="center"/>
+              <w:rPr>
+                <w:rFonts w:cs="Times New Roman"/>
+              </w:rPr>
+            </w:pPr>
+            <w:r>
+              <w:rPr>
+                <w:rFonts w:cs="Times New Roman"/>
+              </w:rPr>
+              <w:t>10</w:t>
+            </w:r>
+          </w:p>
+        </w:tc>
+        <w:tc>
+          <w:tcPr>
+            <w:tcW w:w="1800" w:type="dxa"/>
+          </w:tcPr>
+          <w:p>
+            <w:pPr>
+              <w:rPr>
+                <w:rFonts w:cs="Times New Roman"/>
+              </w:rPr>
+            </w:pPr>
+            <w:r>
+              <w:rPr>
+                <w:rFonts w:cs="Times New Roman"/>
+              </w:rPr>
+              <w:t xml:space="preserve">Enter code </w:t>
+            </w:r>
+            <w:r>
+              <w:rPr>
+                <w:rFonts w:cs="Times New Roman"/>
+                <w:b/>
+              </w:rPr>
+              <w:t>BBBB</w:t>
+            </w:r>
+            <w:r>
+              <w:rPr>
+                <w:rFonts w:cs="Times New Roman"/>
+                <w:b/>
+              </w:rPr>
+              <w:t xml:space="preserve"> </w:t>
+            </w:r>
+            <w:r>
+              <w:rPr>
+                <w:rFonts w:cs="Times New Roman"/>
+              </w:rPr>
+              <w:t>(wait approx. 30sec)</w:t>
+            </w:r>
+          </w:p>
+        </w:tc>
+        <w:tc>
+          <w:tcPr>
+            <w:tcW w:w="3870" w:type="dxa"/>
+          </w:tcPr>
+          <w:p>
+            <w:pPr>
+              <w:rPr>
+                <w:rFonts w:cs="Times New Roman"/>
+              </w:rPr>
+            </w:pPr>
+            <w:r>
+              <w:rPr>
+                <w:rFonts w:cs="Times New Roman"/>
+              </w:rPr>
+              <w:t>At time out the LCD backlight should turn white, display “timed out, try again” and then return to home screen</w:t>
+            </w:r>
           </w:p>
         </w:tc>
         <w:tc>
@@ -5822,10 +7568,11 @@
     </w:tbl>
     <w:p/>
     <w:sectPr>
-      <w:headerReference w:type="default" r:id="rId14"/>
-      <w:headerReference w:type="first" r:id="rId15"/>
+      <w:headerReference w:type="default" r:id="rId15"/>
+      <w:headerReference w:type="first" r:id="rId16"/>
       <w:pgSz w:w="12240" w:h="15840"/>
-      <w:pgMar w:top="1440" w:right="1440" w:bottom="1440" w:left="1440" w:gutter="0"/>
+      <w:pgMar w:top="1440" w:right="1440" w:bottom="1440" w:left="1440" w:header="720" w:footer="720" w:gutter="0"/>
+      <w:cols w:space="720"/>
       <w:titlePg/>
     </w:sectPr>
   </w:body>
@@ -5833,7 +7580,7 @@
 </file>
 
 <file path=word/endnotes.xml><?xml version="1.0" encoding="utf-8"?>
-<w:endnotes xmlns:mo="http://schemas.microsoft.com/office/mac/office/2008/main" xmlns:ve="http://schemas.openxmlformats.org/markup-compatibility/2006" xmlns:mv="urn:schemas-microsoft-com:mac:vml" xmlns:o="urn:schemas-microsoft-com:office:office" xmlns:r="http://schemas.openxmlformats.org/officeDocument/2006/relationships" xmlns:m="http://schemas.openxmlformats.org/officeDocument/2006/math" xmlns:v="urn:schemas-microsoft-com:vml" xmlns:wp="http://schemas.openxmlformats.org/drawingml/2006/wordprocessingDrawing" xmlns:w10="urn:schemas-microsoft-com:office:word" xmlns:w="http://schemas.openxmlformats.org/wordprocessingml/2006/main" xmlns:wne="http://schemas.microsoft.com/office/word/2006/wordml">
+<w:endnotes xmlns:wpc="http://schemas.microsoft.com/office/word/2010/wordprocessingCanvas" xmlns:mo="http://schemas.microsoft.com/office/mac/office/2008/main" xmlns:mc="http://schemas.openxmlformats.org/markup-compatibility/2006" xmlns:mv="urn:schemas-microsoft-com:mac:vml" xmlns:o="urn:schemas-microsoft-com:office:office" xmlns:r="http://schemas.openxmlformats.org/officeDocument/2006/relationships" xmlns:m="http://schemas.openxmlformats.org/officeDocument/2006/math" xmlns:v="urn:schemas-microsoft-com:vml" xmlns:wp14="http://schemas.microsoft.com/office/word/2010/wordprocessingDrawing" xmlns:wp="http://schemas.openxmlformats.org/drawingml/2006/wordprocessingDrawing" xmlns:w10="urn:schemas-microsoft-com:office:word" xmlns:w="http://schemas.openxmlformats.org/wordprocessingml/2006/main" xmlns:w14="http://schemas.microsoft.com/office/word/2010/wordml" xmlns:wpg="http://schemas.microsoft.com/office/word/2010/wordprocessingGroup" xmlns:wpi="http://schemas.microsoft.com/office/word/2010/wordprocessingInk" xmlns:wne="http://schemas.microsoft.com/office/word/2006/wordml" xmlns:wps="http://schemas.microsoft.com/office/word/2010/wordprocessingShape" mc:Ignorable="w14 wp14 mv">
   <w:endnote w:type="separator" w:id="-1">
     <w:p>
       <w:r>
@@ -5852,7 +7599,7 @@
 </file>
 
 <file path=word/footnotes.xml><?xml version="1.0" encoding="utf-8"?>
-<w:footnotes xmlns:mo="http://schemas.microsoft.com/office/mac/office/2008/main" xmlns:ve="http://schemas.openxmlformats.org/markup-compatibility/2006" xmlns:mv="urn:schemas-microsoft-com:mac:vml" xmlns:o="urn:schemas-microsoft-com:office:office" xmlns:r="http://schemas.openxmlformats.org/officeDocument/2006/relationships" xmlns:m="http://schemas.openxmlformats.org/officeDocument/2006/math" xmlns:v="urn:schemas-microsoft-com:vml" xmlns:wp="http://schemas.openxmlformats.org/drawingml/2006/wordprocessingDrawing" xmlns:w10="urn:schemas-microsoft-com:office:word" xmlns:w="http://schemas.openxmlformats.org/wordprocessingml/2006/main" xmlns:wne="http://schemas.microsoft.com/office/word/2006/wordml">
+<w:footnotes xmlns:wpc="http://schemas.microsoft.com/office/word/2010/wordprocessingCanvas" xmlns:mo="http://schemas.microsoft.com/office/mac/office/2008/main" xmlns:mc="http://schemas.openxmlformats.org/markup-compatibility/2006" xmlns:mv="urn:schemas-microsoft-com:mac:vml" xmlns:o="urn:schemas-microsoft-com:office:office" xmlns:r="http://schemas.openxmlformats.org/officeDocument/2006/relationships" xmlns:m="http://schemas.openxmlformats.org/officeDocument/2006/math" xmlns:v="urn:schemas-microsoft-com:vml" xmlns:wp14="http://schemas.microsoft.com/office/word/2010/wordprocessingDrawing" xmlns:wp="http://schemas.openxmlformats.org/drawingml/2006/wordprocessingDrawing" xmlns:w10="urn:schemas-microsoft-com:office:word" xmlns:w="http://schemas.openxmlformats.org/wordprocessingml/2006/main" xmlns:w14="http://schemas.microsoft.com/office/word/2010/wordml" xmlns:wpg="http://schemas.microsoft.com/office/word/2010/wordprocessingGroup" xmlns:wpi="http://schemas.microsoft.com/office/word/2010/wordprocessingInk" xmlns:wne="http://schemas.microsoft.com/office/word/2006/wordml" xmlns:wps="http://schemas.microsoft.com/office/word/2010/wordprocessingShape" mc:Ignorable="w14 wp14 mv">
   <w:footnote w:type="separator" w:id="-1">
     <w:p>
       <w:r>
@@ -5871,7 +7618,7 @@
 </file>
 
 <file path=word/header1.xml><?xml version="1.0" encoding="utf-8"?>
-<w:hdr xmlns:mo="http://schemas.microsoft.com/office/mac/office/2008/main" xmlns:ve="http://schemas.openxmlformats.org/markup-compatibility/2006" xmlns:mv="urn:schemas-microsoft-com:mac:vml" xmlns:o="urn:schemas-microsoft-com:office:office" xmlns:r="http://schemas.openxmlformats.org/officeDocument/2006/relationships" xmlns:m="http://schemas.openxmlformats.org/officeDocument/2006/math" xmlns:v="urn:schemas-microsoft-com:vml" xmlns:wp="http://schemas.openxmlformats.org/drawingml/2006/wordprocessingDrawing" xmlns:w10="urn:schemas-microsoft-com:office:word" xmlns:w="http://schemas.openxmlformats.org/wordprocessingml/2006/main" xmlns:wne="http://schemas.microsoft.com/office/word/2006/wordml">
+<w:hdr xmlns:wpc="http://schemas.microsoft.com/office/word/2010/wordprocessingCanvas" xmlns:mo="http://schemas.microsoft.com/office/mac/office/2008/main" xmlns:mc="http://schemas.openxmlformats.org/markup-compatibility/2006" xmlns:mv="urn:schemas-microsoft-com:mac:vml" xmlns:o="urn:schemas-microsoft-com:office:office" xmlns:r="http://schemas.openxmlformats.org/officeDocument/2006/relationships" xmlns:m="http://schemas.openxmlformats.org/officeDocument/2006/math" xmlns:v="urn:schemas-microsoft-com:vml" xmlns:wp14="http://schemas.microsoft.com/office/word/2010/wordprocessingDrawing" xmlns:wp="http://schemas.openxmlformats.org/drawingml/2006/wordprocessingDrawing" xmlns:w10="urn:schemas-microsoft-com:office:word" xmlns:w="http://schemas.openxmlformats.org/wordprocessingml/2006/main" xmlns:w14="http://schemas.microsoft.com/office/word/2010/wordml" xmlns:wpg="http://schemas.microsoft.com/office/word/2010/wordprocessingGroup" xmlns:wpi="http://schemas.microsoft.com/office/word/2010/wordprocessingInk" xmlns:wne="http://schemas.microsoft.com/office/word/2006/wordml" xmlns:wps="http://schemas.microsoft.com/office/word/2010/wordprocessingShape" mc:Ignorable="w14 wp14">
   <w:sdt>
     <w:sdtPr>
       <w:rPr>
@@ -5950,7 +7697,7 @@
 </file>
 
 <file path=word/header2.xml><?xml version="1.0" encoding="utf-8"?>
-<w:hdr xmlns:mo="http://schemas.microsoft.com/office/mac/office/2008/main" xmlns:ve="http://schemas.openxmlformats.org/markup-compatibility/2006" xmlns:mv="urn:schemas-microsoft-com:mac:vml" xmlns:o="urn:schemas-microsoft-com:office:office" xmlns:r="http://schemas.openxmlformats.org/officeDocument/2006/relationships" xmlns:m="http://schemas.openxmlformats.org/officeDocument/2006/math" xmlns:v="urn:schemas-microsoft-com:vml" xmlns:wp="http://schemas.openxmlformats.org/drawingml/2006/wordprocessingDrawing" xmlns:w10="urn:schemas-microsoft-com:office:word" xmlns:w="http://schemas.openxmlformats.org/wordprocessingml/2006/main" xmlns:wne="http://schemas.microsoft.com/office/word/2006/wordml">
+<w:hdr xmlns:wpc="http://schemas.microsoft.com/office/word/2010/wordprocessingCanvas" xmlns:mo="http://schemas.microsoft.com/office/mac/office/2008/main" xmlns:mc="http://schemas.openxmlformats.org/markup-compatibility/2006" xmlns:mv="urn:schemas-microsoft-com:mac:vml" xmlns:o="urn:schemas-microsoft-com:office:office" xmlns:r="http://schemas.openxmlformats.org/officeDocument/2006/relationships" xmlns:m="http://schemas.openxmlformats.org/officeDocument/2006/math" xmlns:v="urn:schemas-microsoft-com:vml" xmlns:wp14="http://schemas.microsoft.com/office/word/2010/wordprocessingDrawing" xmlns:wp="http://schemas.openxmlformats.org/drawingml/2006/wordprocessingDrawing" xmlns:w10="urn:schemas-microsoft-com:office:word" xmlns:w="http://schemas.openxmlformats.org/wordprocessingml/2006/main" xmlns:w14="http://schemas.microsoft.com/office/word/2010/wordml" xmlns:wpg="http://schemas.microsoft.com/office/word/2010/wordprocessingGroup" xmlns:wpi="http://schemas.microsoft.com/office/word/2010/wordprocessingInk" xmlns:wne="http://schemas.microsoft.com/office/word/2006/wordml" xmlns:wps="http://schemas.microsoft.com/office/word/2010/wordprocessingShape" mc:Ignorable="w14 wp14">
   <w:tbl>
     <w:tblPr>
       <w:tblW w:w="5000" w:type="pct"/>
@@ -5960,7 +7707,7 @@
         <w:bottom w:w="58" w:type="dxa"/>
         <w:right w:w="115" w:type="dxa"/>
       </w:tblCellMar>
-      <w:tblLook w:val="04A0"/>
+      <w:tblLook w:val="04A0" w:firstRow="1" w:lastRow="0" w:firstColumn="1" w:lastColumn="0" w:noHBand="0" w:noVBand="1"/>
     </w:tblPr>
     <w:tblGrid>
       <w:gridCol w:w="9114"/>
@@ -6025,17 +7772,33 @@
               <w:color w:val="4F81BD" w:themeColor="accent1"/>
             </w:rPr>
           </w:pPr>
-          <w:fldSimple w:instr=" PAGE   \* MERGEFORMAT ">
-            <w:r>
-              <w:rPr>
-                <w:rFonts w:ascii="Calibri" w:hAnsi="Calibri"/>
-                <w:b/>
-                <w:noProof/>
-                <w:color w:val="4F81BD" w:themeColor="accent1"/>
-              </w:rPr>
-              <w:t>1</w:t>
-            </w:r>
-          </w:fldSimple>
+          <w:r>
+            <w:fldChar w:fldCharType="begin"/>
+          </w:r>
+          <w:r>
+            <w:instrText xml:space="preserve"> PAGE   \* MERGEFORMAT </w:instrText>
+          </w:r>
+          <w:r>
+            <w:fldChar w:fldCharType="separate"/>
+          </w:r>
+          <w:r>
+            <w:rPr>
+              <w:rFonts w:ascii="Calibri" w:hAnsi="Calibri"/>
+              <w:b/>
+              <w:noProof/>
+              <w:color w:val="4F81BD" w:themeColor="accent1"/>
+            </w:rPr>
+            <w:t>1</w:t>
+          </w:r>
+          <w:r>
+            <w:rPr>
+              <w:rFonts w:ascii="Calibri" w:hAnsi="Calibri"/>
+              <w:b/>
+              <w:noProof/>
+              <w:color w:val="4F81BD" w:themeColor="accent1"/>
+            </w:rPr>
+            <w:fldChar w:fldCharType="end"/>
+          </w:r>
         </w:p>
       </w:tc>
     </w:tr>
@@ -6049,7 +7812,7 @@
 </file>
 
 <file path=word/numbering.xml><?xml version="1.0" encoding="utf-8"?>
-<w:numbering xmlns:mo="http://schemas.microsoft.com/office/mac/office/2008/main" xmlns:ve="http://schemas.openxmlformats.org/markup-compatibility/2006" xmlns:mv="urn:schemas-microsoft-com:mac:vml" xmlns:o="urn:schemas-microsoft-com:office:office" xmlns:r="http://schemas.openxmlformats.org/officeDocument/2006/relationships" xmlns:m="http://schemas.openxmlformats.org/officeDocument/2006/math" xmlns:v="urn:schemas-microsoft-com:vml" xmlns:wp="http://schemas.openxmlformats.org/drawingml/2006/wordprocessingDrawing" xmlns:w10="urn:schemas-microsoft-com:office:word" xmlns:w="http://schemas.openxmlformats.org/wordprocessingml/2006/main" xmlns:wne="http://schemas.microsoft.com/office/word/2006/wordml">
+<w:numbering xmlns:wpc="http://schemas.microsoft.com/office/word/2010/wordprocessingCanvas" xmlns:mo="http://schemas.microsoft.com/office/mac/office/2008/main" xmlns:mc="http://schemas.openxmlformats.org/markup-compatibility/2006" xmlns:mv="urn:schemas-microsoft-com:mac:vml" xmlns:o="urn:schemas-microsoft-com:office:office" xmlns:r="http://schemas.openxmlformats.org/officeDocument/2006/relationships" xmlns:m="http://schemas.openxmlformats.org/officeDocument/2006/math" xmlns:v="urn:schemas-microsoft-com:vml" xmlns:wp14="http://schemas.microsoft.com/office/word/2010/wordprocessingDrawing" xmlns:wp="http://schemas.openxmlformats.org/drawingml/2006/wordprocessingDrawing" xmlns:w10="urn:schemas-microsoft-com:office:word" xmlns:w="http://schemas.openxmlformats.org/wordprocessingml/2006/main" xmlns:w14="http://schemas.microsoft.com/office/word/2010/wordml" xmlns:wpg="http://schemas.microsoft.com/office/word/2010/wordprocessingGroup" xmlns:wpi="http://schemas.microsoft.com/office/word/2010/wordprocessingInk" xmlns:wne="http://schemas.microsoft.com/office/word/2006/wordml" xmlns:wps="http://schemas.microsoft.com/office/word/2010/wordprocessingShape" mc:Ignorable="w14 wp14 mv">
   <w:abstractNum w:abstractNumId="0">
     <w:nsid w:val="06464FBD"/>
     <w:multiLevelType w:val="hybridMultilevel"/>
@@ -9638,7 +11401,7 @@
 </file>
 
 <file path=word/styles.xml><?xml version="1.0" encoding="utf-8"?>
-<w:styles xmlns:r="http://schemas.openxmlformats.org/officeDocument/2006/relationships" xmlns:w="http://schemas.openxmlformats.org/wordprocessingml/2006/main">
+<w:styles xmlns:mc="http://schemas.openxmlformats.org/markup-compatibility/2006" xmlns:r="http://schemas.openxmlformats.org/officeDocument/2006/relationships" xmlns:w="http://schemas.openxmlformats.org/wordprocessingml/2006/main" xmlns:w14="http://schemas.microsoft.com/office/word/2010/wordml" mc:Ignorable="w14">
   <w:docDefaults>
     <w:rPrDefault>
       <w:rPr>
@@ -9728,14 +11491,14 @@
   </w:style>
   <w:style w:type="character" w:default="1" w:styleId="DefaultParagraphFont">
     <w:name w:val="Default Paragraph Font"/>
-    <w:semiHidden/>
+    <w:uiPriority w:val="1"/>
     <w:unhideWhenUsed/>
   </w:style>
   <w:style w:type="table" w:default="1" w:styleId="TableNormal">
     <w:name w:val="Normal Table"/>
+    <w:uiPriority w:val="99"/>
     <w:semiHidden/>
     <w:unhideWhenUsed/>
-    <w:qFormat/>
     <w:tblPr>
       <w:tblInd w:w="0" w:type="dxa"/>
       <w:tblCellMar>
@@ -9748,6 +11511,7 @@
   </w:style>
   <w:style w:type="numbering" w:default="1" w:styleId="NoList">
     <w:name w:val="No List"/>
+    <w:uiPriority w:val="99"/>
     <w:semiHidden/>
     <w:unhideWhenUsed/>
   </w:style>
@@ -10813,7 +12577,7 @@
 </file>
 
 <file path=customXml/itemProps2.xml><?xml version="1.0" encoding="utf-8"?>
-<ds:datastoreItem xmlns:ds="http://schemas.openxmlformats.org/officeDocument/2006/customXml" ds:itemID="{719FCBB1-EDE6-D84E-931F-2A3C6DF68411}">
+<ds:datastoreItem xmlns:ds="http://schemas.openxmlformats.org/officeDocument/2006/customXml" ds:itemID="{D80576C8-5E3D-2E46-B0FB-F8C5263BC6CE}">
   <ds:schemaRefs>
     <ds:schemaRef ds:uri="http://schemas.openxmlformats.org/officeDocument/2006/bibliography"/>
   </ds:schemaRefs>

</xml_diff>